<commit_message>
Weiter gemacht am Handout
</commit_message>
<xml_diff>
--- a/Use Case Diagramm/Handout_Suljkanovic.docx
+++ b/Use Case Diagramm/Handout_Suljkanovic.docx
@@ -6,80 +6,942 @@
       <w:pPr>
         <w:jc w:val="center"/>
         <w:rPr>
-          <w:b/>
-          <w:bCs/>
-          <w:sz w:val="28"/>
-          <w:szCs w:val="28"/>
-          <w:lang w:val="en-GB"/>
-        </w:rPr>
-      </w:pPr>
-      <w:r>
-        <w:rPr>
-          <w:b/>
-          <w:bCs/>
-          <w:sz w:val="28"/>
-          <w:szCs w:val="28"/>
-          <w:lang w:val="en-GB"/>
-        </w:rPr>
-        <w:t xml:space="preserve">Use Case </w:t>
-      </w:r>
+          <w:rFonts w:cstheme="minorHAnsi"/>
+          <w:lang w:val="de-AT"/>
+        </w:rPr>
+      </w:pPr>
+      <w:r>
+        <w:rPr>
+          <w:rFonts w:cstheme="minorHAnsi"/>
+          <w:lang w:val="de-AT"/>
+        </w:rPr>
+        <w:t>Use Case Diagramm</w:t>
+      </w:r>
+    </w:p>
+    <w:p>
+      <w:pPr>
+        <w:rPr>
+          <w:rFonts w:cstheme="minorHAnsi"/>
+          <w:lang w:val="de-AT"/>
+        </w:rPr>
+      </w:pPr>
+    </w:p>
+    <w:p>
+      <w:pPr>
+        <w:spacing w:before="150" w:after="330" w:line="240" w:lineRule="auto"/>
+        <w:outlineLvl w:val="1"/>
+        <w:rPr>
+          <w:rFonts w:eastAsia="Times New Roman" w:cstheme="minorHAnsi"/>
+          <w:color w:val="003D8D"/>
+          <w:lang w:val="de-AT" w:eastAsia="en-AT"/>
+        </w:rPr>
+      </w:pPr>
+      <w:r>
+        <w:rPr>
+          <w:rFonts w:eastAsia="Times New Roman" w:cstheme="minorHAnsi"/>
+          <w:color w:val="003D8D"/>
+          <w:lang w:val="de-AT" w:eastAsia="en-AT"/>
+        </w:rPr>
+        <w:t>Das Anwendungsfalldiagramm in der Praxis</w:t>
+      </w:r>
+    </w:p>
+    <w:p>
+      <w:pPr>
+        <w:spacing w:after="225" w:line="240" w:lineRule="auto"/>
+        <w:rPr>
+          <w:rFonts w:eastAsia="Times New Roman" w:cstheme="minorHAnsi"/>
+          <w:color w:val="3C3C3C"/>
+          <w:lang w:val="de-AT" w:eastAsia="en-AT"/>
+        </w:rPr>
+      </w:pPr>
+      <w:r>
+        <w:rPr>
+          <w:rFonts w:eastAsia="Times New Roman" w:cstheme="minorHAnsi"/>
+          <w:color w:val="3C3C3C"/>
+          <w:lang w:val="de-AT" w:eastAsia="en-AT"/>
+        </w:rPr>
+        <w:t xml:space="preserve">Mit einem Use-Case-Diagramm </w:t>
+      </w:r>
+      <w:r>
+        <w:rPr>
+          <w:rFonts w:eastAsia="Times New Roman" w:cstheme="minorHAnsi"/>
+          <w:color w:val="3C3C3C"/>
+          <w:lang w:val="de-AT" w:eastAsia="en-AT"/>
+        </w:rPr>
+        <w:t>werden</w:t>
+      </w:r>
+      <w:r>
+        <w:rPr>
+          <w:rFonts w:eastAsia="Times New Roman" w:cstheme="minorHAnsi"/>
+          <w:color w:val="3C3C3C"/>
+          <w:lang w:val="de-AT" w:eastAsia="en-AT"/>
+        </w:rPr>
+        <w:t xml:space="preserve"> die</w:t>
+      </w:r>
+      <w:r>
+        <w:rPr>
+          <w:rFonts w:eastAsia="Times New Roman" w:cstheme="minorHAnsi"/>
+          <w:color w:val="3C3C3C"/>
+          <w:lang w:val="de-AT" w:eastAsia="en-AT"/>
+        </w:rPr>
+        <w:t xml:space="preserve"> </w:t>
+      </w:r>
+      <w:r>
+        <w:rPr>
+          <w:rFonts w:eastAsia="Times New Roman" w:cstheme="minorHAnsi"/>
+          <w:color w:val="3C3C3C"/>
+          <w:lang w:val="de-AT" w:eastAsia="en-AT"/>
+        </w:rPr>
+        <w:t>Funktione</w:t>
+      </w:r>
+      <w:r>
+        <w:rPr>
+          <w:rFonts w:eastAsia="Times New Roman" w:cstheme="minorHAnsi"/>
+          <w:color w:val="3C3C3C"/>
+          <w:lang w:val="de-AT" w:eastAsia="en-AT"/>
+        </w:rPr>
+        <w:t>n</w:t>
+      </w:r>
+      <w:r>
+        <w:rPr>
+          <w:rFonts w:eastAsia="Times New Roman" w:cstheme="minorHAnsi"/>
+          <w:color w:val="3C3C3C"/>
+          <w:lang w:val="de-AT" w:eastAsia="en-AT"/>
+        </w:rPr>
+        <w:t xml:space="preserve"> eines Systems aus der Sicht des Anwenders</w:t>
+      </w:r>
+      <w:r>
+        <w:rPr>
+          <w:rFonts w:eastAsia="Times New Roman" w:cstheme="minorHAnsi"/>
+          <w:color w:val="3C3C3C"/>
+          <w:lang w:val="de-AT" w:eastAsia="en-AT"/>
+        </w:rPr>
+        <w:t xml:space="preserve"> </w:t>
+      </w:r>
+      <w:r>
+        <w:rPr>
+          <w:rFonts w:eastAsia="Times New Roman" w:cstheme="minorHAnsi"/>
+          <w:color w:val="3C3C3C"/>
+          <w:lang w:val="de-AT" w:eastAsia="en-AT"/>
+        </w:rPr>
+        <w:t>(in UML „Akteur“ genannt) dargestellt. Bei diesem Akteur muss es sich nicht zwingend um einen menschlichen User handeln. Die Rolle kann auch einem externen System zugeschrieben werden, das auf ein anderes System zugreift. Das Anwendungsfalldiagramm bildet nun den</w:t>
+      </w:r>
+      <w:r>
+        <w:rPr>
+          <w:rFonts w:eastAsia="Times New Roman" w:cstheme="minorHAnsi"/>
+          <w:color w:val="3C3C3C"/>
+          <w:lang w:val="de-AT" w:eastAsia="en-AT"/>
+        </w:rPr>
+        <w:t xml:space="preserve"> </w:t>
+      </w:r>
+      <w:r>
+        <w:rPr>
+          <w:rFonts w:eastAsia="Times New Roman" w:cstheme="minorHAnsi"/>
+          <w:color w:val="3C3C3C"/>
+          <w:lang w:val="de-AT" w:eastAsia="en-AT"/>
+        </w:rPr>
+        <w:t>Zusammenhang zwischen einem Akteur und seinen Anforderungen oder Erwartungen an das System</w:t>
+      </w:r>
+      <w:r>
+        <w:rPr>
+          <w:rFonts w:eastAsia="Times New Roman" w:cstheme="minorHAnsi"/>
+          <w:color w:val="3C3C3C"/>
+          <w:lang w:val="de-AT" w:eastAsia="en-AT"/>
+        </w:rPr>
+        <w:t xml:space="preserve"> </w:t>
+      </w:r>
+      <w:r>
+        <w:rPr>
+          <w:rFonts w:eastAsia="Times New Roman" w:cstheme="minorHAnsi"/>
+          <w:color w:val="3C3C3C"/>
+          <w:lang w:val="de-AT" w:eastAsia="en-AT"/>
+        </w:rPr>
+        <w:t>ab, ohne die ablaufenden Aktionen dabei zu beschreiben oder in eine logische Reihenfolge zu bringen.</w:t>
+      </w:r>
+    </w:p>
+    <w:p>
+      <w:pPr>
+        <w:spacing w:line="240" w:lineRule="auto"/>
+        <w:rPr>
+          <w:rFonts w:eastAsia="Times New Roman" w:cstheme="minorHAnsi"/>
+          <w:color w:val="3C3C3C"/>
+          <w:lang w:val="de-AT" w:eastAsia="en-AT"/>
+        </w:rPr>
+      </w:pPr>
+      <w:r>
+        <w:rPr>
+          <w:rFonts w:eastAsia="Times New Roman" w:cstheme="minorHAnsi"/>
+          <w:color w:val="3C3C3C"/>
+          <w:lang w:val="de-AT" w:eastAsia="en-AT"/>
+        </w:rPr>
+        <w:t>In der Praxis eignet sich diese Struktur gut dazu, um die wichtigsten Funktionen und/oder Ziele eines Systems übersichtlich darzustellen. Aus diesem Grund ist es</w:t>
+      </w:r>
+      <w:r>
+        <w:rPr>
+          <w:rFonts w:eastAsia="Times New Roman" w:cstheme="minorHAnsi"/>
+          <w:color w:val="3C3C3C"/>
+          <w:lang w:val="de-AT" w:eastAsia="en-AT"/>
+        </w:rPr>
+        <w:t xml:space="preserve"> </w:t>
+      </w:r>
+      <w:r>
+        <w:rPr>
+          <w:rFonts w:eastAsia="Times New Roman" w:cstheme="minorHAnsi"/>
+          <w:color w:val="3C3C3C"/>
+          <w:lang w:val="de-AT" w:eastAsia="en-AT"/>
+        </w:rPr>
+        <w:t>bei der Entwicklung von Software oder der Planung neuer Geschäftsprozesse</w:t>
+      </w:r>
+      <w:r>
+        <w:rPr>
+          <w:rFonts w:eastAsia="Times New Roman" w:cstheme="minorHAnsi"/>
+          <w:color w:val="3C3C3C"/>
+          <w:lang w:val="de-AT" w:eastAsia="en-AT"/>
+        </w:rPr>
+        <w:t xml:space="preserve"> </w:t>
+      </w:r>
+      <w:r>
+        <w:rPr>
+          <w:rFonts w:eastAsia="Times New Roman" w:cstheme="minorHAnsi"/>
+          <w:color w:val="3C3C3C"/>
+          <w:lang w:val="de-AT" w:eastAsia="en-AT"/>
+        </w:rPr>
+        <w:t>häufig einer der ersten Schritte, ein Anwendungsfalldiagramm zu erstellen. Damit wird einfach und anschaulich visualisiert, welche Anwendungsfälle bei der Entwicklung berücksichtigt werden sollten, damit die Akteure (und im weiteren Sinne auch die Betreiber oder Auftraggeber) an ihr Ziel kommen – und zwar zunächst ohne Rücksicht auf die technische Umsetzbarkeit.</w:t>
+      </w:r>
+    </w:p>
+    <w:p>
+      <w:pPr>
+        <w:spacing w:before="150" w:after="330" w:line="240" w:lineRule="auto"/>
+        <w:outlineLvl w:val="1"/>
+        <w:rPr>
+          <w:rFonts w:eastAsia="Times New Roman" w:cstheme="minorHAnsi"/>
+          <w:color w:val="003D8D"/>
+          <w:lang w:val="de-AT" w:eastAsia="en-AT"/>
+        </w:rPr>
+      </w:pPr>
+      <w:r>
+        <w:rPr>
+          <w:rFonts w:eastAsia="Times New Roman" w:cstheme="minorHAnsi"/>
+          <w:color w:val="003D8D"/>
+          <w:lang w:val="de-AT" w:eastAsia="en-AT"/>
+        </w:rPr>
+        <w:t>Bausteine und Aufbau des Use-Case-Diagramms</w:t>
+      </w:r>
+    </w:p>
+    <w:p>
+      <w:pPr>
+        <w:spacing w:after="225" w:line="240" w:lineRule="auto"/>
+        <w:rPr>
+          <w:rFonts w:eastAsia="Times New Roman" w:cstheme="minorHAnsi"/>
+          <w:color w:val="3C3C3C"/>
+          <w:lang w:val="de-AT" w:eastAsia="en-AT"/>
+        </w:rPr>
+      </w:pPr>
+      <w:r>
+        <w:rPr>
+          <w:rFonts w:eastAsia="Times New Roman" w:cstheme="minorHAnsi"/>
+          <w:color w:val="3C3C3C"/>
+          <w:lang w:val="de-AT" w:eastAsia="en-AT"/>
+        </w:rPr>
+        <w:t>Damit das Use-Case-Diagramm auf einen Blick für alle verständlich ist, werden für die Darstellung standardisierte Bausteine verwendet. Zunächst gibt es drei wesentliche Elemente:</w:t>
+      </w:r>
+    </w:p>
+    <w:p>
+      <w:pPr>
+        <w:numPr>
+          <w:ilvl w:val="0"/>
+          <w:numId w:val="1"/>
+        </w:numPr>
+        <w:spacing w:before="100" w:beforeAutospacing="1" w:after="100" w:afterAutospacing="1" w:line="240" w:lineRule="auto"/>
+        <w:rPr>
+          <w:rFonts w:eastAsia="Times New Roman" w:cstheme="minorHAnsi"/>
+          <w:color w:val="3C3C3C"/>
+          <w:lang w:val="de-AT" w:eastAsia="en-AT"/>
+        </w:rPr>
+      </w:pPr>
+      <w:r>
+        <w:rPr>
+          <w:rFonts w:eastAsia="Times New Roman" w:cstheme="minorHAnsi"/>
+          <w:color w:val="3C3C3C"/>
+          <w:lang w:val="de-AT" w:eastAsia="en-AT"/>
+        </w:rPr>
+        <w:t>Akteur:</w:t>
+      </w:r>
+      <w:r>
+        <w:rPr>
+          <w:rFonts w:eastAsia="Times New Roman" w:cstheme="minorHAnsi"/>
+          <w:color w:val="3C3C3C"/>
+          <w:lang w:val="de-AT" w:eastAsia="en-AT"/>
+        </w:rPr>
+        <w:t xml:space="preserve"> </w:t>
+      </w:r>
+      <w:r>
+        <w:rPr>
+          <w:rFonts w:eastAsia="Times New Roman" w:cstheme="minorHAnsi"/>
+          <w:color w:val="3C3C3C"/>
+          <w:lang w:val="de-AT" w:eastAsia="en-AT"/>
+        </w:rPr>
+        <w:t xml:space="preserve">Akteure, sowohl Personen als auch </w:t>
+      </w:r>
+      <w:r>
+        <w:rPr>
+          <w:rFonts w:eastAsia="Times New Roman" w:cstheme="minorHAnsi"/>
+          <w:color w:val="3C3C3C"/>
+          <w:lang w:val="de-AT" w:eastAsia="en-AT"/>
+        </w:rPr>
+        <w:t>Systeme</w:t>
+      </w:r>
+      <w:r>
+        <w:rPr>
+          <w:rFonts w:eastAsia="Times New Roman" w:cstheme="minorHAnsi"/>
+          <w:color w:val="3C3C3C"/>
+          <w:lang w:val="de-AT" w:eastAsia="en-AT"/>
+        </w:rPr>
+        <w:t>, werden als Strichmännchen abgebildet.</w:t>
+      </w:r>
+    </w:p>
+    <w:p>
+      <w:pPr>
+        <w:numPr>
+          <w:ilvl w:val="0"/>
+          <w:numId w:val="1"/>
+        </w:numPr>
+        <w:spacing w:before="100" w:beforeAutospacing="1" w:after="100" w:afterAutospacing="1" w:line="240" w:lineRule="auto"/>
+        <w:rPr>
+          <w:rFonts w:eastAsia="Times New Roman" w:cstheme="minorHAnsi"/>
+          <w:color w:val="3C3C3C"/>
+          <w:lang w:val="de-AT" w:eastAsia="en-AT"/>
+        </w:rPr>
+      </w:pPr>
+      <w:r>
+        <w:rPr>
+          <w:rFonts w:eastAsia="Times New Roman" w:cstheme="minorHAnsi"/>
+          <w:color w:val="3C3C3C"/>
+          <w:lang w:val="de-AT" w:eastAsia="en-AT"/>
+        </w:rPr>
+        <w:t>System:</w:t>
+      </w:r>
+      <w:r>
+        <w:rPr>
+          <w:rFonts w:eastAsia="Times New Roman" w:cstheme="minorHAnsi"/>
+          <w:color w:val="3C3C3C"/>
+          <w:lang w:val="de-AT" w:eastAsia="en-AT"/>
+        </w:rPr>
+        <w:t xml:space="preserve"> </w:t>
+      </w:r>
+      <w:r>
+        <w:rPr>
+          <w:rFonts w:eastAsia="Times New Roman" w:cstheme="minorHAnsi"/>
+          <w:color w:val="3C3C3C"/>
+          <w:lang w:val="de-AT" w:eastAsia="en-AT"/>
+        </w:rPr>
+        <w:t>Das System, auf das sich der Use Case bezieht, wird als Rechteck dargestellt.</w:t>
+      </w:r>
+    </w:p>
+    <w:p>
+      <w:pPr>
+        <w:numPr>
+          <w:ilvl w:val="0"/>
+          <w:numId w:val="1"/>
+        </w:numPr>
+        <w:spacing w:before="100" w:beforeAutospacing="1" w:after="100" w:afterAutospacing="1" w:line="240" w:lineRule="auto"/>
+        <w:rPr>
+          <w:rFonts w:eastAsia="Times New Roman" w:cstheme="minorHAnsi"/>
+          <w:color w:val="3C3C3C"/>
+          <w:lang w:val="de-AT" w:eastAsia="en-AT"/>
+        </w:rPr>
+      </w:pPr>
+      <w:r>
+        <w:rPr>
+          <w:rFonts w:eastAsia="Times New Roman" w:cstheme="minorHAnsi"/>
+          <w:color w:val="3C3C3C"/>
+          <w:lang w:val="de-AT" w:eastAsia="en-AT"/>
+        </w:rPr>
+        <w:t>Use Case:</w:t>
+      </w:r>
+      <w:r>
+        <w:rPr>
+          <w:rFonts w:eastAsia="Times New Roman" w:cstheme="minorHAnsi"/>
+          <w:color w:val="3C3C3C"/>
+          <w:lang w:val="de-AT" w:eastAsia="en-AT"/>
+        </w:rPr>
+        <w:t xml:space="preserve"> </w:t>
+      </w:r>
+      <w:r>
+        <w:rPr>
+          <w:rFonts w:eastAsia="Times New Roman" w:cstheme="minorHAnsi"/>
+          <w:color w:val="3C3C3C"/>
+          <w:lang w:val="de-AT" w:eastAsia="en-AT"/>
+        </w:rPr>
+        <w:t>Der eigentliche Anwendungsfall wird als Ellipse dargestellt, in der üblicherweise eine kurze Wortgruppe steht, die den Vorgang benennt.</w:t>
+      </w:r>
+    </w:p>
+    <w:p>
+      <w:pPr>
+        <w:spacing w:line="240" w:lineRule="auto"/>
+        <w:rPr>
+          <w:rFonts w:eastAsia="Times New Roman" w:cstheme="minorHAnsi"/>
+          <w:color w:val="3C3C3C"/>
+          <w:lang w:val="de-AT" w:eastAsia="en-AT"/>
+        </w:rPr>
+      </w:pPr>
+      <w:r>
+        <w:rPr>
+          <w:rFonts w:eastAsia="Times New Roman" w:cstheme="minorHAnsi"/>
+          <w:noProof/>
+          <w:color w:val="144C96"/>
+          <w:lang w:val="de-AT" w:eastAsia="en-AT"/>
+        </w:rPr>
+        <w:drawing>
+          <wp:inline distT="0" distB="0" distL="0" distR="0" wp14:anchorId="0FF13008" wp14:editId="2A4F3BC8">
+            <wp:extent cx="5731510" cy="3223895"/>
+            <wp:effectExtent l="0" t="0" r="2540" b="0"/>
+            <wp:docPr id="3" name="Picture 3" descr=" Visualisierung von Akteur, System und Anwendungsfall">
+              <a:hlinkClick xmlns:a="http://schemas.openxmlformats.org/drawingml/2006/main" r:id="rId8"/>
+            </wp:docPr>
+            <wp:cNvGraphicFramePr>
+              <a:graphicFrameLocks xmlns:a="http://schemas.openxmlformats.org/drawingml/2006/main" noChangeAspect="1"/>
+            </wp:cNvGraphicFramePr>
+            <a:graphic xmlns:a="http://schemas.openxmlformats.org/drawingml/2006/main">
+              <a:graphicData uri="http://schemas.openxmlformats.org/drawingml/2006/picture">
+                <pic:pic xmlns:pic="http://schemas.openxmlformats.org/drawingml/2006/picture">
+                  <pic:nvPicPr>
+                    <pic:cNvPr id="0" name="Picture 1" descr=" Visualisierung von Akteur, System und Anwendungsfall">
+                      <a:hlinkClick r:id="rId8"/>
+                    </pic:cNvPr>
+                    <pic:cNvPicPr>
+                      <a:picLocks noChangeAspect="1" noChangeArrowheads="1"/>
+                    </pic:cNvPicPr>
+                  </pic:nvPicPr>
+                  <pic:blipFill>
+                    <a:blip r:embed="rId9" cstate="print">
+                      <a:extLst>
+                        <a:ext uri="{28A0092B-C50C-407E-A947-70E740481C1C}">
+                          <a14:useLocalDpi xmlns:a14="http://schemas.microsoft.com/office/drawing/2010/main" val="0"/>
+                        </a:ext>
+                      </a:extLst>
+                    </a:blip>
+                    <a:srcRect/>
+                    <a:stretch>
+                      <a:fillRect/>
+                    </a:stretch>
+                  </pic:blipFill>
+                  <pic:spPr bwMode="auto">
+                    <a:xfrm>
+                      <a:off x="0" y="0"/>
+                      <a:ext cx="5731510" cy="3223895"/>
+                    </a:xfrm>
+                    <a:prstGeom prst="rect">
+                      <a:avLst/>
+                    </a:prstGeom>
+                    <a:noFill/>
+                    <a:ln>
+                      <a:noFill/>
+                    </a:ln>
+                  </pic:spPr>
+                </pic:pic>
+              </a:graphicData>
+            </a:graphic>
+          </wp:inline>
+        </w:drawing>
+      </w:r>
+      <w:r>
+        <w:rPr>
+          <w:rFonts w:eastAsia="Times New Roman" w:cstheme="minorHAnsi"/>
+          <w:color w:val="3C3C3C"/>
+          <w:lang w:val="de-AT" w:eastAsia="en-AT"/>
+        </w:rPr>
+        <w:t>Symbole zur Darstellung der Elemente Akteur, System und Anwendungsfall</w:t>
+      </w:r>
+    </w:p>
+    <w:p>
+      <w:pPr>
+        <w:spacing w:after="225" w:line="240" w:lineRule="auto"/>
+        <w:rPr>
+          <w:rFonts w:eastAsia="Times New Roman" w:cstheme="minorHAnsi"/>
+          <w:color w:val="3C3C3C"/>
+          <w:lang w:val="de-AT" w:eastAsia="en-AT"/>
+        </w:rPr>
+      </w:pPr>
+      <w:r>
+        <w:rPr>
+          <w:rFonts w:eastAsia="Times New Roman" w:cstheme="minorHAnsi"/>
+          <w:color w:val="3C3C3C"/>
+          <w:lang w:val="de-AT" w:eastAsia="en-AT"/>
+        </w:rPr>
+        <w:lastRenderedPageBreak/>
+        <w:t xml:space="preserve">Nun werden die Zusammenhänge zwischen diesen Elementen mit Verbindungslinien, sogenannten Assoziationen, beschrieben. Eine durchgezogene Linie zwischen Akteur und Use Case macht klar, dass der Akteur und der in der Ellipse beschriebene Anwendungsfall in einer Beziehung </w:t>
+      </w:r>
+      <w:r>
+        <w:rPr>
+          <w:rFonts w:eastAsia="Times New Roman" w:cstheme="minorHAnsi"/>
+          <w:color w:val="3C3C3C"/>
+          <w:lang w:val="de-AT" w:eastAsia="en-AT"/>
+        </w:rPr>
+        <w:t>zueinanderstehen</w:t>
+      </w:r>
+      <w:r>
+        <w:rPr>
+          <w:rFonts w:eastAsia="Times New Roman" w:cstheme="minorHAnsi"/>
+          <w:color w:val="3C3C3C"/>
+          <w:lang w:val="de-AT" w:eastAsia="en-AT"/>
+        </w:rPr>
+        <w:t>. Zusätzlich gibt es</w:t>
+      </w:r>
+      <w:r>
+        <w:rPr>
+          <w:rFonts w:eastAsia="Times New Roman" w:cstheme="minorHAnsi"/>
+          <w:color w:val="3C3C3C"/>
+          <w:lang w:val="de-AT" w:eastAsia="en-AT"/>
+        </w:rPr>
+        <w:t xml:space="preserve"> </w:t>
+      </w:r>
+      <w:r>
+        <w:rPr>
+          <w:rFonts w:eastAsia="Times New Roman" w:cstheme="minorHAnsi"/>
+          <w:color w:val="3C3C3C"/>
+          <w:lang w:val="de-AT" w:eastAsia="en-AT"/>
+        </w:rPr>
+        <w:t>gestrichelte Linien für die Beziehung zwischen verschiedenen Use Cases. Da es zwei verschiedene Assoziationsarten zwischen Use Cases gibt, werden die Linien durch ein Schlüsselwort ergänzt, das in UML „Stereotyp“ genannt und in doppelten spitzen Klammern dargestellt wird. Eine Pfeilspitze zeigt außerdem die Abhängigkeit zwischen den Use Cases an. Es wird zwischen diesen beiden Stereotypen unterschieden:</w:t>
+      </w:r>
+    </w:p>
+    <w:p>
+      <w:pPr>
+        <w:numPr>
+          <w:ilvl w:val="0"/>
+          <w:numId w:val="2"/>
+        </w:numPr>
+        <w:spacing w:before="100" w:beforeAutospacing="1" w:after="100" w:afterAutospacing="1" w:line="240" w:lineRule="auto"/>
+        <w:rPr>
+          <w:rFonts w:eastAsia="Times New Roman" w:cstheme="minorHAnsi"/>
+          <w:color w:val="3C3C3C"/>
+          <w:lang w:val="de-AT" w:eastAsia="en-AT"/>
+        </w:rPr>
+      </w:pPr>
       <w:proofErr w:type="spellStart"/>
       <w:r>
         <w:rPr>
-          <w:b/>
-          <w:bCs/>
-          <w:sz w:val="28"/>
-          <w:szCs w:val="28"/>
-          <w:lang w:val="en-GB"/>
-        </w:rPr>
-        <w:t>Diagramm</w:t>
+          <w:rFonts w:eastAsia="Times New Roman" w:cstheme="minorHAnsi"/>
+          <w:color w:val="3C3C3C"/>
+          <w:lang w:val="de-AT" w:eastAsia="en-AT"/>
+        </w:rPr>
+        <w:t>include</w:t>
       </w:r>
       <w:proofErr w:type="spellEnd"/>
-    </w:p>
-    <w:p>
-      <w:pPr>
-        <w:rPr>
-          <w:lang w:val="en-GB"/>
-        </w:rPr>
-      </w:pPr>
-    </w:p>
-    <w:p>
-      <w:pPr>
-        <w:rPr>
-          <w:lang w:val="en-GB"/>
-        </w:rPr>
-      </w:pPr>
-    </w:p>
-    <w:p>
-      <w:pPr>
-        <w:rPr>
-          <w:lang w:val="en-GB"/>
-        </w:rPr>
-      </w:pPr>
-    </w:p>
-    <w:p>
-      <w:pPr>
-        <w:rPr>
-          <w:lang w:val="en-GB"/>
-        </w:rPr>
-      </w:pPr>
-    </w:p>
-    <w:p>
-      <w:pPr>
-        <w:rPr>
-          <w:lang w:val="en-GB"/>
-        </w:rPr>
-      </w:pPr>
-    </w:p>
-    <w:p>
-      <w:pPr>
-        <w:rPr>
-          <w:lang w:val="en-GB"/>
+      <w:r>
+        <w:rPr>
+          <w:rFonts w:eastAsia="Times New Roman" w:cstheme="minorHAnsi"/>
+          <w:color w:val="3C3C3C"/>
+          <w:lang w:val="de-AT" w:eastAsia="en-AT"/>
+        </w:rPr>
+        <w:t>-Assoziation: Der Use Case, von dem die gestrichelte Verbindungslinie ausgeht, schließt einen zweiten Use Case, auf den die Pfeilspitze zeigt, mit ein.</w:t>
+      </w:r>
+    </w:p>
+    <w:p>
+      <w:pPr>
+        <w:numPr>
+          <w:ilvl w:val="0"/>
+          <w:numId w:val="2"/>
+        </w:numPr>
+        <w:spacing w:before="100" w:beforeAutospacing="1" w:after="100" w:afterAutospacing="1" w:line="240" w:lineRule="auto"/>
+        <w:rPr>
+          <w:rFonts w:eastAsia="Times New Roman" w:cstheme="minorHAnsi"/>
+          <w:color w:val="3C3C3C"/>
+          <w:lang w:val="de-AT" w:eastAsia="en-AT"/>
+        </w:rPr>
+      </w:pPr>
+      <w:proofErr w:type="spellStart"/>
+      <w:r>
+        <w:rPr>
+          <w:rFonts w:eastAsia="Times New Roman" w:cstheme="minorHAnsi"/>
+          <w:color w:val="3C3C3C"/>
+          <w:lang w:val="de-AT" w:eastAsia="en-AT"/>
+        </w:rPr>
+        <w:t>extend</w:t>
+      </w:r>
+      <w:proofErr w:type="spellEnd"/>
+      <w:r>
+        <w:rPr>
+          <w:rFonts w:eastAsia="Times New Roman" w:cstheme="minorHAnsi"/>
+          <w:color w:val="3C3C3C"/>
+          <w:lang w:val="de-AT" w:eastAsia="en-AT"/>
+        </w:rPr>
+        <w:t>-Assoziation: Der Use Case, von dem die gestrichelte Verbindungslinie ausgeht, kann den Use Case, auf den die Pfeilspitze zeigt, unter bestimmten Voraussetzungen erweitern. Das muss aber nicht so sein.</w:t>
+      </w:r>
+    </w:p>
+    <w:p>
+      <w:pPr>
+        <w:spacing w:line="240" w:lineRule="auto"/>
+        <w:rPr>
+          <w:rFonts w:eastAsia="Times New Roman" w:cstheme="minorHAnsi"/>
+          <w:color w:val="3C3C3C"/>
+          <w:lang w:val="de-AT" w:eastAsia="en-AT"/>
+        </w:rPr>
+      </w:pPr>
+      <w:r>
+        <w:rPr>
+          <w:rFonts w:eastAsia="Times New Roman" w:cstheme="minorHAnsi"/>
+          <w:noProof/>
+          <w:color w:val="144C96"/>
+          <w:lang w:val="de-AT" w:eastAsia="en-AT"/>
+        </w:rPr>
+        <w:drawing>
+          <wp:inline distT="0" distB="0" distL="0" distR="0" wp14:anchorId="32CC67C4" wp14:editId="6B97D3A3">
+            <wp:extent cx="5731510" cy="3223895"/>
+            <wp:effectExtent l="0" t="0" r="2540" b="0"/>
+            <wp:docPr id="2" name="Picture 2" descr="Visualisierung der Beziehungen zwischen Akteur und Use Case sowie zwischen verschiedenen Anwendungsfällen">
+              <a:hlinkClick xmlns:a="http://schemas.openxmlformats.org/drawingml/2006/main" r:id="rId10"/>
+            </wp:docPr>
+            <wp:cNvGraphicFramePr>
+              <a:graphicFrameLocks xmlns:a="http://schemas.openxmlformats.org/drawingml/2006/main" noChangeAspect="1"/>
+            </wp:cNvGraphicFramePr>
+            <a:graphic xmlns:a="http://schemas.openxmlformats.org/drawingml/2006/main">
+              <a:graphicData uri="http://schemas.openxmlformats.org/drawingml/2006/picture">
+                <pic:pic xmlns:pic="http://schemas.openxmlformats.org/drawingml/2006/picture">
+                  <pic:nvPicPr>
+                    <pic:cNvPr id="0" name="Picture 2" descr="Visualisierung der Beziehungen zwischen Akteur und Use Case sowie zwischen verschiedenen Anwendungsfällen">
+                      <a:hlinkClick r:id="rId10"/>
+                    </pic:cNvPr>
+                    <pic:cNvPicPr>
+                      <a:picLocks noChangeAspect="1" noChangeArrowheads="1"/>
+                    </pic:cNvPicPr>
+                  </pic:nvPicPr>
+                  <pic:blipFill>
+                    <a:blip r:embed="rId11" cstate="print">
+                      <a:extLst>
+                        <a:ext uri="{28A0092B-C50C-407E-A947-70E740481C1C}">
+                          <a14:useLocalDpi xmlns:a14="http://schemas.microsoft.com/office/drawing/2010/main" val="0"/>
+                        </a:ext>
+                      </a:extLst>
+                    </a:blip>
+                    <a:srcRect/>
+                    <a:stretch>
+                      <a:fillRect/>
+                    </a:stretch>
+                  </pic:blipFill>
+                  <pic:spPr bwMode="auto">
+                    <a:xfrm>
+                      <a:off x="0" y="0"/>
+                      <a:ext cx="5731510" cy="3223895"/>
+                    </a:xfrm>
+                    <a:prstGeom prst="rect">
+                      <a:avLst/>
+                    </a:prstGeom>
+                    <a:noFill/>
+                    <a:ln>
+                      <a:noFill/>
+                    </a:ln>
+                  </pic:spPr>
+                </pic:pic>
+              </a:graphicData>
+            </a:graphic>
+          </wp:inline>
+        </w:drawing>
+      </w:r>
+      <w:r>
+        <w:rPr>
+          <w:rFonts w:eastAsia="Times New Roman" w:cstheme="minorHAnsi"/>
+          <w:color w:val="3C3C3C"/>
+          <w:lang w:val="de-AT" w:eastAsia="en-AT"/>
+        </w:rPr>
+        <w:t>Die Linien machen gegebenenfalls mit Pfeilspitzen und Stereotypen die Beziehungen zwischen einzelnen Elementen deutlich.</w:t>
+      </w:r>
+    </w:p>
+    <w:p>
+      <w:pPr>
+        <w:spacing w:after="225" w:line="240" w:lineRule="auto"/>
+        <w:rPr>
+          <w:rFonts w:eastAsia="Times New Roman" w:cstheme="minorHAnsi"/>
+          <w:color w:val="3C3C3C"/>
+          <w:lang w:val="de-AT" w:eastAsia="en-AT"/>
+        </w:rPr>
+      </w:pPr>
+      <w:r>
+        <w:rPr>
+          <w:rFonts w:eastAsia="Times New Roman" w:cstheme="minorHAnsi"/>
+          <w:color w:val="3C3C3C"/>
+          <w:lang w:val="de-AT" w:eastAsia="en-AT"/>
+        </w:rPr>
+        <w:t xml:space="preserve">Während die </w:t>
+      </w:r>
+      <w:proofErr w:type="spellStart"/>
+      <w:r>
+        <w:rPr>
+          <w:rFonts w:eastAsia="Times New Roman" w:cstheme="minorHAnsi"/>
+          <w:color w:val="3C3C3C"/>
+          <w:lang w:val="de-AT" w:eastAsia="en-AT"/>
+        </w:rPr>
+        <w:t>include</w:t>
+      </w:r>
+      <w:proofErr w:type="spellEnd"/>
+      <w:r>
+        <w:rPr>
+          <w:rFonts w:eastAsia="Times New Roman" w:cstheme="minorHAnsi"/>
+          <w:color w:val="3C3C3C"/>
+          <w:lang w:val="de-AT" w:eastAsia="en-AT"/>
+        </w:rPr>
+        <w:t xml:space="preserve">-Assoziation also die Ausführung beider Use Cases voraussetzt, hängt die Ausführung des zweiten Use Cases bei der </w:t>
+      </w:r>
+      <w:proofErr w:type="spellStart"/>
+      <w:r>
+        <w:rPr>
+          <w:rFonts w:eastAsia="Times New Roman" w:cstheme="minorHAnsi"/>
+          <w:color w:val="3C3C3C"/>
+          <w:lang w:val="de-AT" w:eastAsia="en-AT"/>
+        </w:rPr>
+        <w:t>extend</w:t>
+      </w:r>
+      <w:proofErr w:type="spellEnd"/>
+      <w:r>
+        <w:rPr>
+          <w:rFonts w:eastAsia="Times New Roman" w:cstheme="minorHAnsi"/>
+          <w:color w:val="3C3C3C"/>
+          <w:lang w:val="de-AT" w:eastAsia="en-AT"/>
+        </w:rPr>
+        <w:t>-Assoziation von bestimmten Bedingungen ab. Diese Bedingungen werden im UML-Anwendungsfalldiagramm als Erweiterungspunkt oder</w:t>
+      </w:r>
+      <w:r>
+        <w:rPr>
+          <w:rFonts w:eastAsia="Times New Roman" w:cstheme="minorHAnsi"/>
+          <w:color w:val="3C3C3C"/>
+          <w:lang w:val="de-AT" w:eastAsia="en-AT"/>
+        </w:rPr>
+        <w:t xml:space="preserve"> </w:t>
+      </w:r>
+      <w:r>
+        <w:rPr>
+          <w:rFonts w:eastAsia="Times New Roman" w:cstheme="minorHAnsi"/>
+          <w:color w:val="3C3C3C"/>
+          <w:lang w:val="de-AT" w:eastAsia="en-AT"/>
+        </w:rPr>
+        <w:t>Extension Point</w:t>
+      </w:r>
+      <w:r>
+        <w:rPr>
+          <w:rFonts w:eastAsia="Times New Roman" w:cstheme="minorHAnsi"/>
+          <w:color w:val="3C3C3C"/>
+          <w:lang w:val="de-AT" w:eastAsia="en-AT"/>
+        </w:rPr>
+        <w:t xml:space="preserve"> </w:t>
+      </w:r>
+      <w:r>
+        <w:rPr>
+          <w:rFonts w:eastAsia="Times New Roman" w:cstheme="minorHAnsi"/>
+          <w:color w:val="3C3C3C"/>
+          <w:lang w:val="de-AT" w:eastAsia="en-AT"/>
+        </w:rPr>
+        <w:t>angegeben. Visualisiert wird das auf zwei Arten:</w:t>
+      </w:r>
+    </w:p>
+    <w:p>
+      <w:pPr>
+        <w:numPr>
+          <w:ilvl w:val="0"/>
+          <w:numId w:val="3"/>
+        </w:numPr>
+        <w:spacing w:before="100" w:beforeAutospacing="1" w:after="100" w:afterAutospacing="1" w:line="240" w:lineRule="auto"/>
+        <w:rPr>
+          <w:rFonts w:eastAsia="Times New Roman" w:cstheme="minorHAnsi"/>
+          <w:color w:val="3C3C3C"/>
+          <w:lang w:val="de-AT" w:eastAsia="en-AT"/>
+        </w:rPr>
+      </w:pPr>
+      <w:r>
+        <w:rPr>
+          <w:rFonts w:eastAsia="Times New Roman" w:cstheme="minorHAnsi"/>
+          <w:color w:val="3C3C3C"/>
+          <w:lang w:val="de-AT" w:eastAsia="en-AT"/>
+        </w:rPr>
+        <w:t>Ergänzung der Use-Case-Ellipse:</w:t>
+      </w:r>
+      <w:r>
+        <w:rPr>
+          <w:rFonts w:eastAsia="Times New Roman" w:cstheme="minorHAnsi"/>
+          <w:color w:val="3C3C3C"/>
+          <w:lang w:val="de-AT" w:eastAsia="en-AT"/>
+        </w:rPr>
+        <w:t xml:space="preserve"> </w:t>
+      </w:r>
+      <w:r>
+        <w:rPr>
+          <w:rFonts w:eastAsia="Times New Roman" w:cstheme="minorHAnsi"/>
+          <w:color w:val="3C3C3C"/>
+          <w:lang w:val="de-AT" w:eastAsia="en-AT"/>
+        </w:rPr>
+        <w:t>Unter der Benennung des Use Case wird der mögliche Extension Point benannt und kurz beschrieben.</w:t>
+      </w:r>
+    </w:p>
+    <w:p>
+      <w:pPr>
+        <w:numPr>
+          <w:ilvl w:val="0"/>
+          <w:numId w:val="3"/>
+        </w:numPr>
+        <w:spacing w:before="100" w:beforeAutospacing="1" w:after="100" w:afterAutospacing="1" w:line="240" w:lineRule="auto"/>
+        <w:rPr>
+          <w:rFonts w:eastAsia="Times New Roman" w:cstheme="minorHAnsi"/>
+          <w:color w:val="3C3C3C"/>
+          <w:lang w:val="de-AT" w:eastAsia="en-AT"/>
+        </w:rPr>
+      </w:pPr>
+      <w:r>
+        <w:rPr>
+          <w:rFonts w:eastAsia="Times New Roman" w:cstheme="minorHAnsi"/>
+          <w:color w:val="3C3C3C"/>
+          <w:lang w:val="de-AT" w:eastAsia="en-AT"/>
+        </w:rPr>
+        <w:t>Notizzettel:</w:t>
+      </w:r>
+      <w:r>
+        <w:rPr>
+          <w:rFonts w:eastAsia="Times New Roman" w:cstheme="minorHAnsi"/>
+          <w:color w:val="3C3C3C"/>
+          <w:lang w:val="de-AT" w:eastAsia="en-AT"/>
+        </w:rPr>
+        <w:t xml:space="preserve"> </w:t>
+      </w:r>
+      <w:r>
+        <w:rPr>
+          <w:rFonts w:eastAsia="Times New Roman" w:cstheme="minorHAnsi"/>
+          <w:color w:val="3C3C3C"/>
+          <w:lang w:val="de-AT" w:eastAsia="en-AT"/>
+        </w:rPr>
+        <w:t xml:space="preserve">Der </w:t>
+      </w:r>
+      <w:proofErr w:type="spellStart"/>
+      <w:r>
+        <w:rPr>
+          <w:rFonts w:eastAsia="Times New Roman" w:cstheme="minorHAnsi"/>
+          <w:color w:val="3C3C3C"/>
+          <w:lang w:val="de-AT" w:eastAsia="en-AT"/>
+        </w:rPr>
+        <w:t>extend</w:t>
+      </w:r>
+      <w:proofErr w:type="spellEnd"/>
+      <w:r>
+        <w:rPr>
+          <w:rFonts w:eastAsia="Times New Roman" w:cstheme="minorHAnsi"/>
+          <w:color w:val="3C3C3C"/>
+          <w:lang w:val="de-AT" w:eastAsia="en-AT"/>
+        </w:rPr>
+        <w:t>-Stereotyp wird über eine gestrichelte Linie mit einem stilisierten Notizzettel (Rechteck mit abgeknickter Ecke) verbunden, der mit „</w:t>
+      </w:r>
+      <w:proofErr w:type="spellStart"/>
+      <w:r>
+        <w:rPr>
+          <w:rFonts w:eastAsia="Times New Roman" w:cstheme="minorHAnsi"/>
+          <w:color w:val="3C3C3C"/>
+          <w:lang w:val="de-AT" w:eastAsia="en-AT"/>
+        </w:rPr>
+        <w:t>Condition</w:t>
+      </w:r>
+      <w:proofErr w:type="spellEnd"/>
+      <w:r>
+        <w:rPr>
+          <w:rFonts w:eastAsia="Times New Roman" w:cstheme="minorHAnsi"/>
+          <w:color w:val="3C3C3C"/>
+          <w:lang w:val="de-AT" w:eastAsia="en-AT"/>
+        </w:rPr>
+        <w:t xml:space="preserve">“ und „Extension“ beschriftet ist. Hinter </w:t>
+      </w:r>
+      <w:proofErr w:type="spellStart"/>
+      <w:r>
+        <w:rPr>
+          <w:rFonts w:eastAsia="Times New Roman" w:cstheme="minorHAnsi"/>
+          <w:color w:val="3C3C3C"/>
+          <w:lang w:val="de-AT" w:eastAsia="en-AT"/>
+        </w:rPr>
+        <w:t>Condition</w:t>
+      </w:r>
+      <w:proofErr w:type="spellEnd"/>
+      <w:r>
+        <w:rPr>
+          <w:rFonts w:eastAsia="Times New Roman" w:cstheme="minorHAnsi"/>
+          <w:color w:val="3C3C3C"/>
+          <w:lang w:val="de-AT" w:eastAsia="en-AT"/>
+        </w:rPr>
+        <w:t xml:space="preserve"> wird in geschweiften Klammern definiert, welche Bedingung erfüllt sein muss, damit der zweite Use Case ausgeführt wird. Hinter Extension Point wird auf dessen Benennung in der Use-Case-Ellipse verwiesen, damit die Erweiterung eindeutig zugeordnet werden kann.</w:t>
+      </w:r>
+    </w:p>
+    <w:p>
+      <w:pPr>
+        <w:spacing w:line="240" w:lineRule="auto"/>
+        <w:rPr>
+          <w:rFonts w:eastAsia="Times New Roman" w:cstheme="minorHAnsi"/>
+          <w:color w:val="3C3C3C"/>
+          <w:lang w:val="de-AT" w:eastAsia="en-AT"/>
+        </w:rPr>
+      </w:pPr>
+      <w:r>
+        <w:rPr>
+          <w:rFonts w:eastAsia="Times New Roman" w:cstheme="minorHAnsi"/>
+          <w:color w:val="3C3C3C"/>
+          <w:lang w:val="de-AT" w:eastAsia="en-AT"/>
+        </w:rPr>
+        <w:lastRenderedPageBreak/>
+        <w:t>Wenn die im Extension Point definierten Bedingungen zutreffen, wird Use Case B eintreten und den Ablauf von Use Case A verändern.</w:t>
+      </w:r>
+    </w:p>
+    <w:p>
+      <w:pPr>
+        <w:spacing w:line="240" w:lineRule="auto"/>
+        <w:rPr>
+          <w:rFonts w:eastAsia="Times New Roman" w:cstheme="minorHAnsi"/>
+          <w:color w:val="3C3C3C"/>
+          <w:lang w:val="de-AT" w:eastAsia="en-AT"/>
+        </w:rPr>
+      </w:pPr>
+      <w:r>
+        <w:rPr>
+          <w:rFonts w:eastAsia="Times New Roman" w:cstheme="minorHAnsi"/>
+          <w:color w:val="3C3C3C"/>
+          <w:lang w:val="de-AT" w:eastAsia="en-AT"/>
+        </w:rPr>
+        <w:t>Sie kennen nun alle Bausteine, die Sie brauchen, um ein eigenes Use-Case-Diagramm zu erstellen.</w:t>
+      </w:r>
+    </w:p>
+    <w:p>
+      <w:pPr>
+        <w:rPr>
+          <w:rFonts w:cstheme="minorHAnsi"/>
+          <w:lang w:val="de-AT"/>
+        </w:rPr>
+      </w:pPr>
+    </w:p>
+    <w:p>
+      <w:pPr>
+        <w:rPr>
+          <w:rFonts w:cstheme="minorHAnsi"/>
+          <w:lang w:val="de-AT"/>
+        </w:rPr>
+      </w:pPr>
+    </w:p>
+    <w:p>
+      <w:pPr>
+        <w:rPr>
+          <w:rFonts w:cstheme="minorHAnsi"/>
+          <w:lang w:val="de-AT"/>
+        </w:rPr>
+      </w:pPr>
+    </w:p>
+    <w:p>
+      <w:pPr>
+        <w:rPr>
+          <w:rFonts w:cstheme="minorHAnsi"/>
+          <w:lang w:val="de-AT"/>
+        </w:rPr>
+      </w:pPr>
+    </w:p>
+    <w:p>
+      <w:pPr>
+        <w:rPr>
+          <w:rFonts w:cstheme="minorHAnsi"/>
+          <w:lang w:val="de-AT"/>
         </w:rPr>
       </w:pPr>
     </w:p>
     <w:sectPr>
-      <w:headerReference w:type="default" r:id="rId6"/>
+      <w:headerReference w:type="default" r:id="rId12"/>
       <w:pgSz w:w="11906" w:h="16838"/>
       <w:pgMar w:top="1440" w:right="1440" w:bottom="1440" w:left="1440" w:header="708" w:footer="708" w:gutter="0"/>
       <w:cols w:space="708"/>
@@ -169,6 +1031,467 @@
     </w:r>
   </w:p>
 </w:hdr>
+</file>
+
+<file path=word/numbering.xml><?xml version="1.0" encoding="utf-8"?>
+<w:numbering xmlns:wpc="http://schemas.microsoft.com/office/word/2010/wordprocessingCanvas" xmlns:cx="http://schemas.microsoft.com/office/drawing/2014/chartex" xmlns:cx1="http://schemas.microsoft.com/office/drawing/2015/9/8/chartex" xmlns:cx2="http://schemas.microsoft.com/office/drawing/2015/10/21/chartex" xmlns:cx3="http://schemas.microsoft.com/office/drawing/2016/5/9/chartex" xmlns:cx4="http://schemas.microsoft.com/office/drawing/2016/5/10/chartex" xmlns:cx5="http://schemas.microsoft.com/office/drawing/2016/5/11/chartex" xmlns:cx6="http://schemas.microsoft.com/office/drawing/2016/5/12/chartex" xmlns:cx7="http://schemas.microsoft.com/office/drawing/2016/5/13/chartex" xmlns:cx8="http://schemas.microsoft.com/office/drawing/2016/5/14/chartex" xmlns:mc="http://schemas.openxmlformats.org/markup-compatibility/2006" xmlns:aink="http://schemas.microsoft.com/office/drawing/2016/ink" xmlns:am3d="http://schemas.microsoft.com/office/drawing/2017/model3d" xmlns:o="urn:schemas-microsoft-com:office:office" xmlns:r="http://schemas.openxmlformats.org/officeDocument/2006/relationships" xmlns:m="http://schemas.openxmlformats.org/officeDocument/2006/math" xmlns:v="urn:schemas-microsoft-com:vml" xmlns:wp14="http://schemas.microsoft.com/office/word/2010/wordprocessingDrawing" xmlns:wp="http://schemas.openxmlformats.org/drawingml/2006/wordprocessingDrawing" xmlns:w10="urn:schemas-microsoft-com:office:word" xmlns:w="http://schemas.openxmlformats.org/wordprocessingml/2006/main" xmlns:w14="http://schemas.microsoft.com/office/word/2010/wordml" xmlns:w15="http://schemas.microsoft.com/office/word/2012/wordml" xmlns:w16cex="http://schemas.microsoft.com/office/word/2018/wordml/cex" xmlns:w16cid="http://schemas.microsoft.com/office/word/2016/wordml/cid" xmlns:w16="http://schemas.microsoft.com/office/word/2018/wordml" xmlns:w16sdtdh="http://schemas.microsoft.com/office/word/2020/wordml/sdtdatahash" xmlns:w16se="http://schemas.microsoft.com/office/word/2015/wordml/symex" xmlns:wpg="http://schemas.microsoft.com/office/word/2010/wordprocessingGroup" xmlns:wpi="http://schemas.microsoft.com/office/word/2010/wordprocessingInk" xmlns:wne="http://schemas.microsoft.com/office/word/2006/wordml" xmlns:wps="http://schemas.microsoft.com/office/word/2010/wordprocessingShape" mc:Ignorable="w14 w15 w16se w16cid w16 w16cex w16sdtdh wp14">
+  <w:abstractNum w:abstractNumId="0" w15:restartNumberingAfterBreak="0">
+    <w:nsid w:val="03FC16A3"/>
+    <w:multiLevelType w:val="multilevel"/>
+    <w:tmpl w:val="3FB44B84"/>
+    <w:lvl w:ilvl="0">
+      <w:start w:val="1"/>
+      <w:numFmt w:val="bullet"/>
+      <w:lvlText w:val=""/>
+      <w:lvlJc w:val="left"/>
+      <w:pPr>
+        <w:tabs>
+          <w:tab w:val="num" w:pos="720"/>
+        </w:tabs>
+        <w:ind w:left="720" w:hanging="360"/>
+      </w:pPr>
+      <w:rPr>
+        <w:rFonts w:ascii="Symbol" w:hAnsi="Symbol" w:hint="default"/>
+        <w:sz w:val="20"/>
+      </w:rPr>
+    </w:lvl>
+    <w:lvl w:ilvl="1" w:tentative="1">
+      <w:start w:val="1"/>
+      <w:numFmt w:val="bullet"/>
+      <w:lvlText w:val="o"/>
+      <w:lvlJc w:val="left"/>
+      <w:pPr>
+        <w:tabs>
+          <w:tab w:val="num" w:pos="1440"/>
+        </w:tabs>
+        <w:ind w:left="1440" w:hanging="360"/>
+      </w:pPr>
+      <w:rPr>
+        <w:rFonts w:ascii="Courier New" w:hAnsi="Courier New" w:hint="default"/>
+        <w:sz w:val="20"/>
+      </w:rPr>
+    </w:lvl>
+    <w:lvl w:ilvl="2" w:tentative="1">
+      <w:start w:val="1"/>
+      <w:numFmt w:val="bullet"/>
+      <w:lvlText w:val=""/>
+      <w:lvlJc w:val="left"/>
+      <w:pPr>
+        <w:tabs>
+          <w:tab w:val="num" w:pos="2160"/>
+        </w:tabs>
+        <w:ind w:left="2160" w:hanging="360"/>
+      </w:pPr>
+      <w:rPr>
+        <w:rFonts w:ascii="Wingdings" w:hAnsi="Wingdings" w:hint="default"/>
+        <w:sz w:val="20"/>
+      </w:rPr>
+    </w:lvl>
+    <w:lvl w:ilvl="3" w:tentative="1">
+      <w:start w:val="1"/>
+      <w:numFmt w:val="bullet"/>
+      <w:lvlText w:val=""/>
+      <w:lvlJc w:val="left"/>
+      <w:pPr>
+        <w:tabs>
+          <w:tab w:val="num" w:pos="2880"/>
+        </w:tabs>
+        <w:ind w:left="2880" w:hanging="360"/>
+      </w:pPr>
+      <w:rPr>
+        <w:rFonts w:ascii="Wingdings" w:hAnsi="Wingdings" w:hint="default"/>
+        <w:sz w:val="20"/>
+      </w:rPr>
+    </w:lvl>
+    <w:lvl w:ilvl="4" w:tentative="1">
+      <w:start w:val="1"/>
+      <w:numFmt w:val="bullet"/>
+      <w:lvlText w:val=""/>
+      <w:lvlJc w:val="left"/>
+      <w:pPr>
+        <w:tabs>
+          <w:tab w:val="num" w:pos="3600"/>
+        </w:tabs>
+        <w:ind w:left="3600" w:hanging="360"/>
+      </w:pPr>
+      <w:rPr>
+        <w:rFonts w:ascii="Wingdings" w:hAnsi="Wingdings" w:hint="default"/>
+        <w:sz w:val="20"/>
+      </w:rPr>
+    </w:lvl>
+    <w:lvl w:ilvl="5" w:tentative="1">
+      <w:start w:val="1"/>
+      <w:numFmt w:val="bullet"/>
+      <w:lvlText w:val=""/>
+      <w:lvlJc w:val="left"/>
+      <w:pPr>
+        <w:tabs>
+          <w:tab w:val="num" w:pos="4320"/>
+        </w:tabs>
+        <w:ind w:left="4320" w:hanging="360"/>
+      </w:pPr>
+      <w:rPr>
+        <w:rFonts w:ascii="Wingdings" w:hAnsi="Wingdings" w:hint="default"/>
+        <w:sz w:val="20"/>
+      </w:rPr>
+    </w:lvl>
+    <w:lvl w:ilvl="6" w:tentative="1">
+      <w:start w:val="1"/>
+      <w:numFmt w:val="bullet"/>
+      <w:lvlText w:val=""/>
+      <w:lvlJc w:val="left"/>
+      <w:pPr>
+        <w:tabs>
+          <w:tab w:val="num" w:pos="5040"/>
+        </w:tabs>
+        <w:ind w:left="5040" w:hanging="360"/>
+      </w:pPr>
+      <w:rPr>
+        <w:rFonts w:ascii="Wingdings" w:hAnsi="Wingdings" w:hint="default"/>
+        <w:sz w:val="20"/>
+      </w:rPr>
+    </w:lvl>
+    <w:lvl w:ilvl="7" w:tentative="1">
+      <w:start w:val="1"/>
+      <w:numFmt w:val="bullet"/>
+      <w:lvlText w:val=""/>
+      <w:lvlJc w:val="left"/>
+      <w:pPr>
+        <w:tabs>
+          <w:tab w:val="num" w:pos="5760"/>
+        </w:tabs>
+        <w:ind w:left="5760" w:hanging="360"/>
+      </w:pPr>
+      <w:rPr>
+        <w:rFonts w:ascii="Wingdings" w:hAnsi="Wingdings" w:hint="default"/>
+        <w:sz w:val="20"/>
+      </w:rPr>
+    </w:lvl>
+    <w:lvl w:ilvl="8" w:tentative="1">
+      <w:start w:val="1"/>
+      <w:numFmt w:val="bullet"/>
+      <w:lvlText w:val=""/>
+      <w:lvlJc w:val="left"/>
+      <w:pPr>
+        <w:tabs>
+          <w:tab w:val="num" w:pos="6480"/>
+        </w:tabs>
+        <w:ind w:left="6480" w:hanging="360"/>
+      </w:pPr>
+      <w:rPr>
+        <w:rFonts w:ascii="Wingdings" w:hAnsi="Wingdings" w:hint="default"/>
+        <w:sz w:val="20"/>
+      </w:rPr>
+    </w:lvl>
+  </w:abstractNum>
+  <w:abstractNum w:abstractNumId="1" w15:restartNumberingAfterBreak="0">
+    <w:nsid w:val="0EC36F4B"/>
+    <w:multiLevelType w:val="multilevel"/>
+    <w:tmpl w:val="CF6A8C4E"/>
+    <w:lvl w:ilvl="0">
+      <w:start w:val="1"/>
+      <w:numFmt w:val="bullet"/>
+      <w:lvlText w:val=""/>
+      <w:lvlJc w:val="left"/>
+      <w:pPr>
+        <w:tabs>
+          <w:tab w:val="num" w:pos="720"/>
+        </w:tabs>
+        <w:ind w:left="720" w:hanging="360"/>
+      </w:pPr>
+      <w:rPr>
+        <w:rFonts w:ascii="Symbol" w:hAnsi="Symbol" w:hint="default"/>
+        <w:sz w:val="20"/>
+      </w:rPr>
+    </w:lvl>
+    <w:lvl w:ilvl="1" w:tentative="1">
+      <w:start w:val="1"/>
+      <w:numFmt w:val="bullet"/>
+      <w:lvlText w:val="o"/>
+      <w:lvlJc w:val="left"/>
+      <w:pPr>
+        <w:tabs>
+          <w:tab w:val="num" w:pos="1440"/>
+        </w:tabs>
+        <w:ind w:left="1440" w:hanging="360"/>
+      </w:pPr>
+      <w:rPr>
+        <w:rFonts w:ascii="Courier New" w:hAnsi="Courier New" w:hint="default"/>
+        <w:sz w:val="20"/>
+      </w:rPr>
+    </w:lvl>
+    <w:lvl w:ilvl="2" w:tentative="1">
+      <w:start w:val="1"/>
+      <w:numFmt w:val="bullet"/>
+      <w:lvlText w:val=""/>
+      <w:lvlJc w:val="left"/>
+      <w:pPr>
+        <w:tabs>
+          <w:tab w:val="num" w:pos="2160"/>
+        </w:tabs>
+        <w:ind w:left="2160" w:hanging="360"/>
+      </w:pPr>
+      <w:rPr>
+        <w:rFonts w:ascii="Wingdings" w:hAnsi="Wingdings" w:hint="default"/>
+        <w:sz w:val="20"/>
+      </w:rPr>
+    </w:lvl>
+    <w:lvl w:ilvl="3" w:tentative="1">
+      <w:start w:val="1"/>
+      <w:numFmt w:val="bullet"/>
+      <w:lvlText w:val=""/>
+      <w:lvlJc w:val="left"/>
+      <w:pPr>
+        <w:tabs>
+          <w:tab w:val="num" w:pos="2880"/>
+        </w:tabs>
+        <w:ind w:left="2880" w:hanging="360"/>
+      </w:pPr>
+      <w:rPr>
+        <w:rFonts w:ascii="Wingdings" w:hAnsi="Wingdings" w:hint="default"/>
+        <w:sz w:val="20"/>
+      </w:rPr>
+    </w:lvl>
+    <w:lvl w:ilvl="4" w:tentative="1">
+      <w:start w:val="1"/>
+      <w:numFmt w:val="bullet"/>
+      <w:lvlText w:val=""/>
+      <w:lvlJc w:val="left"/>
+      <w:pPr>
+        <w:tabs>
+          <w:tab w:val="num" w:pos="3600"/>
+        </w:tabs>
+        <w:ind w:left="3600" w:hanging="360"/>
+      </w:pPr>
+      <w:rPr>
+        <w:rFonts w:ascii="Wingdings" w:hAnsi="Wingdings" w:hint="default"/>
+        <w:sz w:val="20"/>
+      </w:rPr>
+    </w:lvl>
+    <w:lvl w:ilvl="5" w:tentative="1">
+      <w:start w:val="1"/>
+      <w:numFmt w:val="bullet"/>
+      <w:lvlText w:val=""/>
+      <w:lvlJc w:val="left"/>
+      <w:pPr>
+        <w:tabs>
+          <w:tab w:val="num" w:pos="4320"/>
+        </w:tabs>
+        <w:ind w:left="4320" w:hanging="360"/>
+      </w:pPr>
+      <w:rPr>
+        <w:rFonts w:ascii="Wingdings" w:hAnsi="Wingdings" w:hint="default"/>
+        <w:sz w:val="20"/>
+      </w:rPr>
+    </w:lvl>
+    <w:lvl w:ilvl="6" w:tentative="1">
+      <w:start w:val="1"/>
+      <w:numFmt w:val="bullet"/>
+      <w:lvlText w:val=""/>
+      <w:lvlJc w:val="left"/>
+      <w:pPr>
+        <w:tabs>
+          <w:tab w:val="num" w:pos="5040"/>
+        </w:tabs>
+        <w:ind w:left="5040" w:hanging="360"/>
+      </w:pPr>
+      <w:rPr>
+        <w:rFonts w:ascii="Wingdings" w:hAnsi="Wingdings" w:hint="default"/>
+        <w:sz w:val="20"/>
+      </w:rPr>
+    </w:lvl>
+    <w:lvl w:ilvl="7" w:tentative="1">
+      <w:start w:val="1"/>
+      <w:numFmt w:val="bullet"/>
+      <w:lvlText w:val=""/>
+      <w:lvlJc w:val="left"/>
+      <w:pPr>
+        <w:tabs>
+          <w:tab w:val="num" w:pos="5760"/>
+        </w:tabs>
+        <w:ind w:left="5760" w:hanging="360"/>
+      </w:pPr>
+      <w:rPr>
+        <w:rFonts w:ascii="Wingdings" w:hAnsi="Wingdings" w:hint="default"/>
+        <w:sz w:val="20"/>
+      </w:rPr>
+    </w:lvl>
+    <w:lvl w:ilvl="8" w:tentative="1">
+      <w:start w:val="1"/>
+      <w:numFmt w:val="bullet"/>
+      <w:lvlText w:val=""/>
+      <w:lvlJc w:val="left"/>
+      <w:pPr>
+        <w:tabs>
+          <w:tab w:val="num" w:pos="6480"/>
+        </w:tabs>
+        <w:ind w:left="6480" w:hanging="360"/>
+      </w:pPr>
+      <w:rPr>
+        <w:rFonts w:ascii="Wingdings" w:hAnsi="Wingdings" w:hint="default"/>
+        <w:sz w:val="20"/>
+      </w:rPr>
+    </w:lvl>
+  </w:abstractNum>
+  <w:abstractNum w:abstractNumId="2" w15:restartNumberingAfterBreak="0">
+    <w:nsid w:val="1F373BFA"/>
+    <w:multiLevelType w:val="multilevel"/>
+    <w:tmpl w:val="5E14A5DA"/>
+    <w:lvl w:ilvl="0">
+      <w:start w:val="1"/>
+      <w:numFmt w:val="bullet"/>
+      <w:lvlText w:val=""/>
+      <w:lvlJc w:val="left"/>
+      <w:pPr>
+        <w:tabs>
+          <w:tab w:val="num" w:pos="720"/>
+        </w:tabs>
+        <w:ind w:left="720" w:hanging="360"/>
+      </w:pPr>
+      <w:rPr>
+        <w:rFonts w:ascii="Symbol" w:hAnsi="Symbol" w:hint="default"/>
+        <w:sz w:val="20"/>
+      </w:rPr>
+    </w:lvl>
+    <w:lvl w:ilvl="1" w:tentative="1">
+      <w:start w:val="1"/>
+      <w:numFmt w:val="bullet"/>
+      <w:lvlText w:val="o"/>
+      <w:lvlJc w:val="left"/>
+      <w:pPr>
+        <w:tabs>
+          <w:tab w:val="num" w:pos="1440"/>
+        </w:tabs>
+        <w:ind w:left="1440" w:hanging="360"/>
+      </w:pPr>
+      <w:rPr>
+        <w:rFonts w:ascii="Courier New" w:hAnsi="Courier New" w:hint="default"/>
+        <w:sz w:val="20"/>
+      </w:rPr>
+    </w:lvl>
+    <w:lvl w:ilvl="2" w:tentative="1">
+      <w:start w:val="1"/>
+      <w:numFmt w:val="bullet"/>
+      <w:lvlText w:val=""/>
+      <w:lvlJc w:val="left"/>
+      <w:pPr>
+        <w:tabs>
+          <w:tab w:val="num" w:pos="2160"/>
+        </w:tabs>
+        <w:ind w:left="2160" w:hanging="360"/>
+      </w:pPr>
+      <w:rPr>
+        <w:rFonts w:ascii="Wingdings" w:hAnsi="Wingdings" w:hint="default"/>
+        <w:sz w:val="20"/>
+      </w:rPr>
+    </w:lvl>
+    <w:lvl w:ilvl="3" w:tentative="1">
+      <w:start w:val="1"/>
+      <w:numFmt w:val="bullet"/>
+      <w:lvlText w:val=""/>
+      <w:lvlJc w:val="left"/>
+      <w:pPr>
+        <w:tabs>
+          <w:tab w:val="num" w:pos="2880"/>
+        </w:tabs>
+        <w:ind w:left="2880" w:hanging="360"/>
+      </w:pPr>
+      <w:rPr>
+        <w:rFonts w:ascii="Wingdings" w:hAnsi="Wingdings" w:hint="default"/>
+        <w:sz w:val="20"/>
+      </w:rPr>
+    </w:lvl>
+    <w:lvl w:ilvl="4" w:tentative="1">
+      <w:start w:val="1"/>
+      <w:numFmt w:val="bullet"/>
+      <w:lvlText w:val=""/>
+      <w:lvlJc w:val="left"/>
+      <w:pPr>
+        <w:tabs>
+          <w:tab w:val="num" w:pos="3600"/>
+        </w:tabs>
+        <w:ind w:left="3600" w:hanging="360"/>
+      </w:pPr>
+      <w:rPr>
+        <w:rFonts w:ascii="Wingdings" w:hAnsi="Wingdings" w:hint="default"/>
+        <w:sz w:val="20"/>
+      </w:rPr>
+    </w:lvl>
+    <w:lvl w:ilvl="5" w:tentative="1">
+      <w:start w:val="1"/>
+      <w:numFmt w:val="bullet"/>
+      <w:lvlText w:val=""/>
+      <w:lvlJc w:val="left"/>
+      <w:pPr>
+        <w:tabs>
+          <w:tab w:val="num" w:pos="4320"/>
+        </w:tabs>
+        <w:ind w:left="4320" w:hanging="360"/>
+      </w:pPr>
+      <w:rPr>
+        <w:rFonts w:ascii="Wingdings" w:hAnsi="Wingdings" w:hint="default"/>
+        <w:sz w:val="20"/>
+      </w:rPr>
+    </w:lvl>
+    <w:lvl w:ilvl="6" w:tentative="1">
+      <w:start w:val="1"/>
+      <w:numFmt w:val="bullet"/>
+      <w:lvlText w:val=""/>
+      <w:lvlJc w:val="left"/>
+      <w:pPr>
+        <w:tabs>
+          <w:tab w:val="num" w:pos="5040"/>
+        </w:tabs>
+        <w:ind w:left="5040" w:hanging="360"/>
+      </w:pPr>
+      <w:rPr>
+        <w:rFonts w:ascii="Wingdings" w:hAnsi="Wingdings" w:hint="default"/>
+        <w:sz w:val="20"/>
+      </w:rPr>
+    </w:lvl>
+    <w:lvl w:ilvl="7" w:tentative="1">
+      <w:start w:val="1"/>
+      <w:numFmt w:val="bullet"/>
+      <w:lvlText w:val=""/>
+      <w:lvlJc w:val="left"/>
+      <w:pPr>
+        <w:tabs>
+          <w:tab w:val="num" w:pos="5760"/>
+        </w:tabs>
+        <w:ind w:left="5760" w:hanging="360"/>
+      </w:pPr>
+      <w:rPr>
+        <w:rFonts w:ascii="Wingdings" w:hAnsi="Wingdings" w:hint="default"/>
+        <w:sz w:val="20"/>
+      </w:rPr>
+    </w:lvl>
+    <w:lvl w:ilvl="8" w:tentative="1">
+      <w:start w:val="1"/>
+      <w:numFmt w:val="bullet"/>
+      <w:lvlText w:val=""/>
+      <w:lvlJc w:val="left"/>
+      <w:pPr>
+        <w:tabs>
+          <w:tab w:val="num" w:pos="6480"/>
+        </w:tabs>
+        <w:ind w:left="6480" w:hanging="360"/>
+      </w:pPr>
+      <w:rPr>
+        <w:rFonts w:ascii="Wingdings" w:hAnsi="Wingdings" w:hint="default"/>
+        <w:sz w:val="20"/>
+      </w:rPr>
+    </w:lvl>
+  </w:abstractNum>
+  <w:num w:numId="1">
+    <w:abstractNumId w:val="0"/>
+  </w:num>
+  <w:num w:numId="2">
+    <w:abstractNumId w:val="1"/>
+  </w:num>
+  <w:num w:numId="3">
+    <w:abstractNumId w:val="2"/>
+  </w:num>
+</w:numbering>
 </file>
 
 <file path=word/styles.xml><?xml version="1.0" encoding="utf-8"?>
@@ -570,6 +1893,26 @@
     <w:name w:val="Normal"/>
     <w:qFormat/>
   </w:style>
+  <w:style w:type="paragraph" w:styleId="Heading2">
+    <w:name w:val="heading 2"/>
+    <w:basedOn w:val="Normal"/>
+    <w:link w:val="Heading2Char"/>
+    <w:uiPriority w:val="9"/>
+    <w:qFormat/>
+    <w:rsid w:val="00CB4758"/>
+    <w:pPr>
+      <w:spacing w:before="100" w:beforeAutospacing="1" w:after="100" w:afterAutospacing="1" w:line="240" w:lineRule="auto"/>
+      <w:outlineLvl w:val="1"/>
+    </w:pPr>
+    <w:rPr>
+      <w:rFonts w:ascii="Times New Roman" w:eastAsia="Times New Roman" w:hAnsi="Times New Roman" w:cs="Times New Roman"/>
+      <w:b/>
+      <w:bCs/>
+      <w:sz w:val="36"/>
+      <w:szCs w:val="36"/>
+      <w:lang w:eastAsia="en-AT"/>
+    </w:rPr>
+  </w:style>
   <w:style w:type="character" w:default="1" w:styleId="DefaultParagraphFont">
     <w:name w:val="Default Paragraph Font"/>
     <w:uiPriority w:val="1"/>
@@ -640,6 +1983,49 @@
     <w:link w:val="Footer"/>
     <w:uiPriority w:val="99"/>
     <w:rsid w:val="00D35E6E"/>
+  </w:style>
+  <w:style w:type="character" w:customStyle="1" w:styleId="Heading2Char">
+    <w:name w:val="Heading 2 Char"/>
+    <w:basedOn w:val="DefaultParagraphFont"/>
+    <w:link w:val="Heading2"/>
+    <w:uiPriority w:val="9"/>
+    <w:rsid w:val="00CB4758"/>
+    <w:rPr>
+      <w:rFonts w:ascii="Times New Roman" w:eastAsia="Times New Roman" w:hAnsi="Times New Roman" w:cs="Times New Roman"/>
+      <w:b/>
+      <w:bCs/>
+      <w:sz w:val="36"/>
+      <w:szCs w:val="36"/>
+      <w:lang w:eastAsia="en-AT"/>
+    </w:rPr>
+  </w:style>
+  <w:style w:type="paragraph" w:styleId="NormalWeb">
+    <w:name w:val="Normal (Web)"/>
+    <w:basedOn w:val="Normal"/>
+    <w:uiPriority w:val="99"/>
+    <w:semiHidden/>
+    <w:unhideWhenUsed/>
+    <w:rsid w:val="00CB4758"/>
+    <w:pPr>
+      <w:spacing w:before="100" w:beforeAutospacing="1" w:after="100" w:afterAutospacing="1" w:line="240" w:lineRule="auto"/>
+    </w:pPr>
+    <w:rPr>
+      <w:rFonts w:ascii="Times New Roman" w:eastAsia="Times New Roman" w:hAnsi="Times New Roman" w:cs="Times New Roman"/>
+      <w:sz w:val="24"/>
+      <w:szCs w:val="24"/>
+      <w:lang w:eastAsia="en-AT"/>
+    </w:rPr>
+  </w:style>
+  <w:style w:type="character" w:styleId="Strong">
+    <w:name w:val="Strong"/>
+    <w:basedOn w:val="DefaultParagraphFont"/>
+    <w:uiPriority w:val="22"/>
+    <w:qFormat/>
+    <w:rsid w:val="00CB4758"/>
+    <w:rPr>
+      <w:b/>
+      <w:bCs/>
+    </w:rPr>
   </w:style>
 </w:styles>
 </file>
@@ -937,4 +2323,16 @@
     </a:ext>
   </a:extLst>
 </a:theme>
+</file>
+
+<file path=customXml/item1.xml><?xml version="1.0" encoding="utf-8"?>
+<b:Sources xmlns:b="http://schemas.openxmlformats.org/officeDocument/2006/bibliography" xmlns="http://schemas.openxmlformats.org/officeDocument/2006/bibliography" SelectedStyle="\APASixthEditionOfficeOnline.xsl" StyleName="APA" Version="6"/>
+</file>
+
+<file path=customXml/itemProps1.xml><?xml version="1.0" encoding="utf-8"?>
+<ds:datastoreItem xmlns:ds="http://schemas.openxmlformats.org/officeDocument/2006/customXml" ds:itemID="{CCF7D448-98D4-4252-829B-A69DE7DF0CDE}">
+  <ds:schemaRefs>
+    <ds:schemaRef ds:uri="http://schemas.openxmlformats.org/officeDocument/2006/bibliography"/>
+  </ds:schemaRefs>
+</ds:datastoreItem>
 </file>
</xml_diff>

<commit_message>
Beispiele gesucht und am Handout weitergearbeitet
</commit_message>
<xml_diff>
--- a/Use Case Diagramm/Handout_Suljkanovic.docx
+++ b/Use Case Diagramm/Handout_Suljkanovic.docx
@@ -17,6 +17,623 @@
         </w:rPr>
         <w:t>Use Case Diagramm</w:t>
       </w:r>
+    </w:p>
+    <w:p>
+      <w:pPr>
+        <w:rPr>
+          <w:rFonts w:cstheme="minorHAnsi"/>
+          <w:lang w:val="de-AT"/>
+        </w:rPr>
+      </w:pPr>
+    </w:p>
+    <w:p>
+      <w:pPr>
+        <w:rPr>
+          <w:rFonts w:cstheme="minorHAnsi"/>
+          <w:lang w:val="de-AT"/>
+        </w:rPr>
+      </w:pPr>
+      <w:r>
+        <w:rPr>
+          <w:rFonts w:cstheme="minorHAnsi"/>
+          <w:lang w:val="de-AT"/>
+        </w:rPr>
+        <w:t>Anwendungsfalldiagramm Allgemein</w:t>
+      </w:r>
+    </w:p>
+    <w:p>
+      <w:pPr>
+        <w:numPr>
+          <w:ilvl w:val="0"/>
+          <w:numId w:val="4"/>
+        </w:numPr>
+        <w:shd w:val="clear" w:color="auto" w:fill="FFFFFF"/>
+        <w:spacing w:before="100" w:beforeAutospacing="1" w:after="24" w:line="240" w:lineRule="auto"/>
+        <w:ind w:left="1104"/>
+        <w:rPr>
+          <w:rFonts w:eastAsia="Times New Roman" w:cstheme="minorHAnsi"/>
+          <w:color w:val="202122"/>
+          <w:sz w:val="21"/>
+          <w:szCs w:val="21"/>
+          <w:lang w:val="de-AT" w:eastAsia="en-AT"/>
+        </w:rPr>
+      </w:pPr>
+      <w:r>
+        <w:rPr>
+          <w:rFonts w:eastAsia="Times New Roman" w:cstheme="minorHAnsi"/>
+          <w:b/>
+          <w:bCs/>
+          <w:color w:val="202122"/>
+          <w:sz w:val="21"/>
+          <w:szCs w:val="21"/>
+          <w:lang w:val="de-AT" w:eastAsia="en-AT"/>
+        </w:rPr>
+        <w:t>Ziel</w:t>
+      </w:r>
+      <w:r>
+        <w:rPr>
+          <w:rFonts w:eastAsia="Times New Roman" w:cstheme="minorHAnsi"/>
+          <w:color w:val="202122"/>
+          <w:sz w:val="21"/>
+          <w:szCs w:val="21"/>
+          <w:lang w:val="de-AT" w:eastAsia="en-AT"/>
+        </w:rPr>
+        <w:t xml:space="preserve"> </w:t>
+      </w:r>
+      <w:r>
+        <w:rPr>
+          <w:rFonts w:eastAsia="Times New Roman" w:cstheme="minorHAnsi"/>
+          <w:color w:val="202122"/>
+          <w:sz w:val="21"/>
+          <w:szCs w:val="21"/>
+          <w:lang w:val="de-AT" w:eastAsia="en-AT"/>
+        </w:rPr>
+        <w:t>ist es, möglichst einfach zu zeigen, was man mit dem zu bauenden Softwaresystem machen will, welche Fälle der Anwendung es also gibt.</w:t>
+      </w:r>
+    </w:p>
+    <w:p>
+      <w:pPr>
+        <w:numPr>
+          <w:ilvl w:val="0"/>
+          <w:numId w:val="4"/>
+        </w:numPr>
+        <w:shd w:val="clear" w:color="auto" w:fill="FFFFFF"/>
+        <w:spacing w:before="100" w:beforeAutospacing="1" w:after="24" w:line="240" w:lineRule="auto"/>
+        <w:ind w:left="1104"/>
+        <w:rPr>
+          <w:rFonts w:eastAsia="Times New Roman" w:cstheme="minorHAnsi"/>
+          <w:color w:val="202122"/>
+          <w:sz w:val="21"/>
+          <w:szCs w:val="21"/>
+          <w:lang w:val="de-AT" w:eastAsia="en-AT"/>
+        </w:rPr>
+      </w:pPr>
+      <w:r>
+        <w:rPr>
+          <w:rFonts w:eastAsia="Times New Roman" w:cstheme="minorHAnsi"/>
+          <w:b/>
+          <w:bCs/>
+          <w:color w:val="202122"/>
+          <w:sz w:val="21"/>
+          <w:szCs w:val="21"/>
+          <w:lang w:val="de-AT" w:eastAsia="en-AT"/>
+        </w:rPr>
+        <w:t>Akteure</w:t>
+      </w:r>
+      <w:r>
+        <w:rPr>
+          <w:rFonts w:eastAsia="Times New Roman" w:cstheme="minorHAnsi"/>
+          <w:color w:val="202122"/>
+          <w:sz w:val="21"/>
+          <w:szCs w:val="21"/>
+          <w:lang w:val="de-AT" w:eastAsia="en-AT"/>
+        </w:rPr>
+        <w:t xml:space="preserve"> </w:t>
+      </w:r>
+      <w:r>
+        <w:rPr>
+          <w:rFonts w:eastAsia="Times New Roman" w:cstheme="minorHAnsi"/>
+          <w:color w:val="202122"/>
+          <w:sz w:val="21"/>
+          <w:szCs w:val="21"/>
+          <w:lang w:val="de-AT" w:eastAsia="en-AT"/>
+        </w:rPr>
+        <w:t>werden als</w:t>
+      </w:r>
+      <w:r>
+        <w:rPr>
+          <w:rFonts w:eastAsia="Times New Roman" w:cstheme="minorHAnsi"/>
+          <w:color w:val="202122"/>
+          <w:sz w:val="21"/>
+          <w:szCs w:val="21"/>
+          <w:lang w:val="de-AT" w:eastAsia="en-AT"/>
+        </w:rPr>
+        <w:t xml:space="preserve"> „Strichmännchen“</w:t>
+      </w:r>
+      <w:r>
+        <w:rPr>
+          <w:rFonts w:eastAsia="Times New Roman" w:cstheme="minorHAnsi"/>
+          <w:color w:val="202122"/>
+          <w:sz w:val="21"/>
+          <w:szCs w:val="21"/>
+          <w:lang w:val="de-AT" w:eastAsia="en-AT"/>
+        </w:rPr>
+        <w:t xml:space="preserve"> dargestellt, welche sowohl Personen wie Kunden oder Administratoren als auch ein System darstellen können (bei Systemen wird manchmal auch ein Bandsymbol verwendet).</w:t>
+      </w:r>
+    </w:p>
+    <w:p>
+      <w:pPr>
+        <w:numPr>
+          <w:ilvl w:val="0"/>
+          <w:numId w:val="4"/>
+        </w:numPr>
+        <w:shd w:val="clear" w:color="auto" w:fill="FFFFFF"/>
+        <w:spacing w:before="100" w:beforeAutospacing="1" w:after="24" w:line="240" w:lineRule="auto"/>
+        <w:ind w:left="1104"/>
+        <w:rPr>
+          <w:rFonts w:eastAsia="Times New Roman" w:cstheme="minorHAnsi"/>
+          <w:color w:val="202122"/>
+          <w:sz w:val="21"/>
+          <w:szCs w:val="21"/>
+          <w:lang w:val="de-AT" w:eastAsia="en-AT"/>
+        </w:rPr>
+      </w:pPr>
+      <w:r>
+        <w:rPr>
+          <w:rFonts w:eastAsia="Times New Roman" w:cstheme="minorHAnsi"/>
+          <w:b/>
+          <w:bCs/>
+          <w:color w:val="202122"/>
+          <w:sz w:val="21"/>
+          <w:szCs w:val="21"/>
+          <w:lang w:val="de-AT" w:eastAsia="en-AT"/>
+        </w:rPr>
+        <w:t>Anwendungsfälle</w:t>
+      </w:r>
+      <w:r>
+        <w:rPr>
+          <w:rFonts w:eastAsia="Times New Roman" w:cstheme="minorHAnsi"/>
+          <w:color w:val="202122"/>
+          <w:sz w:val="21"/>
+          <w:szCs w:val="21"/>
+          <w:lang w:val="de-AT" w:eastAsia="en-AT"/>
+        </w:rPr>
+        <w:t xml:space="preserve"> </w:t>
+      </w:r>
+      <w:r>
+        <w:rPr>
+          <w:rFonts w:eastAsia="Times New Roman" w:cstheme="minorHAnsi"/>
+          <w:color w:val="202122"/>
+          <w:sz w:val="21"/>
+          <w:szCs w:val="21"/>
+          <w:lang w:val="de-AT" w:eastAsia="en-AT"/>
+        </w:rPr>
+        <w:t>werden in Ellipsen dargestellt. Sie müssen beschrieben werden (z.</w:t>
+      </w:r>
+      <w:r>
+        <w:rPr>
+          <w:rFonts w:eastAsia="Times New Roman" w:cstheme="minorHAnsi"/>
+          <w:color w:val="202122"/>
+          <w:sz w:val="21"/>
+          <w:szCs w:val="21"/>
+          <w:lang w:val="de-AT" w:eastAsia="en-AT"/>
+        </w:rPr>
+        <w:t xml:space="preserve"> </w:t>
+      </w:r>
+      <w:r>
+        <w:rPr>
+          <w:rFonts w:eastAsia="Times New Roman" w:cstheme="minorHAnsi"/>
+          <w:color w:val="202122"/>
+          <w:sz w:val="21"/>
+          <w:szCs w:val="21"/>
+          <w:lang w:val="de-AT" w:eastAsia="en-AT"/>
+        </w:rPr>
+        <w:t>B. in einem Kommentar oder einer eigenen Datei).</w:t>
+      </w:r>
+    </w:p>
+    <w:p>
+      <w:pPr>
+        <w:numPr>
+          <w:ilvl w:val="0"/>
+          <w:numId w:val="4"/>
+        </w:numPr>
+        <w:shd w:val="clear" w:color="auto" w:fill="FFFFFF"/>
+        <w:spacing w:before="100" w:beforeAutospacing="1" w:after="24" w:line="240" w:lineRule="auto"/>
+        <w:ind w:left="1104"/>
+        <w:rPr>
+          <w:rFonts w:eastAsia="Times New Roman" w:cstheme="minorHAnsi"/>
+          <w:color w:val="202122"/>
+          <w:sz w:val="21"/>
+          <w:szCs w:val="21"/>
+          <w:lang w:val="de-AT" w:eastAsia="en-AT"/>
+        </w:rPr>
+      </w:pPr>
+      <w:r>
+        <w:rPr>
+          <w:rFonts w:eastAsia="Times New Roman" w:cstheme="minorHAnsi"/>
+          <w:b/>
+          <w:bCs/>
+          <w:color w:val="202122"/>
+          <w:sz w:val="21"/>
+          <w:szCs w:val="21"/>
+          <w:lang w:val="de-AT" w:eastAsia="en-AT"/>
+        </w:rPr>
+        <w:t>Assoziationen</w:t>
+      </w:r>
+      <w:r>
+        <w:rPr>
+          <w:rFonts w:eastAsia="Times New Roman" w:cstheme="minorHAnsi"/>
+          <w:color w:val="202122"/>
+          <w:sz w:val="21"/>
+          <w:szCs w:val="21"/>
+          <w:lang w:val="de-AT" w:eastAsia="en-AT"/>
+        </w:rPr>
+        <w:t xml:space="preserve"> </w:t>
+      </w:r>
+      <w:r>
+        <w:rPr>
+          <w:rFonts w:eastAsia="Times New Roman" w:cstheme="minorHAnsi"/>
+          <w:color w:val="202122"/>
+          <w:sz w:val="21"/>
+          <w:szCs w:val="21"/>
+          <w:lang w:val="de-AT" w:eastAsia="en-AT"/>
+        </w:rPr>
+        <w:t>zwischen Akteuren und Anwendungsfällen müssen durch Linien gekennzeichnet werden.</w:t>
+      </w:r>
+    </w:p>
+    <w:p>
+      <w:pPr>
+        <w:numPr>
+          <w:ilvl w:val="0"/>
+          <w:numId w:val="4"/>
+        </w:numPr>
+        <w:shd w:val="clear" w:color="auto" w:fill="FFFFFF"/>
+        <w:spacing w:before="100" w:beforeAutospacing="1" w:after="24" w:line="240" w:lineRule="auto"/>
+        <w:ind w:left="1104"/>
+        <w:rPr>
+          <w:rFonts w:eastAsia="Times New Roman" w:cstheme="minorHAnsi"/>
+          <w:color w:val="202122"/>
+          <w:sz w:val="21"/>
+          <w:szCs w:val="21"/>
+          <w:lang w:val="de-AT" w:eastAsia="en-AT"/>
+        </w:rPr>
+      </w:pPr>
+      <w:r>
+        <w:rPr>
+          <w:rFonts w:eastAsia="Times New Roman" w:cstheme="minorHAnsi"/>
+          <w:b/>
+          <w:bCs/>
+          <w:color w:val="202122"/>
+          <w:sz w:val="21"/>
+          <w:szCs w:val="21"/>
+          <w:lang w:val="de-AT" w:eastAsia="en-AT"/>
+        </w:rPr>
+        <w:t>Systemgrenzen</w:t>
+      </w:r>
+      <w:r>
+        <w:rPr>
+          <w:rFonts w:eastAsia="Times New Roman" w:cstheme="minorHAnsi"/>
+          <w:color w:val="202122"/>
+          <w:sz w:val="21"/>
+          <w:szCs w:val="21"/>
+          <w:lang w:val="de-AT" w:eastAsia="en-AT"/>
+        </w:rPr>
+        <w:t xml:space="preserve"> </w:t>
+      </w:r>
+      <w:r>
+        <w:rPr>
+          <w:rFonts w:eastAsia="Times New Roman" w:cstheme="minorHAnsi"/>
+          <w:color w:val="202122"/>
+          <w:sz w:val="21"/>
+          <w:szCs w:val="21"/>
+          <w:lang w:val="de-AT" w:eastAsia="en-AT"/>
+        </w:rPr>
+        <w:t>werden durch Rechtecke gekennzeichnet.</w:t>
+      </w:r>
+    </w:p>
+    <w:p>
+      <w:pPr>
+        <w:numPr>
+          <w:ilvl w:val="0"/>
+          <w:numId w:val="4"/>
+        </w:numPr>
+        <w:shd w:val="clear" w:color="auto" w:fill="FFFFFF"/>
+        <w:spacing w:before="100" w:beforeAutospacing="1" w:after="24" w:line="240" w:lineRule="auto"/>
+        <w:ind w:left="1104"/>
+        <w:rPr>
+          <w:rFonts w:eastAsia="Times New Roman" w:cstheme="minorHAnsi"/>
+          <w:color w:val="202122"/>
+          <w:sz w:val="21"/>
+          <w:szCs w:val="21"/>
+          <w:lang w:val="de-AT" w:eastAsia="en-AT"/>
+        </w:rPr>
+      </w:pPr>
+      <w:proofErr w:type="spellStart"/>
+      <w:r>
+        <w:rPr>
+          <w:rFonts w:eastAsia="Times New Roman" w:cstheme="minorHAnsi"/>
+          <w:b/>
+          <w:bCs/>
+          <w:color w:val="202122"/>
+          <w:sz w:val="21"/>
+          <w:szCs w:val="21"/>
+          <w:lang w:val="de-AT" w:eastAsia="en-AT"/>
+        </w:rPr>
+        <w:t>include</w:t>
+      </w:r>
+      <w:proofErr w:type="spellEnd"/>
+      <w:r>
+        <w:rPr>
+          <w:rFonts w:eastAsia="Times New Roman" w:cstheme="minorHAnsi"/>
+          <w:b/>
+          <w:bCs/>
+          <w:color w:val="202122"/>
+          <w:sz w:val="21"/>
+          <w:szCs w:val="21"/>
+          <w:lang w:val="de-AT" w:eastAsia="en-AT"/>
+        </w:rPr>
+        <w:t>-Beziehungen</w:t>
+      </w:r>
+      <w:r>
+        <w:rPr>
+          <w:rFonts w:eastAsia="Times New Roman" w:cstheme="minorHAnsi"/>
+          <w:color w:val="202122"/>
+          <w:sz w:val="21"/>
+          <w:szCs w:val="21"/>
+          <w:lang w:val="de-AT" w:eastAsia="en-AT"/>
+        </w:rPr>
+        <w:t xml:space="preserve"> </w:t>
+      </w:r>
+      <w:r>
+        <w:rPr>
+          <w:rFonts w:eastAsia="Times New Roman" w:cstheme="minorHAnsi"/>
+          <w:color w:val="202122"/>
+          <w:sz w:val="21"/>
+          <w:szCs w:val="21"/>
+          <w:lang w:val="de-AT" w:eastAsia="en-AT"/>
+        </w:rPr>
+        <w:t>werden mittels (mit</w:t>
+      </w:r>
+      <w:r>
+        <w:rPr>
+          <w:rFonts w:eastAsia="Times New Roman" w:cstheme="minorHAnsi"/>
+          <w:color w:val="202122"/>
+          <w:sz w:val="21"/>
+          <w:szCs w:val="21"/>
+          <w:lang w:val="de-AT" w:eastAsia="en-AT"/>
+        </w:rPr>
+        <w:t xml:space="preserve"> </w:t>
+      </w:r>
+      <w:r>
+        <w:rPr>
+          <w:rFonts w:eastAsia="Times New Roman" w:cstheme="minorHAnsi"/>
+          <w:i/>
+          <w:iCs/>
+          <w:color w:val="202122"/>
+          <w:sz w:val="21"/>
+          <w:szCs w:val="21"/>
+          <w:lang w:val="de-AT" w:eastAsia="en-AT"/>
+        </w:rPr>
+        <w:t>&lt;&lt;</w:t>
+      </w:r>
+      <w:proofErr w:type="spellStart"/>
+      <w:r>
+        <w:rPr>
+          <w:rFonts w:eastAsia="Times New Roman" w:cstheme="minorHAnsi"/>
+          <w:i/>
+          <w:iCs/>
+          <w:color w:val="202122"/>
+          <w:sz w:val="21"/>
+          <w:szCs w:val="21"/>
+          <w:lang w:val="de-AT" w:eastAsia="en-AT"/>
+        </w:rPr>
+        <w:t>include</w:t>
+      </w:r>
+      <w:proofErr w:type="spellEnd"/>
+      <w:r>
+        <w:rPr>
+          <w:rFonts w:eastAsia="Times New Roman" w:cstheme="minorHAnsi"/>
+          <w:i/>
+          <w:iCs/>
+          <w:color w:val="202122"/>
+          <w:sz w:val="21"/>
+          <w:szCs w:val="21"/>
+          <w:lang w:val="de-AT" w:eastAsia="en-AT"/>
+        </w:rPr>
+        <w:t>&gt;&gt;</w:t>
+      </w:r>
+      <w:r>
+        <w:rPr>
+          <w:rFonts w:eastAsia="Times New Roman" w:cstheme="minorHAnsi"/>
+          <w:color w:val="202122"/>
+          <w:sz w:val="21"/>
+          <w:szCs w:val="21"/>
+          <w:lang w:val="de-AT" w:eastAsia="en-AT"/>
+        </w:rPr>
+        <w:t xml:space="preserve"> </w:t>
+      </w:r>
+      <w:r>
+        <w:rPr>
+          <w:rFonts w:eastAsia="Times New Roman" w:cstheme="minorHAnsi"/>
+          <w:color w:val="202122"/>
+          <w:sz w:val="21"/>
+          <w:szCs w:val="21"/>
+          <w:lang w:val="de-AT" w:eastAsia="en-AT"/>
+        </w:rPr>
+        <w:t>gekennzeichneter) gestrichelter Linie und einem Pfeil zum inkludierten Anwendungsfall gekennzeichnet, wobei dieser für den aufrufenden Anwendungsfall notwendig ist.</w:t>
+      </w:r>
+    </w:p>
+    <w:p>
+      <w:pPr>
+        <w:numPr>
+          <w:ilvl w:val="0"/>
+          <w:numId w:val="4"/>
+        </w:numPr>
+        <w:shd w:val="clear" w:color="auto" w:fill="FFFFFF"/>
+        <w:spacing w:before="100" w:beforeAutospacing="1" w:after="24" w:line="240" w:lineRule="auto"/>
+        <w:ind w:left="1104"/>
+        <w:rPr>
+          <w:rFonts w:eastAsia="Times New Roman" w:cstheme="minorHAnsi"/>
+          <w:color w:val="202122"/>
+          <w:sz w:val="21"/>
+          <w:szCs w:val="21"/>
+          <w:lang w:val="de-AT" w:eastAsia="en-AT"/>
+        </w:rPr>
+      </w:pPr>
+      <w:proofErr w:type="spellStart"/>
+      <w:r>
+        <w:rPr>
+          <w:rFonts w:eastAsia="Times New Roman" w:cstheme="minorHAnsi"/>
+          <w:b/>
+          <w:bCs/>
+          <w:color w:val="202122"/>
+          <w:sz w:val="21"/>
+          <w:szCs w:val="21"/>
+          <w:lang w:val="de-AT" w:eastAsia="en-AT"/>
+        </w:rPr>
+        <w:t>extend</w:t>
+      </w:r>
+      <w:proofErr w:type="spellEnd"/>
+      <w:r>
+        <w:rPr>
+          <w:rFonts w:eastAsia="Times New Roman" w:cstheme="minorHAnsi"/>
+          <w:b/>
+          <w:bCs/>
+          <w:color w:val="202122"/>
+          <w:sz w:val="21"/>
+          <w:szCs w:val="21"/>
+          <w:lang w:val="de-AT" w:eastAsia="en-AT"/>
+        </w:rPr>
+        <w:t>-Beziehungen</w:t>
+      </w:r>
+      <w:r>
+        <w:rPr>
+          <w:rFonts w:eastAsia="Times New Roman" w:cstheme="minorHAnsi"/>
+          <w:color w:val="202122"/>
+          <w:sz w:val="21"/>
+          <w:szCs w:val="21"/>
+          <w:lang w:val="de-AT" w:eastAsia="en-AT"/>
+        </w:rPr>
+        <w:t xml:space="preserve"> </w:t>
+      </w:r>
+      <w:r>
+        <w:rPr>
+          <w:rFonts w:eastAsia="Times New Roman" w:cstheme="minorHAnsi"/>
+          <w:color w:val="202122"/>
+          <w:sz w:val="21"/>
+          <w:szCs w:val="21"/>
+          <w:lang w:val="de-AT" w:eastAsia="en-AT"/>
+        </w:rPr>
+        <w:t>werden mittels (mit</w:t>
+      </w:r>
+      <w:r>
+        <w:rPr>
+          <w:rFonts w:eastAsia="Times New Roman" w:cstheme="minorHAnsi"/>
+          <w:color w:val="202122"/>
+          <w:sz w:val="21"/>
+          <w:szCs w:val="21"/>
+          <w:lang w:val="de-AT" w:eastAsia="en-AT"/>
+        </w:rPr>
+        <w:t xml:space="preserve"> </w:t>
+      </w:r>
+      <w:r>
+        <w:rPr>
+          <w:rFonts w:eastAsia="Times New Roman" w:cstheme="minorHAnsi"/>
+          <w:i/>
+          <w:iCs/>
+          <w:color w:val="202122"/>
+          <w:sz w:val="21"/>
+          <w:szCs w:val="21"/>
+          <w:lang w:val="de-AT" w:eastAsia="en-AT"/>
+        </w:rPr>
+        <w:t>&lt;&lt;</w:t>
+      </w:r>
+      <w:proofErr w:type="spellStart"/>
+      <w:r>
+        <w:rPr>
+          <w:rFonts w:eastAsia="Times New Roman" w:cstheme="minorHAnsi"/>
+          <w:i/>
+          <w:iCs/>
+          <w:color w:val="202122"/>
+          <w:sz w:val="21"/>
+          <w:szCs w:val="21"/>
+          <w:lang w:val="de-AT" w:eastAsia="en-AT"/>
+        </w:rPr>
+        <w:t>extend</w:t>
+      </w:r>
+      <w:proofErr w:type="spellEnd"/>
+      <w:r>
+        <w:rPr>
+          <w:rFonts w:eastAsia="Times New Roman" w:cstheme="minorHAnsi"/>
+          <w:i/>
+          <w:iCs/>
+          <w:color w:val="202122"/>
+          <w:sz w:val="21"/>
+          <w:szCs w:val="21"/>
+          <w:lang w:val="de-AT" w:eastAsia="en-AT"/>
+        </w:rPr>
+        <w:t>&gt;&gt;</w:t>
+      </w:r>
+      <w:r>
+        <w:rPr>
+          <w:rFonts w:eastAsia="Times New Roman" w:cstheme="minorHAnsi"/>
+          <w:color w:val="202122"/>
+          <w:sz w:val="21"/>
+          <w:szCs w:val="21"/>
+          <w:lang w:val="de-AT" w:eastAsia="en-AT"/>
+        </w:rPr>
+        <w:t xml:space="preserve"> </w:t>
+      </w:r>
+      <w:r>
+        <w:rPr>
+          <w:rFonts w:eastAsia="Times New Roman" w:cstheme="minorHAnsi"/>
+          <w:color w:val="202122"/>
+          <w:sz w:val="21"/>
+          <w:szCs w:val="21"/>
+          <w:lang w:val="de-AT" w:eastAsia="en-AT"/>
+        </w:rPr>
+        <w:t>gekennzeichneter) gestrichelter Linie und einem Pfeil vom erweiternden Anwendungsfall gekennzeichnet, wobei dieser von dem aufrufenden Anwendungsfall aktiviert werden</w:t>
+      </w:r>
+      <w:r>
+        <w:rPr>
+          <w:rFonts w:eastAsia="Times New Roman" w:cstheme="minorHAnsi"/>
+          <w:color w:val="202122"/>
+          <w:sz w:val="21"/>
+          <w:szCs w:val="21"/>
+          <w:lang w:val="de-AT" w:eastAsia="en-AT"/>
+        </w:rPr>
+        <w:t xml:space="preserve"> </w:t>
+      </w:r>
+      <w:r>
+        <w:rPr>
+          <w:rFonts w:eastAsia="Times New Roman" w:cstheme="minorHAnsi"/>
+          <w:i/>
+          <w:iCs/>
+          <w:color w:val="202122"/>
+          <w:sz w:val="21"/>
+          <w:szCs w:val="21"/>
+          <w:lang w:val="de-AT" w:eastAsia="en-AT"/>
+        </w:rPr>
+        <w:t>kann</w:t>
+      </w:r>
+      <w:r>
+        <w:rPr>
+          <w:rFonts w:eastAsia="Times New Roman" w:cstheme="minorHAnsi"/>
+          <w:color w:val="202122"/>
+          <w:sz w:val="21"/>
+          <w:szCs w:val="21"/>
+          <w:lang w:val="de-AT" w:eastAsia="en-AT"/>
+        </w:rPr>
+        <w:t>, aber nicht muss.</w:t>
+      </w:r>
+    </w:p>
+    <w:p>
+      <w:pPr>
+        <w:rPr>
+          <w:rFonts w:cstheme="minorHAnsi"/>
+          <w:lang w:val="de-AT"/>
+        </w:rPr>
+      </w:pPr>
     </w:p>
     <w:p>
       <w:pPr>
@@ -392,6 +1009,7 @@
           <w:color w:val="144C96"/>
           <w:lang w:val="de-AT" w:eastAsia="en-AT"/>
         </w:rPr>
+        <w:lastRenderedPageBreak/>
         <w:drawing>
           <wp:inline distT="0" distB="0" distL="0" distR="0" wp14:anchorId="0FF13008" wp14:editId="2A4F3BC8">
             <wp:extent cx="5731510" cy="3223895"/>
@@ -469,7 +1087,6 @@
           <w:color w:val="3C3C3C"/>
           <w:lang w:val="de-AT" w:eastAsia="en-AT"/>
         </w:rPr>
-        <w:lastRenderedPageBreak/>
         <w:t xml:space="preserve">Nun werden die Zusammenhänge zwischen diesen Elementen mit Verbindungslinien, sogenannten Assoziationen, beschrieben. Eine durchgezogene Linie zwischen Akteur und Use Case macht klar, dass der Akteur und der in der Ellipse beschriebene Anwendungsfall in einer Beziehung </w:t>
       </w:r>
       <w:r>
@@ -585,6 +1202,7 @@
           <w:color w:val="144C96"/>
           <w:lang w:val="de-AT" w:eastAsia="en-AT"/>
         </w:rPr>
+        <w:lastRenderedPageBreak/>
         <w:drawing>
           <wp:inline distT="0" distB="0" distL="0" distR="0" wp14:anchorId="32CC67C4" wp14:editId="6B97D3A3">
             <wp:extent cx="5731510" cy="3223895"/>
@@ -878,59 +1496,483 @@
           <w:color w:val="3C3C3C"/>
           <w:lang w:val="de-AT" w:eastAsia="en-AT"/>
         </w:rPr>
+        <w:t>Wenn die im Extension Point definierten Bedingungen zutreffen, wird Use Case B eintreten und den Ablauf von Use Case A verändern.</w:t>
+      </w:r>
+    </w:p>
+    <w:p>
+      <w:pPr>
+        <w:spacing w:line="240" w:lineRule="auto"/>
+        <w:rPr>
+          <w:rFonts w:eastAsia="Times New Roman" w:cstheme="minorHAnsi"/>
+          <w:color w:val="3C3C3C"/>
+          <w:lang w:val="de-AT" w:eastAsia="en-AT"/>
+        </w:rPr>
+      </w:pPr>
+      <w:r>
+        <w:rPr>
+          <w:rFonts w:eastAsia="Times New Roman" w:cstheme="minorHAnsi"/>
+          <w:color w:val="3C3C3C"/>
+          <w:lang w:val="de-AT" w:eastAsia="en-AT"/>
+        </w:rPr>
+        <w:t>Sie kennen nun alle Bausteine, die Sie brauchen, um ein eigenes Use-Case-Diagramm zu erstellen.</w:t>
+      </w:r>
+    </w:p>
+    <w:p>
+      <w:pPr>
+        <w:rPr>
+          <w:rFonts w:cstheme="minorHAnsi"/>
+          <w:lang w:val="de-AT"/>
+        </w:rPr>
+      </w:pPr>
+    </w:p>
+    <w:p>
+      <w:pPr>
+        <w:rPr>
+          <w:rFonts w:cstheme="minorHAnsi"/>
+          <w:lang w:val="de-AT"/>
+        </w:rPr>
+      </w:pPr>
+    </w:p>
+    <w:p>
+      <w:pPr>
+        <w:rPr>
+          <w:rFonts w:cstheme="minorHAnsi"/>
+          <w:lang w:val="de-AT"/>
+        </w:rPr>
+      </w:pPr>
+    </w:p>
+    <w:p>
+      <w:pPr>
+        <w:rPr>
+          <w:rFonts w:cstheme="minorHAnsi"/>
+          <w:lang w:val="de-AT"/>
+        </w:rPr>
+      </w:pPr>
+    </w:p>
+    <w:p>
+      <w:pPr>
+        <w:rPr>
+          <w:rFonts w:cstheme="minorHAnsi"/>
+          <w:lang w:val="de-AT"/>
+        </w:rPr>
+      </w:pPr>
+    </w:p>
+    <w:p>
+      <w:pPr>
+        <w:rPr>
+          <w:rFonts w:cstheme="minorHAnsi"/>
+          <w:lang w:val="de-AT"/>
+        </w:rPr>
+      </w:pPr>
+    </w:p>
+    <w:p>
+      <w:pPr>
+        <w:rPr>
+          <w:rFonts w:cstheme="minorHAnsi"/>
+          <w:lang w:val="de-AT"/>
+        </w:rPr>
+      </w:pPr>
+    </w:p>
+    <w:p>
+      <w:pPr>
+        <w:rPr>
+          <w:rFonts w:cstheme="minorHAnsi"/>
+          <w:lang w:val="de-AT"/>
+        </w:rPr>
+      </w:pPr>
+      <w:r>
+        <w:rPr>
+          <w:rFonts w:cstheme="minorHAnsi"/>
+          <w:lang w:val="de-AT"/>
+        </w:rPr>
         <w:lastRenderedPageBreak/>
-        <w:t>Wenn die im Extension Point definierten Bedingungen zutreffen, wird Use Case B eintreten und den Ablauf von Use Case A verändern.</w:t>
-      </w:r>
-    </w:p>
-    <w:p>
-      <w:pPr>
-        <w:spacing w:line="240" w:lineRule="auto"/>
-        <w:rPr>
-          <w:rFonts w:eastAsia="Times New Roman" w:cstheme="minorHAnsi"/>
-          <w:color w:val="3C3C3C"/>
-          <w:lang w:val="de-AT" w:eastAsia="en-AT"/>
-        </w:rPr>
-      </w:pPr>
-      <w:r>
-        <w:rPr>
-          <w:rFonts w:eastAsia="Times New Roman" w:cstheme="minorHAnsi"/>
-          <w:color w:val="3C3C3C"/>
-          <w:lang w:val="de-AT" w:eastAsia="en-AT"/>
-        </w:rPr>
-        <w:t>Sie kennen nun alle Bausteine, die Sie brauchen, um ein eigenes Use-Case-Diagramm zu erstellen.</w:t>
-      </w:r>
-    </w:p>
-    <w:p>
-      <w:pPr>
-        <w:rPr>
-          <w:rFonts w:cstheme="minorHAnsi"/>
-          <w:lang w:val="de-AT"/>
-        </w:rPr>
-      </w:pPr>
-    </w:p>
-    <w:p>
-      <w:pPr>
-        <w:rPr>
-          <w:rFonts w:cstheme="minorHAnsi"/>
-          <w:lang w:val="de-AT"/>
-        </w:rPr>
-      </w:pPr>
-    </w:p>
-    <w:p>
-      <w:pPr>
-        <w:rPr>
-          <w:rFonts w:cstheme="minorHAnsi"/>
-          <w:lang w:val="de-AT"/>
-        </w:rPr>
-      </w:pPr>
-    </w:p>
-    <w:p>
-      <w:pPr>
-        <w:rPr>
-          <w:rFonts w:cstheme="minorHAnsi"/>
-          <w:lang w:val="de-AT"/>
-        </w:rPr>
-      </w:pPr>
+        <w:t>Beispiele:</w:t>
+      </w:r>
+    </w:p>
+    <w:p>
+      <w:pPr>
+        <w:rPr>
+          <w:rFonts w:cstheme="minorHAnsi"/>
+          <w:lang w:val="de-AT"/>
+        </w:rPr>
+      </w:pPr>
+      <w:r>
+        <w:rPr>
+          <w:rFonts w:cstheme="minorHAnsi"/>
+          <w:color w:val="444444"/>
+          <w:shd w:val="clear" w:color="auto" w:fill="FFFFFF"/>
+          <w:lang w:val="de-AT"/>
+        </w:rPr>
+        <w:t>Das Beispiel zeigt einen</w:t>
+      </w:r>
+      <w:r>
+        <w:rPr>
+          <w:rFonts w:cstheme="minorHAnsi"/>
+          <w:color w:val="444444"/>
+          <w:shd w:val="clear" w:color="auto" w:fill="FFFFFF"/>
+          <w:lang w:val="de-AT"/>
+        </w:rPr>
+        <w:t xml:space="preserve"> </w:t>
+      </w:r>
+      <w:r>
+        <w:rPr>
+          <w:rStyle w:val="Strong"/>
+          <w:rFonts w:cstheme="minorHAnsi"/>
+          <w:b w:val="0"/>
+          <w:bCs w:val="0"/>
+          <w:color w:val="444444"/>
+          <w:bdr w:val="none" w:sz="0" w:space="0" w:color="auto" w:frame="1"/>
+          <w:shd w:val="clear" w:color="auto" w:fill="FFFFFF"/>
+          <w:lang w:val="de-AT"/>
+        </w:rPr>
+        <w:t>Anwendungsfall</w:t>
+      </w:r>
+      <w:r>
+        <w:rPr>
+          <w:rFonts w:cstheme="minorHAnsi"/>
+          <w:color w:val="444444"/>
+          <w:shd w:val="clear" w:color="auto" w:fill="FFFFFF"/>
+          <w:lang w:val="de-AT"/>
+        </w:rPr>
+        <w:t> für das Schreiben einer Rechnung. Der Buchhalter muss beim Schreiben einer Rechnung beispielsweise die</w:t>
+      </w:r>
+      <w:r>
+        <w:rPr>
+          <w:rStyle w:val="Strong"/>
+          <w:rFonts w:cstheme="minorHAnsi"/>
+          <w:color w:val="444444"/>
+          <w:bdr w:val="none" w:sz="0" w:space="0" w:color="auto" w:frame="1"/>
+          <w:shd w:val="clear" w:color="auto" w:fill="FFFFFF"/>
+          <w:lang w:val="de-AT"/>
+        </w:rPr>
+        <w:t xml:space="preserve"> </w:t>
+      </w:r>
+      <w:proofErr w:type="spellStart"/>
+      <w:r>
+        <w:rPr>
+          <w:rStyle w:val="Strong"/>
+          <w:rFonts w:cstheme="minorHAnsi"/>
+          <w:b w:val="0"/>
+          <w:bCs w:val="0"/>
+          <w:color w:val="444444"/>
+          <w:bdr w:val="none" w:sz="0" w:space="0" w:color="auto" w:frame="1"/>
+          <w:shd w:val="clear" w:color="auto" w:fill="FFFFFF"/>
+          <w:lang w:val="de-AT"/>
+        </w:rPr>
+        <w:t>include</w:t>
+      </w:r>
+      <w:r>
+        <w:rPr>
+          <w:rStyle w:val="Strong"/>
+          <w:rFonts w:cstheme="minorHAnsi"/>
+          <w:color w:val="444444"/>
+          <w:bdr w:val="none" w:sz="0" w:space="0" w:color="auto" w:frame="1"/>
+          <w:shd w:val="clear" w:color="auto" w:fill="FFFFFF"/>
+          <w:lang w:val="de-AT"/>
+        </w:rPr>
+        <w:t>-</w:t>
+      </w:r>
+      <w:r>
+        <w:rPr>
+          <w:rStyle w:val="Strong"/>
+          <w:rFonts w:cstheme="minorHAnsi"/>
+          <w:b w:val="0"/>
+          <w:bCs w:val="0"/>
+          <w:color w:val="444444"/>
+          <w:bdr w:val="none" w:sz="0" w:space="0" w:color="auto" w:frame="1"/>
+          <w:shd w:val="clear" w:color="auto" w:fill="FFFFFF"/>
+          <w:lang w:val="de-AT"/>
+        </w:rPr>
+        <w:t>Bezieheung</w:t>
+      </w:r>
+      <w:proofErr w:type="spellEnd"/>
+      <w:r>
+        <w:rPr>
+          <w:rFonts w:cstheme="minorHAnsi"/>
+          <w:color w:val="444444"/>
+          <w:shd w:val="clear" w:color="auto" w:fill="FFFFFF"/>
+          <w:lang w:val="de-AT"/>
+        </w:rPr>
+        <w:t xml:space="preserve"> </w:t>
+      </w:r>
+      <w:r>
+        <w:rPr>
+          <w:rFonts w:cstheme="minorHAnsi"/>
+          <w:color w:val="444444"/>
+          <w:shd w:val="clear" w:color="auto" w:fill="FFFFFF"/>
+          <w:lang w:val="de-AT"/>
+        </w:rPr>
+        <w:t>„Rechnung abschicken“ verwenden. Auf der anderen Seite hat er aber die Möglichkeit durch die</w:t>
+      </w:r>
+      <w:r>
+        <w:rPr>
+          <w:rFonts w:cstheme="minorHAnsi"/>
+          <w:color w:val="444444"/>
+          <w:shd w:val="clear" w:color="auto" w:fill="FFFFFF"/>
+          <w:lang w:val="de-AT"/>
+        </w:rPr>
+        <w:t xml:space="preserve"> </w:t>
+      </w:r>
+      <w:proofErr w:type="spellStart"/>
+      <w:r>
+        <w:rPr>
+          <w:rStyle w:val="Strong"/>
+          <w:rFonts w:cstheme="minorHAnsi"/>
+          <w:b w:val="0"/>
+          <w:bCs w:val="0"/>
+          <w:color w:val="444444"/>
+          <w:bdr w:val="none" w:sz="0" w:space="0" w:color="auto" w:frame="1"/>
+          <w:shd w:val="clear" w:color="auto" w:fill="FFFFFF"/>
+          <w:lang w:val="de-AT"/>
+        </w:rPr>
+        <w:t>extend</w:t>
+      </w:r>
+      <w:proofErr w:type="spellEnd"/>
+      <w:r>
+        <w:rPr>
+          <w:rStyle w:val="Strong"/>
+          <w:rFonts w:cstheme="minorHAnsi"/>
+          <w:color w:val="444444"/>
+          <w:bdr w:val="none" w:sz="0" w:space="0" w:color="auto" w:frame="1"/>
+          <w:shd w:val="clear" w:color="auto" w:fill="FFFFFF"/>
+          <w:lang w:val="de-AT"/>
+        </w:rPr>
+        <w:t>-</w:t>
+      </w:r>
+      <w:r>
+        <w:rPr>
+          <w:rStyle w:val="Strong"/>
+          <w:rFonts w:cstheme="minorHAnsi"/>
+          <w:b w:val="0"/>
+          <w:bCs w:val="0"/>
+          <w:color w:val="444444"/>
+          <w:bdr w:val="none" w:sz="0" w:space="0" w:color="auto" w:frame="1"/>
+          <w:shd w:val="clear" w:color="auto" w:fill="FFFFFF"/>
+          <w:lang w:val="de-AT"/>
+        </w:rPr>
+        <w:t>Beziehung</w:t>
+      </w:r>
+      <w:r>
+        <w:rPr>
+          <w:rFonts w:cstheme="minorHAnsi"/>
+          <w:color w:val="444444"/>
+          <w:shd w:val="clear" w:color="auto" w:fill="FFFFFF"/>
+          <w:lang w:val="de-AT"/>
+        </w:rPr>
+        <w:t xml:space="preserve"> </w:t>
+      </w:r>
+      <w:r>
+        <w:rPr>
+          <w:rFonts w:cstheme="minorHAnsi"/>
+          <w:color w:val="444444"/>
+          <w:shd w:val="clear" w:color="auto" w:fill="FFFFFF"/>
+          <w:lang w:val="de-AT"/>
+        </w:rPr>
+        <w:t>die Rechnung auch auszudrucken. Das ganze</w:t>
+      </w:r>
+      <w:r>
+        <w:rPr>
+          <w:rFonts w:cstheme="minorHAnsi"/>
+          <w:color w:val="444444"/>
+          <w:shd w:val="clear" w:color="auto" w:fill="FFFFFF"/>
+          <w:lang w:val="de-AT"/>
+        </w:rPr>
+        <w:t xml:space="preserve"> </w:t>
+      </w:r>
+      <w:r>
+        <w:rPr>
+          <w:rStyle w:val="Strong"/>
+          <w:rFonts w:cstheme="minorHAnsi"/>
+          <w:b w:val="0"/>
+          <w:bCs w:val="0"/>
+          <w:color w:val="444444"/>
+          <w:bdr w:val="none" w:sz="0" w:space="0" w:color="auto" w:frame="1"/>
+          <w:shd w:val="clear" w:color="auto" w:fill="FFFFFF"/>
+          <w:lang w:val="de-AT"/>
+        </w:rPr>
+        <w:t>Anwendungsfalldiagramm</w:t>
+      </w:r>
+      <w:r>
+        <w:rPr>
+          <w:rFonts w:cstheme="minorHAnsi"/>
+          <w:color w:val="444444"/>
+          <w:shd w:val="clear" w:color="auto" w:fill="FFFFFF"/>
+          <w:lang w:val="de-AT"/>
+        </w:rPr>
+        <w:t xml:space="preserve"> </w:t>
+      </w:r>
+      <w:r>
+        <w:rPr>
+          <w:rFonts w:cstheme="minorHAnsi"/>
+          <w:color w:val="444444"/>
+          <w:shd w:val="clear" w:color="auto" w:fill="FFFFFF"/>
+          <w:lang w:val="de-AT"/>
+        </w:rPr>
+        <w:t>wird durch eine</w:t>
+      </w:r>
+      <w:r>
+        <w:rPr>
+          <w:rFonts w:cstheme="minorHAnsi"/>
+          <w:color w:val="444444"/>
+          <w:shd w:val="clear" w:color="auto" w:fill="FFFFFF"/>
+          <w:lang w:val="de-AT"/>
+        </w:rPr>
+        <w:t xml:space="preserve"> </w:t>
+      </w:r>
+      <w:r>
+        <w:rPr>
+          <w:rStyle w:val="Strong"/>
+          <w:rFonts w:cstheme="minorHAnsi"/>
+          <w:b w:val="0"/>
+          <w:bCs w:val="0"/>
+          <w:color w:val="444444"/>
+          <w:bdr w:val="none" w:sz="0" w:space="0" w:color="auto" w:frame="1"/>
+          <w:shd w:val="clear" w:color="auto" w:fill="FFFFFF"/>
+          <w:lang w:val="de-AT"/>
+        </w:rPr>
+        <w:t>Systemgrenze</w:t>
+      </w:r>
+      <w:r>
+        <w:rPr>
+          <w:rFonts w:cstheme="minorHAnsi"/>
+          <w:color w:val="444444"/>
+          <w:shd w:val="clear" w:color="auto" w:fill="FFFFFF"/>
+          <w:lang w:val="de-AT"/>
+        </w:rPr>
+        <w:t xml:space="preserve"> </w:t>
+      </w:r>
+      <w:r>
+        <w:rPr>
+          <w:rFonts w:cstheme="minorHAnsi"/>
+          <w:color w:val="444444"/>
+          <w:shd w:val="clear" w:color="auto" w:fill="FFFFFF"/>
+          <w:lang w:val="de-AT"/>
+        </w:rPr>
+        <w:t>abgegrenzt, welche hier als Buchhaltung beschrieben wird</w:t>
+      </w:r>
+    </w:p>
+    <w:p>
+      <w:pPr>
+        <w:rPr>
+          <w:rFonts w:cstheme="minorHAnsi"/>
+          <w:lang w:val="de-AT"/>
+        </w:rPr>
+      </w:pPr>
+    </w:p>
+    <w:p>
+      <w:pPr>
+        <w:rPr>
+          <w:rFonts w:cstheme="minorHAnsi"/>
+          <w:lang w:val="de-AT"/>
+        </w:rPr>
+      </w:pPr>
+      <w:r>
+        <w:rPr>
+          <w:rFonts w:cstheme="minorHAnsi"/>
+          <w:noProof/>
+          <w:lang w:val="de-AT"/>
+        </w:rPr>
+        <w:drawing>
+          <wp:inline distT="0" distB="0" distL="0" distR="0" wp14:anchorId="137A0D72" wp14:editId="111F7641">
+            <wp:extent cx="5731510" cy="6043295"/>
+            <wp:effectExtent l="0" t="0" r="2540" b="0"/>
+            <wp:docPr id="1" name="Picture 1" descr="Diagram&#10;&#10;Description automatically generated"/>
+            <wp:cNvGraphicFramePr>
+              <a:graphicFrameLocks xmlns:a="http://schemas.openxmlformats.org/drawingml/2006/main" noChangeAspect="1"/>
+            </wp:cNvGraphicFramePr>
+            <a:graphic xmlns:a="http://schemas.openxmlformats.org/drawingml/2006/main">
+              <a:graphicData uri="http://schemas.openxmlformats.org/drawingml/2006/picture">
+                <pic:pic xmlns:pic="http://schemas.openxmlformats.org/drawingml/2006/picture">
+                  <pic:nvPicPr>
+                    <pic:cNvPr id="1" name="Picture 1" descr="Diagram&#10;&#10;Description automatically generated"/>
+                    <pic:cNvPicPr/>
+                  </pic:nvPicPr>
+                  <pic:blipFill>
+                    <a:blip r:embed="rId12">
+                      <a:extLst>
+                        <a:ext uri="{28A0092B-C50C-407E-A947-70E740481C1C}">
+                          <a14:useLocalDpi xmlns:a14="http://schemas.microsoft.com/office/drawing/2010/main" val="0"/>
+                        </a:ext>
+                      </a:extLst>
+                    </a:blip>
+                    <a:stretch>
+                      <a:fillRect/>
+                    </a:stretch>
+                  </pic:blipFill>
+                  <pic:spPr>
+                    <a:xfrm>
+                      <a:off x="0" y="0"/>
+                      <a:ext cx="5731510" cy="6043295"/>
+                    </a:xfrm>
+                    <a:prstGeom prst="rect">
+                      <a:avLst/>
+                    </a:prstGeom>
+                  </pic:spPr>
+                </pic:pic>
+              </a:graphicData>
+            </a:graphic>
+          </wp:inline>
+        </w:drawing>
+      </w:r>
+    </w:p>
+    <w:p>
+      <w:pPr>
+        <w:rPr>
+          <w:rFonts w:cstheme="minorHAnsi"/>
+          <w:lang w:val="de-AT"/>
+        </w:rPr>
+      </w:pPr>
+    </w:p>
+    <w:p>
+      <w:pPr>
+        <w:rPr>
+          <w:rFonts w:cstheme="minorHAnsi"/>
+          <w:lang w:val="de-AT"/>
+        </w:rPr>
+      </w:pPr>
+      <w:r>
+        <w:rPr>
+          <w:rFonts w:cstheme="minorHAnsi"/>
+          <w:lang w:val="de-AT"/>
+        </w:rPr>
+        <w:t>Quellen:</w:t>
+      </w:r>
+    </w:p>
+    <w:p>
+      <w:pPr>
+        <w:rPr>
+          <w:rFonts w:cstheme="minorHAnsi"/>
+          <w:lang w:val="de-AT"/>
+        </w:rPr>
+      </w:pPr>
+      <w:hyperlink r:id="rId13" w:history="1">
+        <w:r>
+          <w:rPr>
+            <w:rStyle w:val="Hyperlink"/>
+            <w:rFonts w:cstheme="minorHAnsi"/>
+            <w:lang w:val="de-AT"/>
+          </w:rPr>
+          <w:t>https://de.wikipedia.org/wiki/Anwendungsfalldiagramm</w:t>
+        </w:r>
+      </w:hyperlink>
+    </w:p>
+    <w:p>
+      <w:pPr>
+        <w:rPr>
+          <w:rFonts w:cstheme="minorHAnsi"/>
+          <w:lang w:val="de-AT"/>
+        </w:rPr>
+      </w:pPr>
+      <w:hyperlink r:id="rId14" w:history="1">
+        <w:r>
+          <w:rPr>
+            <w:rStyle w:val="Hyperlink"/>
+            <w:rFonts w:cstheme="minorHAnsi"/>
+            <w:lang w:val="de-AT"/>
+          </w:rPr>
+          <w:t>https://www.ionos.de/digitalguide/websites/web-entwicklung/anwendungsfalldiagramm/</w:t>
+        </w:r>
+      </w:hyperlink>
     </w:p>
     <w:p>
       <w:pPr>
@@ -941,7 +1983,7 @@
       </w:pPr>
     </w:p>
     <w:sectPr>
-      <w:headerReference w:type="default" r:id="rId12"/>
+      <w:headerReference w:type="default" r:id="rId15"/>
       <w:pgSz w:w="11906" w:h="16838"/>
       <w:pgMar w:top="1440" w:right="1440" w:bottom="1440" w:left="1440" w:header="708" w:footer="708" w:gutter="0"/>
       <w:cols w:space="708"/>
@@ -1482,6 +2524,155 @@
       </w:rPr>
     </w:lvl>
   </w:abstractNum>
+  <w:abstractNum w:abstractNumId="3" w15:restartNumberingAfterBreak="0">
+    <w:nsid w:val="62A52464"/>
+    <w:multiLevelType w:val="multilevel"/>
+    <w:tmpl w:val="B5D42514"/>
+    <w:lvl w:ilvl="0">
+      <w:start w:val="1"/>
+      <w:numFmt w:val="bullet"/>
+      <w:lvlText w:val=""/>
+      <w:lvlJc w:val="left"/>
+      <w:pPr>
+        <w:tabs>
+          <w:tab w:val="num" w:pos="720"/>
+        </w:tabs>
+        <w:ind w:left="720" w:hanging="360"/>
+      </w:pPr>
+      <w:rPr>
+        <w:rFonts w:ascii="Symbol" w:hAnsi="Symbol" w:hint="default"/>
+        <w:sz w:val="20"/>
+      </w:rPr>
+    </w:lvl>
+    <w:lvl w:ilvl="1" w:tentative="1">
+      <w:start w:val="1"/>
+      <w:numFmt w:val="bullet"/>
+      <w:lvlText w:val="o"/>
+      <w:lvlJc w:val="left"/>
+      <w:pPr>
+        <w:tabs>
+          <w:tab w:val="num" w:pos="1440"/>
+        </w:tabs>
+        <w:ind w:left="1440" w:hanging="360"/>
+      </w:pPr>
+      <w:rPr>
+        <w:rFonts w:ascii="Courier New" w:hAnsi="Courier New" w:hint="default"/>
+        <w:sz w:val="20"/>
+      </w:rPr>
+    </w:lvl>
+    <w:lvl w:ilvl="2" w:tentative="1">
+      <w:start w:val="1"/>
+      <w:numFmt w:val="bullet"/>
+      <w:lvlText w:val=""/>
+      <w:lvlJc w:val="left"/>
+      <w:pPr>
+        <w:tabs>
+          <w:tab w:val="num" w:pos="2160"/>
+        </w:tabs>
+        <w:ind w:left="2160" w:hanging="360"/>
+      </w:pPr>
+      <w:rPr>
+        <w:rFonts w:ascii="Wingdings" w:hAnsi="Wingdings" w:hint="default"/>
+        <w:sz w:val="20"/>
+      </w:rPr>
+    </w:lvl>
+    <w:lvl w:ilvl="3" w:tentative="1">
+      <w:start w:val="1"/>
+      <w:numFmt w:val="bullet"/>
+      <w:lvlText w:val=""/>
+      <w:lvlJc w:val="left"/>
+      <w:pPr>
+        <w:tabs>
+          <w:tab w:val="num" w:pos="2880"/>
+        </w:tabs>
+        <w:ind w:left="2880" w:hanging="360"/>
+      </w:pPr>
+      <w:rPr>
+        <w:rFonts w:ascii="Wingdings" w:hAnsi="Wingdings" w:hint="default"/>
+        <w:sz w:val="20"/>
+      </w:rPr>
+    </w:lvl>
+    <w:lvl w:ilvl="4" w:tentative="1">
+      <w:start w:val="1"/>
+      <w:numFmt w:val="bullet"/>
+      <w:lvlText w:val=""/>
+      <w:lvlJc w:val="left"/>
+      <w:pPr>
+        <w:tabs>
+          <w:tab w:val="num" w:pos="3600"/>
+        </w:tabs>
+        <w:ind w:left="3600" w:hanging="360"/>
+      </w:pPr>
+      <w:rPr>
+        <w:rFonts w:ascii="Wingdings" w:hAnsi="Wingdings" w:hint="default"/>
+        <w:sz w:val="20"/>
+      </w:rPr>
+    </w:lvl>
+    <w:lvl w:ilvl="5" w:tentative="1">
+      <w:start w:val="1"/>
+      <w:numFmt w:val="bullet"/>
+      <w:lvlText w:val=""/>
+      <w:lvlJc w:val="left"/>
+      <w:pPr>
+        <w:tabs>
+          <w:tab w:val="num" w:pos="4320"/>
+        </w:tabs>
+        <w:ind w:left="4320" w:hanging="360"/>
+      </w:pPr>
+      <w:rPr>
+        <w:rFonts w:ascii="Wingdings" w:hAnsi="Wingdings" w:hint="default"/>
+        <w:sz w:val="20"/>
+      </w:rPr>
+    </w:lvl>
+    <w:lvl w:ilvl="6" w:tentative="1">
+      <w:start w:val="1"/>
+      <w:numFmt w:val="bullet"/>
+      <w:lvlText w:val=""/>
+      <w:lvlJc w:val="left"/>
+      <w:pPr>
+        <w:tabs>
+          <w:tab w:val="num" w:pos="5040"/>
+        </w:tabs>
+        <w:ind w:left="5040" w:hanging="360"/>
+      </w:pPr>
+      <w:rPr>
+        <w:rFonts w:ascii="Wingdings" w:hAnsi="Wingdings" w:hint="default"/>
+        <w:sz w:val="20"/>
+      </w:rPr>
+    </w:lvl>
+    <w:lvl w:ilvl="7" w:tentative="1">
+      <w:start w:val="1"/>
+      <w:numFmt w:val="bullet"/>
+      <w:lvlText w:val=""/>
+      <w:lvlJc w:val="left"/>
+      <w:pPr>
+        <w:tabs>
+          <w:tab w:val="num" w:pos="5760"/>
+        </w:tabs>
+        <w:ind w:left="5760" w:hanging="360"/>
+      </w:pPr>
+      <w:rPr>
+        <w:rFonts w:ascii="Wingdings" w:hAnsi="Wingdings" w:hint="default"/>
+        <w:sz w:val="20"/>
+      </w:rPr>
+    </w:lvl>
+    <w:lvl w:ilvl="8" w:tentative="1">
+      <w:start w:val="1"/>
+      <w:numFmt w:val="bullet"/>
+      <w:lvlText w:val=""/>
+      <w:lvlJc w:val="left"/>
+      <w:pPr>
+        <w:tabs>
+          <w:tab w:val="num" w:pos="6480"/>
+        </w:tabs>
+        <w:ind w:left="6480" w:hanging="360"/>
+      </w:pPr>
+      <w:rPr>
+        <w:rFonts w:ascii="Wingdings" w:hAnsi="Wingdings" w:hint="default"/>
+        <w:sz w:val="20"/>
+      </w:rPr>
+    </w:lvl>
+  </w:abstractNum>
   <w:num w:numId="1">
     <w:abstractNumId w:val="0"/>
   </w:num>
@@ -1490,6 +2681,9 @@
   </w:num>
   <w:num w:numId="3">
     <w:abstractNumId w:val="2"/>
+  </w:num>
+  <w:num w:numId="4">
+    <w:abstractNumId w:val="3"/>
   </w:num>
 </w:numbering>
 </file>
@@ -2027,6 +3221,29 @@
       <w:bCs/>
     </w:rPr>
   </w:style>
+  <w:style w:type="character" w:styleId="Hyperlink">
+    <w:name w:val="Hyperlink"/>
+    <w:basedOn w:val="DefaultParagraphFont"/>
+    <w:uiPriority w:val="99"/>
+    <w:unhideWhenUsed/>
+    <w:rsid w:val="00EE495D"/>
+    <w:rPr>
+      <w:color w:val="0000FF"/>
+      <w:u w:val="single"/>
+    </w:rPr>
+  </w:style>
+  <w:style w:type="character" w:styleId="UnresolvedMention">
+    <w:name w:val="Unresolved Mention"/>
+    <w:basedOn w:val="DefaultParagraphFont"/>
+    <w:uiPriority w:val="99"/>
+    <w:semiHidden/>
+    <w:unhideWhenUsed/>
+    <w:rsid w:val="00EE495D"/>
+    <w:rPr>
+      <w:color w:val="605E5C"/>
+      <w:shd w:val="clear" w:color="auto" w:fill="E1DFDD"/>
+    </w:rPr>
+  </w:style>
 </w:styles>
 </file>
 

</xml_diff>

<commit_message>
Beispiele und Powerpoint gemacht
Ich hab zwei weiter Beispiele hinzugefügt und eine Powerpoint gemacht.
</commit_message>
<xml_diff>
--- a/Use Case Diagramm/Handout_Suljkanovic.docx
+++ b/Use Case Diagramm/Handout_Suljkanovic.docx
@@ -642,189 +642,6 @@
           <w:lang w:val="de-AT"/>
         </w:rPr>
       </w:pPr>
-    </w:p>
-    <w:p>
-      <w:pPr>
-        <w:spacing w:before="150" w:after="330" w:line="240" w:lineRule="auto"/>
-        <w:outlineLvl w:val="1"/>
-        <w:rPr>
-          <w:rFonts w:eastAsia="Times New Roman" w:cstheme="minorHAnsi"/>
-          <w:color w:val="003D8D"/>
-          <w:lang w:val="de-AT" w:eastAsia="en-AT"/>
-        </w:rPr>
-      </w:pPr>
-      <w:r>
-        <w:rPr>
-          <w:rFonts w:eastAsia="Times New Roman" w:cstheme="minorHAnsi"/>
-          <w:color w:val="003D8D"/>
-          <w:lang w:val="de-AT" w:eastAsia="en-AT"/>
-        </w:rPr>
-        <w:t>Das Anwendungsfalldiagramm in der Praxis</w:t>
-      </w:r>
-    </w:p>
-    <w:p>
-      <w:pPr>
-        <w:spacing w:after="225" w:line="240" w:lineRule="auto"/>
-        <w:rPr>
-          <w:rFonts w:eastAsia="Times New Roman" w:cstheme="minorHAnsi"/>
-          <w:color w:val="3C3C3C"/>
-          <w:lang w:val="de-AT" w:eastAsia="en-AT"/>
-        </w:rPr>
-      </w:pPr>
-      <w:r>
-        <w:rPr>
-          <w:rFonts w:eastAsia="Times New Roman" w:cstheme="minorHAnsi"/>
-          <w:color w:val="3C3C3C"/>
-          <w:lang w:val="de-AT" w:eastAsia="en-AT"/>
-        </w:rPr>
-        <w:t xml:space="preserve">Mit einem Use-Case-Diagramm </w:t>
-      </w:r>
-      <w:r>
-        <w:rPr>
-          <w:rFonts w:eastAsia="Times New Roman" w:cstheme="minorHAnsi"/>
-          <w:color w:val="3C3C3C"/>
-          <w:lang w:val="de-AT" w:eastAsia="en-AT"/>
-        </w:rPr>
-        <w:t>werden</w:t>
-      </w:r>
-      <w:r>
-        <w:rPr>
-          <w:rFonts w:eastAsia="Times New Roman" w:cstheme="minorHAnsi"/>
-          <w:color w:val="3C3C3C"/>
-          <w:lang w:val="de-AT" w:eastAsia="en-AT"/>
-        </w:rPr>
-        <w:t xml:space="preserve"> die</w:t>
-      </w:r>
-      <w:r>
-        <w:rPr>
-          <w:rFonts w:eastAsia="Times New Roman" w:cstheme="minorHAnsi"/>
-          <w:color w:val="3C3C3C"/>
-          <w:lang w:val="de-AT" w:eastAsia="en-AT"/>
-        </w:rPr>
-        <w:t xml:space="preserve"> </w:t>
-      </w:r>
-      <w:r>
-        <w:rPr>
-          <w:rFonts w:eastAsia="Times New Roman" w:cstheme="minorHAnsi"/>
-          <w:color w:val="3C3C3C"/>
-          <w:lang w:val="de-AT" w:eastAsia="en-AT"/>
-        </w:rPr>
-        <w:t>Funktione</w:t>
-      </w:r>
-      <w:r>
-        <w:rPr>
-          <w:rFonts w:eastAsia="Times New Roman" w:cstheme="minorHAnsi"/>
-          <w:color w:val="3C3C3C"/>
-          <w:lang w:val="de-AT" w:eastAsia="en-AT"/>
-        </w:rPr>
-        <w:t>n</w:t>
-      </w:r>
-      <w:r>
-        <w:rPr>
-          <w:rFonts w:eastAsia="Times New Roman" w:cstheme="minorHAnsi"/>
-          <w:color w:val="3C3C3C"/>
-          <w:lang w:val="de-AT" w:eastAsia="en-AT"/>
-        </w:rPr>
-        <w:t xml:space="preserve"> eines Systems aus der Sicht des Anwenders</w:t>
-      </w:r>
-      <w:r>
-        <w:rPr>
-          <w:rFonts w:eastAsia="Times New Roman" w:cstheme="minorHAnsi"/>
-          <w:color w:val="3C3C3C"/>
-          <w:lang w:val="de-AT" w:eastAsia="en-AT"/>
-        </w:rPr>
-        <w:t xml:space="preserve"> </w:t>
-      </w:r>
-      <w:r>
-        <w:rPr>
-          <w:rFonts w:eastAsia="Times New Roman" w:cstheme="minorHAnsi"/>
-          <w:color w:val="3C3C3C"/>
-          <w:lang w:val="de-AT" w:eastAsia="en-AT"/>
-        </w:rPr>
-        <w:t>(in UML „Akteur“ genannt) dargestellt. Bei diesem Akteur muss es sich nicht zwingend um einen menschlichen User handeln. Die Rolle kann auch einem externen System zugeschrieben werden, das auf ein anderes System zugreift. Das Anwendungsfalldiagramm bildet nun den</w:t>
-      </w:r>
-      <w:r>
-        <w:rPr>
-          <w:rFonts w:eastAsia="Times New Roman" w:cstheme="minorHAnsi"/>
-          <w:color w:val="3C3C3C"/>
-          <w:lang w:val="de-AT" w:eastAsia="en-AT"/>
-        </w:rPr>
-        <w:t xml:space="preserve"> </w:t>
-      </w:r>
-      <w:r>
-        <w:rPr>
-          <w:rFonts w:eastAsia="Times New Roman" w:cstheme="minorHAnsi"/>
-          <w:color w:val="3C3C3C"/>
-          <w:lang w:val="de-AT" w:eastAsia="en-AT"/>
-        </w:rPr>
-        <w:t>Zusammenhang zwischen einem Akteur und seinen Anforderungen oder Erwartungen an das System</w:t>
-      </w:r>
-      <w:r>
-        <w:rPr>
-          <w:rFonts w:eastAsia="Times New Roman" w:cstheme="minorHAnsi"/>
-          <w:color w:val="3C3C3C"/>
-          <w:lang w:val="de-AT" w:eastAsia="en-AT"/>
-        </w:rPr>
-        <w:t xml:space="preserve"> </w:t>
-      </w:r>
-      <w:r>
-        <w:rPr>
-          <w:rFonts w:eastAsia="Times New Roman" w:cstheme="minorHAnsi"/>
-          <w:color w:val="3C3C3C"/>
-          <w:lang w:val="de-AT" w:eastAsia="en-AT"/>
-        </w:rPr>
-        <w:t>ab, ohne die ablaufenden Aktionen dabei zu beschreiben oder in eine logische Reihenfolge zu bringen.</w:t>
-      </w:r>
-    </w:p>
-    <w:p>
-      <w:pPr>
-        <w:spacing w:line="240" w:lineRule="auto"/>
-        <w:rPr>
-          <w:rFonts w:eastAsia="Times New Roman" w:cstheme="minorHAnsi"/>
-          <w:color w:val="3C3C3C"/>
-          <w:lang w:val="de-AT" w:eastAsia="en-AT"/>
-        </w:rPr>
-      </w:pPr>
-      <w:r>
-        <w:rPr>
-          <w:rFonts w:eastAsia="Times New Roman" w:cstheme="minorHAnsi"/>
-          <w:color w:val="3C3C3C"/>
-          <w:lang w:val="de-AT" w:eastAsia="en-AT"/>
-        </w:rPr>
-        <w:t>In der Praxis eignet sich diese Struktur gut dazu, um die wichtigsten Funktionen und/oder Ziele eines Systems übersichtlich darzustellen. Aus diesem Grund ist es</w:t>
-      </w:r>
-      <w:r>
-        <w:rPr>
-          <w:rFonts w:eastAsia="Times New Roman" w:cstheme="minorHAnsi"/>
-          <w:color w:val="3C3C3C"/>
-          <w:lang w:val="de-AT" w:eastAsia="en-AT"/>
-        </w:rPr>
-        <w:t xml:space="preserve"> </w:t>
-      </w:r>
-      <w:r>
-        <w:rPr>
-          <w:rFonts w:eastAsia="Times New Roman" w:cstheme="minorHAnsi"/>
-          <w:color w:val="3C3C3C"/>
-          <w:lang w:val="de-AT" w:eastAsia="en-AT"/>
-        </w:rPr>
-        <w:t>bei der Entwicklung von Software oder der Planung neuer Geschäftsprozesse</w:t>
-      </w:r>
-      <w:r>
-        <w:rPr>
-          <w:rFonts w:eastAsia="Times New Roman" w:cstheme="minorHAnsi"/>
-          <w:color w:val="3C3C3C"/>
-          <w:lang w:val="de-AT" w:eastAsia="en-AT"/>
-        </w:rPr>
-        <w:t xml:space="preserve"> </w:t>
-      </w:r>
-      <w:r>
-        <w:rPr>
-          <w:rFonts w:eastAsia="Times New Roman" w:cstheme="minorHAnsi"/>
-          <w:color w:val="3C3C3C"/>
-          <w:lang w:val="de-AT" w:eastAsia="en-AT"/>
-        </w:rPr>
-        <w:t>häufig einer der ersten Schritte, ein Anwendungsfalldiagramm zu erstellen. Damit wird einfach und anschaulich visualisiert, welche Anwendungsfälle bei der Entwicklung berücksichtigt werden sollten, damit die Akteure (und im weiteren Sinne auch die Betreiber oder Auftraggeber) an ihr Ziel kommen – und zwar zunächst ohne Rücksicht auf die technische Umsetzbarkeit.</w:t>
-      </w:r>
     </w:p>
     <w:p>
       <w:pPr>
@@ -1151,7 +968,23 @@
           <w:color w:val="3C3C3C"/>
           <w:lang w:val="de-AT" w:eastAsia="en-AT"/>
         </w:rPr>
-        <w:t>-Assoziation: Der Use Case, von dem die gestrichelte Verbindungslinie ausgeht, schließt einen zweiten Use Case, auf den die Pfeilspitze zeigt, mit ein.</w:t>
+        <w:t>-Assoziation:</w:t>
+      </w:r>
+      <w:r>
+        <w:rPr>
+          <w:rFonts w:eastAsia="Times New Roman" w:cstheme="minorHAnsi"/>
+          <w:color w:val="3C3C3C"/>
+          <w:lang w:val="de-AT" w:eastAsia="en-AT"/>
+        </w:rPr>
+        <w:t xml:space="preserve"> </w:t>
+      </w:r>
+      <w:r>
+        <w:rPr>
+          <w:rFonts w:eastAsia="Times New Roman" w:cstheme="minorHAnsi"/>
+          <w:color w:val="3C3C3C"/>
+          <w:lang w:val="de-AT" w:eastAsia="en-AT"/>
+        </w:rPr>
+        <w:t>Der Use Case, von dem die gestrichelte Verbindungslinie ausgeht, schließt einen zweiten Use Case, auf den die Pfeilspitze zeigt, mit ein.</w:t>
       </w:r>
     </w:p>
     <w:p>
@@ -1183,7 +1016,23 @@
           <w:color w:val="3C3C3C"/>
           <w:lang w:val="de-AT" w:eastAsia="en-AT"/>
         </w:rPr>
-        <w:t>-Assoziation: Der Use Case, von dem die gestrichelte Verbindungslinie ausgeht, kann den Use Case, auf den die Pfeilspitze zeigt, unter bestimmten Voraussetzungen erweitern. Das muss aber nicht so sein.</w:t>
+        <w:t>-Assoziation:</w:t>
+      </w:r>
+      <w:r>
+        <w:rPr>
+          <w:rFonts w:eastAsia="Times New Roman" w:cstheme="minorHAnsi"/>
+          <w:color w:val="3C3C3C"/>
+          <w:lang w:val="de-AT" w:eastAsia="en-AT"/>
+        </w:rPr>
+        <w:t xml:space="preserve"> </w:t>
+      </w:r>
+      <w:r>
+        <w:rPr>
+          <w:rFonts w:eastAsia="Times New Roman" w:cstheme="minorHAnsi"/>
+          <w:color w:val="3C3C3C"/>
+          <w:lang w:val="de-AT" w:eastAsia="en-AT"/>
+        </w:rPr>
+        <w:t>Der Use Case, von dem die gestrichelte Verbindungslinie ausgeht, kann den Use Case, auf den die Pfeilspitze zeigt, unter bestimmten Voraussetzungen erweitern. Das muss aber nicht so sein.</w:t>
       </w:r>
     </w:p>
     <w:p>
@@ -1527,66 +1376,239 @@
     </w:p>
     <w:p>
       <w:pPr>
-        <w:rPr>
-          <w:rFonts w:cstheme="minorHAnsi"/>
-          <w:lang w:val="de-AT"/>
-        </w:rPr>
-      </w:pPr>
-    </w:p>
-    <w:p>
-      <w:pPr>
-        <w:rPr>
-          <w:rFonts w:cstheme="minorHAnsi"/>
-          <w:lang w:val="de-AT"/>
-        </w:rPr>
-      </w:pPr>
-    </w:p>
-    <w:p>
-      <w:pPr>
-        <w:rPr>
-          <w:rFonts w:cstheme="minorHAnsi"/>
-          <w:lang w:val="de-AT"/>
-        </w:rPr>
-      </w:pPr>
-    </w:p>
-    <w:p>
-      <w:pPr>
-        <w:rPr>
-          <w:rFonts w:cstheme="minorHAnsi"/>
-          <w:lang w:val="de-AT"/>
-        </w:rPr>
-      </w:pPr>
-    </w:p>
-    <w:p>
-      <w:pPr>
-        <w:rPr>
-          <w:rFonts w:cstheme="minorHAnsi"/>
-          <w:lang w:val="de-AT"/>
-        </w:rPr>
-      </w:pPr>
-    </w:p>
-    <w:p>
-      <w:pPr>
-        <w:rPr>
-          <w:rFonts w:cstheme="minorHAnsi"/>
-          <w:lang w:val="de-AT"/>
-        </w:rPr>
-      </w:pPr>
-    </w:p>
-    <w:p>
-      <w:pPr>
-        <w:rPr>
-          <w:rFonts w:cstheme="minorHAnsi"/>
-          <w:lang w:val="de-AT"/>
-        </w:rPr>
-      </w:pPr>
-      <w:r>
-        <w:rPr>
-          <w:rFonts w:cstheme="minorHAnsi"/>
-          <w:lang w:val="de-AT"/>
+        <w:spacing w:before="150" w:after="330" w:line="240" w:lineRule="auto"/>
+        <w:outlineLvl w:val="1"/>
+        <w:rPr>
+          <w:rFonts w:eastAsia="Times New Roman" w:cstheme="minorHAnsi"/>
+          <w:color w:val="003D8D"/>
+          <w:lang w:val="de-AT" w:eastAsia="en-AT"/>
+        </w:rPr>
+      </w:pPr>
+      <w:r>
+        <w:rPr>
+          <w:rFonts w:eastAsia="Times New Roman" w:cstheme="minorHAnsi"/>
+          <w:color w:val="003D8D"/>
+          <w:lang w:val="de-AT" w:eastAsia="en-AT"/>
+        </w:rPr>
+        <w:t>Das Anwendungsfalldiagramm in der Praxis</w:t>
+      </w:r>
+    </w:p>
+    <w:p>
+      <w:pPr>
+        <w:spacing w:after="225" w:line="240" w:lineRule="auto"/>
+        <w:rPr>
+          <w:rFonts w:eastAsia="Times New Roman" w:cstheme="minorHAnsi"/>
+          <w:color w:val="3C3C3C"/>
+          <w:lang w:val="de-AT" w:eastAsia="en-AT"/>
+        </w:rPr>
+      </w:pPr>
+      <w:r>
+        <w:rPr>
+          <w:rFonts w:eastAsia="Times New Roman" w:cstheme="minorHAnsi"/>
+          <w:color w:val="3C3C3C"/>
+          <w:lang w:val="de-AT" w:eastAsia="en-AT"/>
+        </w:rPr>
+        <w:t xml:space="preserve">Mit einem Use-Case-Diagramm </w:t>
+      </w:r>
+      <w:r>
+        <w:rPr>
+          <w:rFonts w:eastAsia="Times New Roman" w:cstheme="minorHAnsi"/>
+          <w:color w:val="3C3C3C"/>
+          <w:lang w:val="de-AT" w:eastAsia="en-AT"/>
+        </w:rPr>
+        <w:t>werden</w:t>
+      </w:r>
+      <w:r>
+        <w:rPr>
+          <w:rFonts w:eastAsia="Times New Roman" w:cstheme="minorHAnsi"/>
+          <w:color w:val="3C3C3C"/>
+          <w:lang w:val="de-AT" w:eastAsia="en-AT"/>
+        </w:rPr>
+        <w:t xml:space="preserve"> die</w:t>
+      </w:r>
+      <w:r>
+        <w:rPr>
+          <w:rFonts w:eastAsia="Times New Roman" w:cstheme="minorHAnsi"/>
+          <w:color w:val="3C3C3C"/>
+          <w:lang w:val="de-AT" w:eastAsia="en-AT"/>
+        </w:rPr>
+        <w:t xml:space="preserve"> </w:t>
+      </w:r>
+      <w:r>
+        <w:rPr>
+          <w:rFonts w:eastAsia="Times New Roman" w:cstheme="minorHAnsi"/>
+          <w:color w:val="3C3C3C"/>
+          <w:lang w:val="de-AT" w:eastAsia="en-AT"/>
+        </w:rPr>
+        <w:t>Funktione</w:t>
+      </w:r>
+      <w:r>
+        <w:rPr>
+          <w:rFonts w:eastAsia="Times New Roman" w:cstheme="minorHAnsi"/>
+          <w:color w:val="3C3C3C"/>
+          <w:lang w:val="de-AT" w:eastAsia="en-AT"/>
+        </w:rPr>
+        <w:t>n</w:t>
+      </w:r>
+      <w:r>
+        <w:rPr>
+          <w:rFonts w:eastAsia="Times New Roman" w:cstheme="minorHAnsi"/>
+          <w:color w:val="3C3C3C"/>
+          <w:lang w:val="de-AT" w:eastAsia="en-AT"/>
+        </w:rPr>
+        <w:t xml:space="preserve"> eines Systems aus der Sicht des Anwenders</w:t>
+      </w:r>
+      <w:r>
+        <w:rPr>
+          <w:rFonts w:eastAsia="Times New Roman" w:cstheme="minorHAnsi"/>
+          <w:color w:val="3C3C3C"/>
+          <w:lang w:val="de-AT" w:eastAsia="en-AT"/>
+        </w:rPr>
+        <w:t xml:space="preserve"> </w:t>
+      </w:r>
+      <w:r>
+        <w:rPr>
+          <w:rFonts w:eastAsia="Times New Roman" w:cstheme="minorHAnsi"/>
+          <w:color w:val="3C3C3C"/>
+          <w:lang w:val="de-AT" w:eastAsia="en-AT"/>
+        </w:rPr>
+        <w:t>(in UML „Akteur“ genannt) dargestellt. Bei diesem Akteur muss es sich nicht zwingend um einen menschlichen User handeln. Die Rolle kann auch einem externen System zugeschrieben werden, das auf ein anderes System zugreift. Das Anwendungsfalldiagramm bildet nun den</w:t>
+      </w:r>
+      <w:r>
+        <w:rPr>
+          <w:rFonts w:eastAsia="Times New Roman" w:cstheme="minorHAnsi"/>
+          <w:color w:val="3C3C3C"/>
+          <w:lang w:val="de-AT" w:eastAsia="en-AT"/>
+        </w:rPr>
+        <w:t xml:space="preserve"> </w:t>
+      </w:r>
+      <w:r>
+        <w:rPr>
+          <w:rFonts w:eastAsia="Times New Roman" w:cstheme="minorHAnsi"/>
+          <w:color w:val="3C3C3C"/>
+          <w:lang w:val="de-AT" w:eastAsia="en-AT"/>
+        </w:rPr>
+        <w:t>Zusammenhang zwischen einem Akteur und seinen Anforderungen oder Erwartungen an das System</w:t>
+      </w:r>
+      <w:r>
+        <w:rPr>
+          <w:rFonts w:eastAsia="Times New Roman" w:cstheme="minorHAnsi"/>
+          <w:color w:val="3C3C3C"/>
+          <w:lang w:val="de-AT" w:eastAsia="en-AT"/>
+        </w:rPr>
+        <w:t xml:space="preserve"> </w:t>
+      </w:r>
+      <w:r>
+        <w:rPr>
+          <w:rFonts w:eastAsia="Times New Roman" w:cstheme="minorHAnsi"/>
+          <w:color w:val="3C3C3C"/>
+          <w:lang w:val="de-AT" w:eastAsia="en-AT"/>
+        </w:rPr>
+        <w:t>ab, ohne die ablaufenden Aktionen dabei zu beschreiben oder in eine logische Reihenfolge zu bringen.</w:t>
+      </w:r>
+    </w:p>
+    <w:p>
+      <w:pPr>
+        <w:spacing w:line="240" w:lineRule="auto"/>
+        <w:rPr>
+          <w:rFonts w:eastAsia="Times New Roman" w:cstheme="minorHAnsi"/>
+          <w:color w:val="3C3C3C"/>
+          <w:lang w:val="de-AT" w:eastAsia="en-AT"/>
+        </w:rPr>
+      </w:pPr>
+      <w:r>
+        <w:rPr>
+          <w:rFonts w:eastAsia="Times New Roman" w:cstheme="minorHAnsi"/>
+          <w:color w:val="3C3C3C"/>
+          <w:lang w:val="de-AT" w:eastAsia="en-AT"/>
         </w:rPr>
         <w:lastRenderedPageBreak/>
-        <w:t>Beispiele:</w:t>
+        <w:t>In der Praxis eignet sich diese Struktur gut dazu, um die wichtigsten Funktionen und/oder Ziele eines Systems übersichtlich darzustellen. Aus diesem Grund ist es</w:t>
+      </w:r>
+      <w:r>
+        <w:rPr>
+          <w:rFonts w:eastAsia="Times New Roman" w:cstheme="minorHAnsi"/>
+          <w:color w:val="3C3C3C"/>
+          <w:lang w:val="de-AT" w:eastAsia="en-AT"/>
+        </w:rPr>
+        <w:t xml:space="preserve"> </w:t>
+      </w:r>
+      <w:r>
+        <w:rPr>
+          <w:rFonts w:eastAsia="Times New Roman" w:cstheme="minorHAnsi"/>
+          <w:color w:val="3C3C3C"/>
+          <w:lang w:val="de-AT" w:eastAsia="en-AT"/>
+        </w:rPr>
+        <w:t>bei der Entwicklung von Software oder der Planung neuer Geschäftsprozesse</w:t>
+      </w:r>
+      <w:r>
+        <w:rPr>
+          <w:rFonts w:eastAsia="Times New Roman" w:cstheme="minorHAnsi"/>
+          <w:color w:val="3C3C3C"/>
+          <w:lang w:val="de-AT" w:eastAsia="en-AT"/>
+        </w:rPr>
+        <w:t xml:space="preserve"> </w:t>
+      </w:r>
+      <w:r>
+        <w:rPr>
+          <w:rFonts w:eastAsia="Times New Roman" w:cstheme="minorHAnsi"/>
+          <w:color w:val="3C3C3C"/>
+          <w:lang w:val="de-AT" w:eastAsia="en-AT"/>
+        </w:rPr>
+        <w:t>häufig einer der ersten Schritte, ein Anwendungsfalldiagramm zu erstellen. Damit wird einfach und anschaulich visualisiert, welche Anwendungsfälle bei der Entwicklung berücksichtigt werden sollten, damit die Akteure (und im weiteren Sinne auch die Betreiber oder Auftraggeber) an ihr Ziel kommen – und zwar zunächst ohne Rücksicht auf die technische Umsetzbarkeit.</w:t>
+      </w:r>
+    </w:p>
+    <w:p>
+      <w:pPr>
+        <w:rPr>
+          <w:rFonts w:cstheme="minorHAnsi"/>
+          <w:lang w:val="de-AT"/>
+        </w:rPr>
+      </w:pPr>
+    </w:p>
+    <w:p>
+      <w:pPr>
+        <w:rPr>
+          <w:rFonts w:cstheme="minorHAnsi"/>
+          <w:lang w:val="de-AT"/>
+        </w:rPr>
+      </w:pPr>
+      <w:r>
+        <w:rPr>
+          <w:rFonts w:cstheme="minorHAnsi"/>
+          <w:lang w:val="de-AT"/>
+        </w:rPr>
+        <w:t>Beispiele</w:t>
+      </w:r>
+      <w:r>
+        <w:rPr>
+          <w:rFonts w:cstheme="minorHAnsi"/>
+          <w:lang w:val="de-AT"/>
+        </w:rPr>
+        <w:t xml:space="preserve"> </w:t>
+      </w:r>
+      <w:proofErr w:type="gramStart"/>
+      <w:r>
+        <w:rPr>
+          <w:rFonts w:cstheme="minorHAnsi"/>
+          <w:lang w:val="de-AT"/>
+        </w:rPr>
+        <w:t xml:space="preserve">1 </w:t>
+      </w:r>
+      <w:r>
+        <w:rPr>
+          <w:rFonts w:cstheme="minorHAnsi"/>
+          <w:lang w:val="de-AT"/>
+        </w:rPr>
+        <w:t>:</w:t>
+      </w:r>
+      <w:proofErr w:type="gramEnd"/>
+      <w:r>
+        <w:rPr>
+          <w:rFonts w:cstheme="minorHAnsi"/>
+          <w:lang w:val="de-AT"/>
+        </w:rPr>
+        <w:t xml:space="preserve"> </w:t>
       </w:r>
     </w:p>
     <w:p>
@@ -1634,7 +1656,16 @@
           <w:shd w:val="clear" w:color="auto" w:fill="FFFFFF"/>
           <w:lang w:val="de-AT"/>
         </w:rPr>
-        <w:t> für das Schreiben einer Rechnung. Der Buchhalter muss beim Schreiben einer Rechnung beispielsweise die</w:t>
+        <w:t xml:space="preserve"> </w:t>
+      </w:r>
+      <w:r>
+        <w:rPr>
+          <w:rFonts w:cstheme="minorHAnsi"/>
+          <w:color w:val="444444"/>
+          <w:shd w:val="clear" w:color="auto" w:fill="FFFFFF"/>
+          <w:lang w:val="de-AT"/>
+        </w:rPr>
+        <w:t>für das Schreiben einer Rechnung. Der Buchhalter muss beim Schreiben einer Rechnung beispielsweise die</w:t>
       </w:r>
       <w:r>
         <w:rPr>
@@ -1858,14 +1889,6 @@
           <w:lang w:val="de-AT"/>
         </w:rPr>
       </w:pPr>
-    </w:p>
-    <w:p>
-      <w:pPr>
-        <w:rPr>
-          <w:rFonts w:cstheme="minorHAnsi"/>
-          <w:lang w:val="de-AT"/>
-        </w:rPr>
-      </w:pPr>
       <w:r>
         <w:rPr>
           <w:rFonts w:cstheme="minorHAnsi"/>
@@ -1873,9 +1896,9 @@
           <w:lang w:val="de-AT"/>
         </w:rPr>
         <w:drawing>
-          <wp:inline distT="0" distB="0" distL="0" distR="0" wp14:anchorId="137A0D72" wp14:editId="111F7641">
-            <wp:extent cx="5731510" cy="6043295"/>
-            <wp:effectExtent l="0" t="0" r="2540" b="0"/>
+          <wp:inline distT="0" distB="0" distL="0" distR="0" wp14:anchorId="137A0D72" wp14:editId="032038EC">
+            <wp:extent cx="5514101" cy="5814060"/>
+            <wp:effectExtent l="0" t="0" r="0" b="0"/>
             <wp:docPr id="1" name="Picture 1" descr="Diagram&#10;&#10;Description automatically generated"/>
             <wp:cNvGraphicFramePr>
               <a:graphicFrameLocks xmlns:a="http://schemas.openxmlformats.org/drawingml/2006/main" noChangeAspect="1"/>
@@ -1902,7 +1925,7 @@
                   <pic:spPr>
                     <a:xfrm>
                       <a:off x="0" y="0"/>
-                      <a:ext cx="5731510" cy="6043295"/>
+                      <a:ext cx="5533845" cy="5834878"/>
                     </a:xfrm>
                     <a:prstGeom prst="rect">
                       <a:avLst/>
@@ -1922,6 +1945,195 @@
           <w:lang w:val="de-AT"/>
         </w:rPr>
       </w:pPr>
+      <w:r>
+        <w:rPr>
+          <w:rFonts w:cstheme="minorHAnsi"/>
+          <w:lang w:val="de-AT"/>
+        </w:rPr>
+        <w:lastRenderedPageBreak/>
+        <w:t>Beispiel 2: Hier haben wir ein Use- Case Diagramm für zum Beispiel Order4You</w:t>
+      </w:r>
+      <w:r>
+        <w:rPr>
+          <w:rFonts w:cstheme="minorHAnsi"/>
+          <w:lang w:val="de-AT"/>
+        </w:rPr>
+        <w:t>.</w:t>
+      </w:r>
+    </w:p>
+    <w:p>
+      <w:pPr>
+        <w:rPr>
+          <w:rFonts w:cstheme="minorHAnsi"/>
+          <w:lang w:val="de-AT"/>
+        </w:rPr>
+      </w:pPr>
+      <w:r>
+        <w:rPr>
+          <w:noProof/>
+        </w:rPr>
+        <w:drawing>
+          <wp:inline distT="0" distB="0" distL="0" distR="0" wp14:anchorId="30012486" wp14:editId="7669CAB5">
+            <wp:extent cx="5731510" cy="3234055"/>
+            <wp:effectExtent l="0" t="0" r="2540" b="4445"/>
+            <wp:docPr id="4" name="Picture 4" descr="Diagram&#10;&#10;Description automatically generated"/>
+            <wp:cNvGraphicFramePr>
+              <a:graphicFrameLocks xmlns:a="http://schemas.openxmlformats.org/drawingml/2006/main" noChangeAspect="1"/>
+            </wp:cNvGraphicFramePr>
+            <a:graphic xmlns:a="http://schemas.openxmlformats.org/drawingml/2006/main">
+              <a:graphicData uri="http://schemas.openxmlformats.org/drawingml/2006/picture">
+                <pic:pic xmlns:pic="http://schemas.openxmlformats.org/drawingml/2006/picture">
+                  <pic:nvPicPr>
+                    <pic:cNvPr id="4" name="Picture 4" descr="Diagram&#10;&#10;Description automatically generated"/>
+                    <pic:cNvPicPr/>
+                  </pic:nvPicPr>
+                  <pic:blipFill>
+                    <a:blip r:embed="rId13"/>
+                    <a:stretch>
+                      <a:fillRect/>
+                    </a:stretch>
+                  </pic:blipFill>
+                  <pic:spPr>
+                    <a:xfrm>
+                      <a:off x="0" y="0"/>
+                      <a:ext cx="5731510" cy="3234055"/>
+                    </a:xfrm>
+                    <a:prstGeom prst="rect">
+                      <a:avLst/>
+                    </a:prstGeom>
+                  </pic:spPr>
+                </pic:pic>
+              </a:graphicData>
+            </a:graphic>
+          </wp:inline>
+        </w:drawing>
+      </w:r>
+    </w:p>
+    <w:p>
+      <w:pPr>
+        <w:rPr>
+          <w:rFonts w:cstheme="minorHAnsi"/>
+          <w:lang w:val="de-AT"/>
+        </w:rPr>
+      </w:pPr>
+      <w:r>
+        <w:rPr>
+          <w:rFonts w:cstheme="minorHAnsi"/>
+          <w:lang w:val="de-AT"/>
+        </w:rPr>
+        <w:t>Beispiel 3:</w:t>
+      </w:r>
+      <w:r>
+        <w:rPr>
+          <w:rFonts w:cstheme="minorHAnsi"/>
+          <w:lang w:val="de-AT"/>
+        </w:rPr>
+        <w:t xml:space="preserve"> Hier haben wir ein Use-Case Diagramm für ein Hotel/ Motel. Ein Kunde versucht ein Zimmer zu Reservieren. </w:t>
+      </w:r>
+      <w:r>
+        <w:rPr>
+          <w:rFonts w:cstheme="minorHAnsi"/>
+          <w:lang w:val="de-AT"/>
+        </w:rPr>
+        <w:t xml:space="preserve">Ein Kunde muss sich als Gast Anmelden. </w:t>
+      </w:r>
+      <w:r>
+        <w:rPr>
+          <w:rFonts w:cstheme="minorHAnsi"/>
+          <w:lang w:val="de-AT"/>
+        </w:rPr>
+        <w:t xml:space="preserve">Dafür benötigt man die Information welche Zimmer </w:t>
+      </w:r>
+      <w:r>
+        <w:rPr>
+          <w:rFonts w:cstheme="minorHAnsi"/>
+          <w:lang w:val="de-AT"/>
+        </w:rPr>
+        <w:t>belegt</w:t>
+      </w:r>
+      <w:r>
+        <w:rPr>
+          <w:rFonts w:cstheme="minorHAnsi"/>
+          <w:lang w:val="de-AT"/>
+        </w:rPr>
+        <w:t xml:space="preserve"> sind und die Erweiterung ein Zimmer zu Reservieren</w:t>
+      </w:r>
+    </w:p>
+    <w:p>
+      <w:pPr>
+        <w:rPr>
+          <w:rFonts w:cstheme="minorHAnsi"/>
+          <w:lang w:val="de-AT"/>
+        </w:rPr>
+      </w:pPr>
+      <w:r>
+        <w:rPr>
+          <w:noProof/>
+        </w:rPr>
+        <w:drawing>
+          <wp:inline distT="0" distB="0" distL="0" distR="0" wp14:anchorId="77FC79B1" wp14:editId="3ADEC240">
+            <wp:extent cx="4236720" cy="2377440"/>
+            <wp:effectExtent l="0" t="0" r="0" b="3810"/>
+            <wp:docPr id="5" name="Picture 5" descr="INffORUM: Anwendungsentwicklung - UML Methode ..."/>
+            <wp:cNvGraphicFramePr>
+              <a:graphicFrameLocks xmlns:a="http://schemas.openxmlformats.org/drawingml/2006/main" noChangeAspect="1"/>
+            </wp:cNvGraphicFramePr>
+            <a:graphic xmlns:a="http://schemas.openxmlformats.org/drawingml/2006/main">
+              <a:graphicData uri="http://schemas.openxmlformats.org/drawingml/2006/picture">
+                <pic:pic xmlns:pic="http://schemas.openxmlformats.org/drawingml/2006/picture">
+                  <pic:nvPicPr>
+                    <pic:cNvPr id="0" name="Picture 1" descr="INffORUM: Anwendungsentwicklung - UML Methode ..."/>
+                    <pic:cNvPicPr>
+                      <a:picLocks noChangeAspect="1" noChangeArrowheads="1"/>
+                    </pic:cNvPicPr>
+                  </pic:nvPicPr>
+                  <pic:blipFill>
+                    <a:blip r:embed="rId14">
+                      <a:extLst>
+                        <a:ext uri="{28A0092B-C50C-407E-A947-70E740481C1C}">
+                          <a14:useLocalDpi xmlns:a14="http://schemas.microsoft.com/office/drawing/2010/main" val="0"/>
+                        </a:ext>
+                      </a:extLst>
+                    </a:blip>
+                    <a:srcRect/>
+                    <a:stretch>
+                      <a:fillRect/>
+                    </a:stretch>
+                  </pic:blipFill>
+                  <pic:spPr bwMode="auto">
+                    <a:xfrm>
+                      <a:off x="0" y="0"/>
+                      <a:ext cx="4236720" cy="2377440"/>
+                    </a:xfrm>
+                    <a:prstGeom prst="rect">
+                      <a:avLst/>
+                    </a:prstGeom>
+                    <a:noFill/>
+                    <a:ln>
+                      <a:noFill/>
+                    </a:ln>
+                  </pic:spPr>
+                </pic:pic>
+              </a:graphicData>
+            </a:graphic>
+          </wp:inline>
+        </w:drawing>
+      </w:r>
+    </w:p>
+    <w:p>
+      <w:pPr>
+        <w:rPr>
+          <w:rFonts w:cstheme="minorHAnsi"/>
+          <w:lang w:val="de-AT"/>
+        </w:rPr>
+      </w:pPr>
+      <w:r>
+        <w:rPr>
+          <w:rFonts w:cstheme="minorHAnsi"/>
+          <w:lang w:val="de-AT"/>
+        </w:rPr>
+        <w:br w:type="page"/>
+      </w:r>
     </w:p>
     <w:p>
       <w:pPr>
@@ -1953,7 +2165,7 @@
           <w:lang w:val="de-AT"/>
         </w:rPr>
       </w:pPr>
-      <w:hyperlink r:id="rId13" w:history="1">
+      <w:hyperlink r:id="rId15" w:history="1">
         <w:r>
           <w:rPr>
             <w:rStyle w:val="Hyperlink"/>
@@ -1971,7 +2183,7 @@
           <w:lang w:val="de-AT"/>
         </w:rPr>
       </w:pPr>
-      <w:hyperlink r:id="rId14" w:history="1">
+      <w:hyperlink r:id="rId16" w:history="1">
         <w:r>
           <w:rPr>
             <w:rStyle w:val="Hyperlink"/>
@@ -1991,7 +2203,7 @@
       </w:pPr>
     </w:p>
     <w:sectPr>
-      <w:headerReference w:type="default" r:id="rId15"/>
+      <w:headerReference w:type="default" r:id="rId17"/>
       <w:pgSz w:w="11906" w:h="16838"/>
       <w:pgMar w:top="1440" w:right="1440" w:bottom="1440" w:left="1440" w:header="708" w:footer="708" w:gutter="0"/>
       <w:cols w:space="708"/>

</xml_diff>

<commit_message>
Zwei unnötige Files gelöscht
</commit_message>
<xml_diff>
--- a/Use Case Diagramm/Handout_Suljkanovic.docx
+++ b/Use Case Diagramm/Handout_Suljkanovic.docx
@@ -28,15 +28,19 @@
     </w:p>
     <w:p>
       <w:pPr>
-        <w:rPr>
-          <w:rFonts w:cstheme="minorHAnsi"/>
-          <w:lang w:val="de-AT"/>
-        </w:rPr>
-      </w:pPr>
-      <w:r>
-        <w:rPr>
-          <w:rFonts w:cstheme="minorHAnsi"/>
-          <w:lang w:val="de-AT"/>
+        <w:spacing w:before="150" w:after="330" w:line="240" w:lineRule="auto"/>
+        <w:outlineLvl w:val="1"/>
+        <w:rPr>
+          <w:rFonts w:eastAsia="Times New Roman" w:cstheme="minorHAnsi"/>
+          <w:color w:val="003D8D"/>
+          <w:lang w:val="de-AT" w:eastAsia="en-AT"/>
+        </w:rPr>
+      </w:pPr>
+      <w:r>
+        <w:rPr>
+          <w:rFonts w:eastAsia="Times New Roman" w:cstheme="minorHAnsi"/>
+          <w:color w:val="003D8D"/>
+          <w:lang w:val="de-AT" w:eastAsia="en-AT"/>
         </w:rPr>
         <w:t>Anwendungsfalldiagramm Allgemein</w:t>
       </w:r>
@@ -826,11 +830,10 @@
           <w:color w:val="144C96"/>
           <w:lang w:val="de-AT" w:eastAsia="en-AT"/>
         </w:rPr>
-        <w:lastRenderedPageBreak/>
         <w:drawing>
-          <wp:inline distT="0" distB="0" distL="0" distR="0" wp14:anchorId="0FF13008" wp14:editId="2A4F3BC8">
-            <wp:extent cx="5731510" cy="3223895"/>
-            <wp:effectExtent l="0" t="0" r="2540" b="0"/>
+          <wp:inline distT="0" distB="0" distL="0" distR="0" wp14:anchorId="0FF13008" wp14:editId="17461E9F">
+            <wp:extent cx="4145382" cy="2331720"/>
+            <wp:effectExtent l="0" t="0" r="7620" b="0"/>
             <wp:docPr id="3" name="Picture 3" descr=" Visualisierung von Akteur, System und Anwendungsfall">
               <a:hlinkClick xmlns:a="http://schemas.openxmlformats.org/drawingml/2006/main" r:id="rId8"/>
             </wp:docPr>
@@ -864,7 +867,7 @@
                   <pic:spPr bwMode="auto">
                     <a:xfrm>
                       <a:off x="0" y="0"/>
-                      <a:ext cx="5731510" cy="3223895"/>
+                      <a:ext cx="4162005" cy="2341070"/>
                     </a:xfrm>
                     <a:prstGeom prst="rect">
                       <a:avLst/>
@@ -880,6 +883,16 @@
           </wp:inline>
         </w:drawing>
       </w:r>
+    </w:p>
+    <w:p>
+      <w:pPr>
+        <w:spacing w:line="240" w:lineRule="auto"/>
+        <w:rPr>
+          <w:rFonts w:eastAsia="Times New Roman" w:cstheme="minorHAnsi"/>
+          <w:color w:val="3C3C3C"/>
+          <w:lang w:val="de-AT" w:eastAsia="en-AT"/>
+        </w:rPr>
+      </w:pPr>
       <w:r>
         <w:rPr>
           <w:rFonts w:eastAsia="Times New Roman" w:cstheme="minorHAnsi"/>
@@ -904,6 +917,7 @@
           <w:color w:val="3C3C3C"/>
           <w:lang w:val="de-AT" w:eastAsia="en-AT"/>
         </w:rPr>
+        <w:lastRenderedPageBreak/>
         <w:t xml:space="preserve">Nun werden die Zusammenhänge zwischen diesen Elementen mit Verbindungslinien, sogenannten Assoziationen, beschrieben. Eine durchgezogene Linie zwischen Akteur und Use Case macht klar, dass der Akteur und der in der Ellipse beschriebene Anwendungsfall in einer Beziehung </w:t>
       </w:r>
       <w:r>
@@ -1051,7 +1065,6 @@
           <w:color w:val="144C96"/>
           <w:lang w:val="de-AT" w:eastAsia="en-AT"/>
         </w:rPr>
-        <w:lastRenderedPageBreak/>
         <w:drawing>
           <wp:inline distT="0" distB="0" distL="0" distR="0" wp14:anchorId="32CC67C4" wp14:editId="6B97D3A3">
             <wp:extent cx="5731510" cy="3223895"/>
@@ -1345,6 +1358,7 @@
           <w:color w:val="3C3C3C"/>
           <w:lang w:val="de-AT" w:eastAsia="en-AT"/>
         </w:rPr>
+        <w:lastRenderedPageBreak/>
         <w:t>Wenn die im Extension Point definierten Bedingungen zutreffen, wird Use Case B eintreten und den Ablauf von Use Case A verändern.</w:t>
       </w:r>
     </w:p>
@@ -1522,7 +1536,6 @@
           <w:color w:val="3C3C3C"/>
           <w:lang w:val="de-AT" w:eastAsia="en-AT"/>
         </w:rPr>
-        <w:lastRenderedPageBreak/>
         <w:t>In der Praxis eignet sich diese Struktur gut dazu, um die wichtigsten Funktionen und/oder Ziele eines Systems übersichtlich darzustellen. Aus diesem Grund ist es</w:t>
       </w:r>
       <w:r>
@@ -1895,6 +1908,7 @@
           <w:noProof/>
           <w:lang w:val="de-AT"/>
         </w:rPr>
+        <w:lastRenderedPageBreak/>
         <w:drawing>
           <wp:inline distT="0" distB="0" distL="0" distR="0" wp14:anchorId="137A0D72" wp14:editId="032038EC">
             <wp:extent cx="5514101" cy="5814060"/>
@@ -1950,28 +1964,28 @@
           <w:rFonts w:cstheme="minorHAnsi"/>
           <w:lang w:val="de-AT"/>
         </w:rPr>
+        <w:t>Beispiel 2: Hier haben wir ein Use- Case Diagramm für zum Beispiel Order4You</w:t>
+      </w:r>
+      <w:r>
+        <w:rPr>
+          <w:rFonts w:cstheme="minorHAnsi"/>
+          <w:lang w:val="de-AT"/>
+        </w:rPr>
+        <w:t>.</w:t>
+      </w:r>
+    </w:p>
+    <w:p>
+      <w:pPr>
+        <w:rPr>
+          <w:rFonts w:cstheme="minorHAnsi"/>
+          <w:lang w:val="de-AT"/>
+        </w:rPr>
+      </w:pPr>
+      <w:r>
+        <w:rPr>
+          <w:noProof/>
+        </w:rPr>
         <w:lastRenderedPageBreak/>
-        <w:t>Beispiel 2: Hier haben wir ein Use- Case Diagramm für zum Beispiel Order4You</w:t>
-      </w:r>
-      <w:r>
-        <w:rPr>
-          <w:rFonts w:cstheme="minorHAnsi"/>
-          <w:lang w:val="de-AT"/>
-        </w:rPr>
-        <w:t>.</w:t>
-      </w:r>
-    </w:p>
-    <w:p>
-      <w:pPr>
-        <w:rPr>
-          <w:rFonts w:cstheme="minorHAnsi"/>
-          <w:lang w:val="de-AT"/>
-        </w:rPr>
-      </w:pPr>
-      <w:r>
-        <w:rPr>
-          <w:noProof/>
-        </w:rPr>
         <w:drawing>
           <wp:inline distT="0" distB="0" distL="0" distR="0" wp14:anchorId="30012486" wp14:editId="7669CAB5">
             <wp:extent cx="5731510" cy="3234055"/>

</xml_diff>

<commit_message>
Reihenfolge überarbeitet und Dokumente überarbeitet
</commit_message>
<xml_diff>
--- a/Use Case Diagramm/Handout_Suljkanovic.docx
+++ b/Use Case Diagramm/Handout_Suljkanovic.docx
@@ -47,6 +47,56 @@
     </w:p>
     <w:p>
       <w:pPr>
+        <w:spacing w:line="240" w:lineRule="auto"/>
+        <w:rPr>
+          <w:rFonts w:eastAsia="Times New Roman" w:cstheme="minorHAnsi"/>
+          <w:color w:val="3C3C3C"/>
+          <w:lang w:val="de-AT" w:eastAsia="en-AT"/>
+        </w:rPr>
+      </w:pPr>
+      <w:r>
+        <w:rPr>
+          <w:rFonts w:eastAsia="Times New Roman" w:cstheme="minorHAnsi"/>
+          <w:color w:val="3C3C3C"/>
+          <w:lang w:val="de-AT" w:eastAsia="en-AT"/>
+        </w:rPr>
+        <w:t>In der Praxis eignet sich diese Struktur gut dazu, um die wichtigsten Funktionen und/oder Ziele eines Systems übersichtlich darzustellen. Aus diesem Grund ist es</w:t>
+      </w:r>
+      <w:r>
+        <w:rPr>
+          <w:rFonts w:eastAsia="Times New Roman" w:cstheme="minorHAnsi"/>
+          <w:color w:val="3C3C3C"/>
+          <w:lang w:val="de-AT" w:eastAsia="en-AT"/>
+        </w:rPr>
+        <w:t xml:space="preserve"> </w:t>
+      </w:r>
+      <w:r>
+        <w:rPr>
+          <w:rFonts w:eastAsia="Times New Roman" w:cstheme="minorHAnsi"/>
+          <w:color w:val="3C3C3C"/>
+          <w:lang w:val="de-AT" w:eastAsia="en-AT"/>
+        </w:rPr>
+        <w:t>bei der Entwicklung von Software oder der Planung neuer Geschäftsprozesse</w:t>
+      </w:r>
+      <w:r>
+        <w:rPr>
+          <w:rFonts w:eastAsia="Times New Roman" w:cstheme="minorHAnsi"/>
+          <w:color w:val="3C3C3C"/>
+          <w:lang w:val="de-AT" w:eastAsia="en-AT"/>
+        </w:rPr>
+        <w:t xml:space="preserve"> </w:t>
+      </w:r>
+      <w:r>
+        <w:rPr>
+          <w:rFonts w:eastAsia="Times New Roman" w:cstheme="minorHAnsi"/>
+          <w:color w:val="3C3C3C"/>
+          <w:lang w:val="de-AT" w:eastAsia="en-AT"/>
+        </w:rPr>
+        <w:t>häufig einer der ersten Schritte, ein Anwendungsfalldiagramm zu erstellen. Damit wird einfach und anschaulich visualisiert, welche Anwendungsfälle bei der Entwicklung berücksichtigt werden sollten, damit die Akteure (und im weiteren Sinne auch die Betreiber oder Auftraggeber) an ihr Ziel kommen – und zwar zunächst ohne Rücksicht auf die technische Umsetzbarkeit.</w:t>
+      </w:r>
+    </w:p>
+    <w:p>
+      <w:pPr>
         <w:spacing w:after="225" w:line="240" w:lineRule="auto"/>
         <w:rPr>
           <w:rFonts w:eastAsia="Times New Roman" w:cstheme="minorHAnsi"/>
@@ -158,64 +208,6 @@
         </w:rPr>
         <w:t>ab, ohne die ablaufenden Aktionen dabei zu beschreiben oder in eine logische Reihenfolge zu bringen.</w:t>
       </w:r>
-    </w:p>
-    <w:p>
-      <w:pPr>
-        <w:spacing w:line="240" w:lineRule="auto"/>
-        <w:rPr>
-          <w:rFonts w:eastAsia="Times New Roman" w:cstheme="minorHAnsi"/>
-          <w:color w:val="3C3C3C"/>
-          <w:lang w:val="de-AT" w:eastAsia="en-AT"/>
-        </w:rPr>
-      </w:pPr>
-      <w:r>
-        <w:rPr>
-          <w:rFonts w:eastAsia="Times New Roman" w:cstheme="minorHAnsi"/>
-          <w:color w:val="3C3C3C"/>
-          <w:lang w:val="de-AT" w:eastAsia="en-AT"/>
-        </w:rPr>
-        <w:t>In der Praxis eignet sich diese Struktur gut dazu, um die wichtigsten Funktionen und/oder Ziele eines Systems übersichtlich darzustellen. Aus diesem Grund ist es</w:t>
-      </w:r>
-      <w:r>
-        <w:rPr>
-          <w:rFonts w:eastAsia="Times New Roman" w:cstheme="minorHAnsi"/>
-          <w:color w:val="3C3C3C"/>
-          <w:lang w:val="de-AT" w:eastAsia="en-AT"/>
-        </w:rPr>
-        <w:t xml:space="preserve"> </w:t>
-      </w:r>
-      <w:r>
-        <w:rPr>
-          <w:rFonts w:eastAsia="Times New Roman" w:cstheme="minorHAnsi"/>
-          <w:color w:val="3C3C3C"/>
-          <w:lang w:val="de-AT" w:eastAsia="en-AT"/>
-        </w:rPr>
-        <w:t>bei der Entwicklung von Software oder der Planung neuer Geschäftsprozesse</w:t>
-      </w:r>
-      <w:r>
-        <w:rPr>
-          <w:rFonts w:eastAsia="Times New Roman" w:cstheme="minorHAnsi"/>
-          <w:color w:val="3C3C3C"/>
-          <w:lang w:val="de-AT" w:eastAsia="en-AT"/>
-        </w:rPr>
-        <w:t xml:space="preserve"> </w:t>
-      </w:r>
-      <w:r>
-        <w:rPr>
-          <w:rFonts w:eastAsia="Times New Roman" w:cstheme="minorHAnsi"/>
-          <w:color w:val="3C3C3C"/>
-          <w:lang w:val="de-AT" w:eastAsia="en-AT"/>
-        </w:rPr>
-        <w:t>häufig einer der ersten Schritte, ein Anwendungsfalldiagramm zu erstellen. Damit wird einfach und anschaulich visualisiert, welche Anwendungsfälle bei der Entwicklung berücksichtigt werden sollten, damit die Akteure (und im weiteren Sinne auch die Betreiber oder Auftraggeber) an ihr Ziel kommen – und zwar zunächst ohne Rücksicht auf die technische Umsetzbarkeit.</w:t>
-      </w:r>
-    </w:p>
-    <w:p>
-      <w:pPr>
-        <w:rPr>
-          <w:rFonts w:cstheme="minorHAnsi"/>
-          <w:lang w:val="de-AT"/>
-        </w:rPr>
-      </w:pPr>
     </w:p>
     <w:p>
       <w:pPr>
@@ -986,7 +978,6 @@
           <w:color w:val="3C3C3C"/>
           <w:lang w:val="de-AT" w:eastAsia="en-AT"/>
         </w:rPr>
-        <w:lastRenderedPageBreak/>
         <w:t>Use Case:</w:t>
       </w:r>
       <w:r>
@@ -1022,6 +1013,7 @@
           <w:color w:val="144C96"/>
           <w:lang w:val="de-AT" w:eastAsia="en-AT"/>
         </w:rPr>
+        <w:lastRenderedPageBreak/>
         <w:drawing>
           <wp:inline distT="0" distB="0" distL="0" distR="0" wp14:anchorId="0FF13008" wp14:editId="17461E9F">
             <wp:extent cx="4145382" cy="2331720"/>
@@ -1288,7 +1280,6 @@
           <w:color w:val="144C96"/>
           <w:lang w:val="de-AT" w:eastAsia="en-AT"/>
         </w:rPr>
-        <w:lastRenderedPageBreak/>
         <w:drawing>
           <wp:inline distT="0" distB="0" distL="0" distR="0" wp14:anchorId="32CC67C4" wp14:editId="6B97D3A3">
             <wp:extent cx="5731510" cy="3223895"/>
@@ -1366,6 +1357,7 @@
           <w:color w:val="3C3C3C"/>
           <w:lang w:val="de-AT" w:eastAsia="en-AT"/>
         </w:rPr>
+        <w:lastRenderedPageBreak/>
         <w:t xml:space="preserve">Während die </w:t>
       </w:r>
       <w:proofErr w:type="spellStart"/>
@@ -2013,11 +2005,52 @@
           <w:lang w:val="de-AT"/>
         </w:rPr>
       </w:pPr>
-      <w:r>
-        <w:rPr>
-          <w:rFonts w:cstheme="minorHAnsi"/>
-          <w:lang w:val="de-AT"/>
-        </w:rPr>
+    </w:p>
+    <w:p>
+      <w:pPr>
+        <w:rPr>
+          <w:rFonts w:cstheme="minorHAnsi"/>
+          <w:lang w:val="de-AT"/>
+        </w:rPr>
+      </w:pPr>
+    </w:p>
+    <w:p>
+      <w:pPr>
+        <w:rPr>
+          <w:rFonts w:cstheme="minorHAnsi"/>
+          <w:lang w:val="de-AT"/>
+        </w:rPr>
+      </w:pPr>
+    </w:p>
+    <w:p>
+      <w:pPr>
+        <w:rPr>
+          <w:rFonts w:cstheme="minorHAnsi"/>
+          <w:lang w:val="de-AT"/>
+        </w:rPr>
+      </w:pPr>
+    </w:p>
+    <w:p>
+      <w:pPr>
+        <w:rPr>
+          <w:rFonts w:cstheme="minorHAnsi"/>
+          <w:lang w:val="de-AT"/>
+        </w:rPr>
+      </w:pPr>
+    </w:p>
+    <w:p>
+      <w:pPr>
+        <w:rPr>
+          <w:rFonts w:cstheme="minorHAnsi"/>
+          <w:lang w:val="de-AT"/>
+        </w:rPr>
+      </w:pPr>
+      <w:r>
+        <w:rPr>
+          <w:rFonts w:cstheme="minorHAnsi"/>
+          <w:lang w:val="de-AT"/>
+        </w:rPr>
+        <w:lastRenderedPageBreak/>
         <w:t>Beispiel 2: Hier haben wir ein Use- Case Diagramm für zum Beispiel Order4You</w:t>
       </w:r>
       <w:r>
@@ -2039,7 +2072,6 @@
         <w:rPr>
           <w:noProof/>
         </w:rPr>
-        <w:lastRenderedPageBreak/>
         <w:drawing>
           <wp:inline distT="0" distB="0" distL="0" distR="0" wp14:anchorId="30012486" wp14:editId="7669CAB5">
             <wp:extent cx="5731510" cy="3234055"/>

</xml_diff>

<commit_message>
Die Reihenfolge der Beispiele geändert
</commit_message>
<xml_diff>
--- a/Use Case Diagramm/Handout_Suljkanovic.docx
+++ b/Use Case Diagramm/Handout_Suljkanovic.docx
@@ -2051,91 +2051,113 @@
           <w:lang w:val="de-AT"/>
         </w:rPr>
         <w:lastRenderedPageBreak/>
-        <w:t>Beispiel 2: Hier haben wir ein Use- Case Diagramm für zum Beispiel Order4You</w:t>
-      </w:r>
-      <w:r>
-        <w:rPr>
-          <w:rFonts w:cstheme="minorHAnsi"/>
-          <w:lang w:val="de-AT"/>
-        </w:rPr>
-        <w:t>.</w:t>
-      </w:r>
-    </w:p>
-    <w:p>
-      <w:pPr>
-        <w:rPr>
-          <w:rFonts w:cstheme="minorHAnsi"/>
-          <w:lang w:val="de-AT"/>
-        </w:rPr>
-      </w:pPr>
-      <w:r>
-        <w:rPr>
-          <w:noProof/>
-        </w:rPr>
-        <w:drawing>
-          <wp:inline distT="0" distB="0" distL="0" distR="0" wp14:anchorId="30012486" wp14:editId="7669CAB5">
-            <wp:extent cx="5731510" cy="3234055"/>
-            <wp:effectExtent l="0" t="0" r="2540" b="4445"/>
-            <wp:docPr id="4" name="Picture 4" descr="Diagram&#10;&#10;Description automatically generated"/>
-            <wp:cNvGraphicFramePr>
-              <a:graphicFrameLocks xmlns:a="http://schemas.openxmlformats.org/drawingml/2006/main" noChangeAspect="1"/>
-            </wp:cNvGraphicFramePr>
-            <a:graphic xmlns:a="http://schemas.openxmlformats.org/drawingml/2006/main">
-              <a:graphicData uri="http://schemas.openxmlformats.org/drawingml/2006/picture">
-                <pic:pic xmlns:pic="http://schemas.openxmlformats.org/drawingml/2006/picture">
-                  <pic:nvPicPr>
-                    <pic:cNvPr id="4" name="Picture 4" descr="Diagram&#10;&#10;Description automatically generated"/>
-                    <pic:cNvPicPr/>
-                  </pic:nvPicPr>
-                  <pic:blipFill>
-                    <a:blip r:embed="rId13"/>
-                    <a:stretch>
-                      <a:fillRect/>
-                    </a:stretch>
-                  </pic:blipFill>
-                  <pic:spPr>
-                    <a:xfrm>
-                      <a:off x="0" y="0"/>
-                      <a:ext cx="5731510" cy="3234055"/>
-                    </a:xfrm>
-                    <a:prstGeom prst="rect">
-                      <a:avLst/>
-                    </a:prstGeom>
-                  </pic:spPr>
-                </pic:pic>
-              </a:graphicData>
-            </a:graphic>
-          </wp:inline>
-        </w:drawing>
-      </w:r>
-    </w:p>
-    <w:p>
-      <w:pPr>
-        <w:rPr>
-          <w:rFonts w:cstheme="minorHAnsi"/>
-          <w:lang w:val="de-AT"/>
-        </w:rPr>
-      </w:pPr>
-      <w:r>
-        <w:rPr>
-          <w:rFonts w:cstheme="minorHAnsi"/>
-          <w:lang w:val="de-AT"/>
-        </w:rPr>
-        <w:t>Beispiel 3:</w:t>
-      </w:r>
-      <w:r>
-        <w:rPr>
-          <w:rFonts w:cstheme="minorHAnsi"/>
-          <w:lang w:val="de-AT"/>
-        </w:rPr>
-        <w:t xml:space="preserve"> Hier haben wir ein Use-Case Diagramm für ein Hotel/ Motel. Ein Kunde versucht ein Zimmer zu Reservieren. </w:t>
-      </w:r>
-      <w:r>
-        <w:rPr>
-          <w:rFonts w:cstheme="minorHAnsi"/>
-          <w:lang w:val="de-AT"/>
-        </w:rPr>
-        <w:t xml:space="preserve">Ein Kunde muss sich als Gast Anmelden. </w:t>
+        <w:t xml:space="preserve">Beispiel </w:t>
+      </w:r>
+      <w:r>
+        <w:rPr>
+          <w:rFonts w:cstheme="minorHAnsi"/>
+          <w:lang w:val="de-AT"/>
+        </w:rPr>
+        <w:t>2</w:t>
+      </w:r>
+      <w:r>
+        <w:rPr>
+          <w:rFonts w:cstheme="minorHAnsi"/>
+          <w:lang w:val="de-AT"/>
+        </w:rPr>
+        <w:t>:</w:t>
+      </w:r>
+      <w:r>
+        <w:rPr>
+          <w:rFonts w:cstheme="minorHAnsi"/>
+          <w:lang w:val="de-AT"/>
+        </w:rPr>
+        <w:t xml:space="preserve"> </w:t>
+      </w:r>
+      <w:r>
+        <w:rPr>
+          <w:rFonts w:cstheme="minorHAnsi"/>
+          <w:lang w:val="de-AT"/>
+        </w:rPr>
+        <w:t>Ihr sollt ein</w:t>
+      </w:r>
+      <w:r>
+        <w:rPr>
+          <w:rFonts w:cstheme="minorHAnsi"/>
+          <w:lang w:val="de-AT"/>
+        </w:rPr>
+        <w:t xml:space="preserve"> Use-Case Diagramm für ein Hotel/ Motel</w:t>
+      </w:r>
+      <w:r>
+        <w:rPr>
+          <w:rFonts w:cstheme="minorHAnsi"/>
+          <w:lang w:val="de-AT"/>
+        </w:rPr>
+        <w:t xml:space="preserve"> machen</w:t>
+      </w:r>
+      <w:r>
+        <w:rPr>
+          <w:rFonts w:cstheme="minorHAnsi"/>
+          <w:lang w:val="de-AT"/>
+        </w:rPr>
+        <w:t xml:space="preserve">. </w:t>
+      </w:r>
+      <w:r>
+        <w:rPr>
+          <w:rFonts w:cstheme="minorHAnsi"/>
+          <w:lang w:val="de-AT"/>
+        </w:rPr>
+        <w:t>Das Use Case soll folgende Anwendungsfälle beinhalten:</w:t>
+      </w:r>
+    </w:p>
+    <w:p>
+      <w:pPr>
+        <w:rPr>
+          <w:rFonts w:cstheme="minorHAnsi"/>
+          <w:lang w:val="de-AT"/>
+        </w:rPr>
+      </w:pPr>
+      <w:r>
+        <w:rPr>
+          <w:rFonts w:cstheme="minorHAnsi"/>
+          <w:lang w:val="de-AT"/>
+        </w:rPr>
+        <w:t>Wenn e</w:t>
+      </w:r>
+      <w:r>
+        <w:rPr>
+          <w:rFonts w:cstheme="minorHAnsi"/>
+          <w:lang w:val="de-AT"/>
+        </w:rPr>
+        <w:t xml:space="preserve">in Kunde versucht ein Zimmer zu </w:t>
+      </w:r>
+      <w:r>
+        <w:rPr>
+          <w:rFonts w:cstheme="minorHAnsi"/>
+          <w:lang w:val="de-AT"/>
+        </w:rPr>
+        <w:t>reservieren</w:t>
+      </w:r>
+      <w:r>
+        <w:rPr>
+          <w:rFonts w:cstheme="minorHAnsi"/>
+          <w:lang w:val="de-AT"/>
+        </w:rPr>
+        <w:t xml:space="preserve"> muss sich als</w:t>
+      </w:r>
+      <w:r>
+        <w:rPr>
+          <w:rFonts w:cstheme="minorHAnsi"/>
+          <w:lang w:val="de-AT"/>
+        </w:rPr>
+        <w:t xml:space="preserve"> erstes als</w:t>
+      </w:r>
+      <w:r>
+        <w:rPr>
+          <w:rFonts w:cstheme="minorHAnsi"/>
+          <w:lang w:val="de-AT"/>
+        </w:rPr>
+        <w:t xml:space="preserve"> Gast Anmelden. </w:t>
       </w:r>
       <w:r>
         <w:rPr>
@@ -2156,7 +2178,28 @@
           <w:rFonts w:cstheme="minorHAnsi"/>
           <w:lang w:val="de-AT"/>
         </w:rPr>
-        <w:t xml:space="preserve"> sind und die Erweiterung ein Zimmer zu Reservieren</w:t>
+        <w:t xml:space="preserve"> sind</w:t>
+      </w:r>
+      <w:r>
+        <w:rPr>
+          <w:rFonts w:cstheme="minorHAnsi"/>
+          <w:lang w:val="de-AT"/>
+        </w:rPr>
+        <w:t xml:space="preserve">. Die Anmeldung und die Informationen kriegt man über den Portier. Wenn sich der Kunde dann auch Abreisen </w:t>
+      </w:r>
+      <w:r>
+        <w:rPr>
+          <w:rFonts w:cstheme="minorHAnsi"/>
+          <w:lang w:val="de-AT"/>
+        </w:rPr>
+        <w:t>will,</w:t>
+      </w:r>
+      <w:r>
+        <w:rPr>
+          <w:rFonts w:cstheme="minorHAnsi"/>
+          <w:lang w:val="de-AT"/>
+        </w:rPr>
+        <w:t xml:space="preserve"> muss er es auch dem Portier melden.</w:t>
       </w:r>
     </w:p>
     <w:p>
@@ -2188,7 +2231,7 @@
                     </pic:cNvPicPr>
                   </pic:nvPicPr>
                   <pic:blipFill>
-                    <a:blip r:embed="rId14">
+                    <a:blip r:embed="rId13">
                       <a:extLst>
                         <a:ext uri="{28A0092B-C50C-407E-A947-70E740481C1C}">
                           <a14:useLocalDpi xmlns:a14="http://schemas.microsoft.com/office/drawing/2010/main" val="0"/>
@@ -2219,6 +2262,91 @@
           </wp:inline>
         </w:drawing>
       </w:r>
+    </w:p>
+    <w:p>
+      <w:pPr>
+        <w:rPr>
+          <w:rFonts w:cstheme="minorHAnsi"/>
+          <w:lang w:val="de-AT"/>
+        </w:rPr>
+      </w:pPr>
+      <w:r>
+        <w:rPr>
+          <w:rFonts w:cstheme="minorHAnsi"/>
+          <w:lang w:val="de-AT"/>
+        </w:rPr>
+        <w:t xml:space="preserve">Beispiel </w:t>
+      </w:r>
+      <w:r>
+        <w:rPr>
+          <w:rFonts w:cstheme="minorHAnsi"/>
+          <w:lang w:val="de-AT"/>
+        </w:rPr>
+        <w:t>3</w:t>
+      </w:r>
+      <w:r>
+        <w:rPr>
+          <w:rFonts w:cstheme="minorHAnsi"/>
+          <w:lang w:val="de-AT"/>
+        </w:rPr>
+        <w:t>: Hier haben wir ein Use- Case Diagramm für zum Beispiel Order4You.</w:t>
+      </w:r>
+    </w:p>
+    <w:p>
+      <w:pPr>
+        <w:rPr>
+          <w:rFonts w:cstheme="minorHAnsi"/>
+          <w:lang w:val="de-AT"/>
+        </w:rPr>
+      </w:pPr>
+      <w:r>
+        <w:rPr>
+          <w:noProof/>
+        </w:rPr>
+        <w:drawing>
+          <wp:inline distT="0" distB="0" distL="0" distR="0" wp14:anchorId="360A5536" wp14:editId="4573D66D">
+            <wp:extent cx="5731510" cy="3234055"/>
+            <wp:effectExtent l="0" t="0" r="2540" b="4445"/>
+            <wp:docPr id="4" name="Picture 4" descr="Diagram&#10;&#10;Description automatically generated"/>
+            <wp:cNvGraphicFramePr>
+              <a:graphicFrameLocks xmlns:a="http://schemas.openxmlformats.org/drawingml/2006/main" noChangeAspect="1"/>
+            </wp:cNvGraphicFramePr>
+            <a:graphic xmlns:a="http://schemas.openxmlformats.org/drawingml/2006/main">
+              <a:graphicData uri="http://schemas.openxmlformats.org/drawingml/2006/picture">
+                <pic:pic xmlns:pic="http://schemas.openxmlformats.org/drawingml/2006/picture">
+                  <pic:nvPicPr>
+                    <pic:cNvPr id="4" name="Picture 4" descr="Diagram&#10;&#10;Description automatically generated"/>
+                    <pic:cNvPicPr/>
+                  </pic:nvPicPr>
+                  <pic:blipFill>
+                    <a:blip r:embed="rId14"/>
+                    <a:stretch>
+                      <a:fillRect/>
+                    </a:stretch>
+                  </pic:blipFill>
+                  <pic:spPr>
+                    <a:xfrm>
+                      <a:off x="0" y="0"/>
+                      <a:ext cx="5731510" cy="3234055"/>
+                    </a:xfrm>
+                    <a:prstGeom prst="rect">
+                      <a:avLst/>
+                    </a:prstGeom>
+                  </pic:spPr>
+                </pic:pic>
+              </a:graphicData>
+            </a:graphic>
+          </wp:inline>
+        </w:drawing>
+      </w:r>
+    </w:p>
+    <w:p>
+      <w:pPr>
+        <w:rPr>
+          <w:rFonts w:cstheme="minorHAnsi"/>
+          <w:lang w:val="de-AT"/>
+        </w:rPr>
+      </w:pPr>
     </w:p>
     <w:p>
       <w:pPr>
@@ -2993,16 +3121,16 @@
       </w:rPr>
     </w:lvl>
   </w:abstractNum>
-  <w:num w:numId="1">
+  <w:num w:numId="1" w16cid:durableId="643311706">
     <w:abstractNumId w:val="0"/>
   </w:num>
-  <w:num w:numId="2">
+  <w:num w:numId="2" w16cid:durableId="1594588242">
     <w:abstractNumId w:val="1"/>
   </w:num>
-  <w:num w:numId="3">
+  <w:num w:numId="3" w16cid:durableId="1893229692">
     <w:abstractNumId w:val="2"/>
   </w:num>
-  <w:num w:numId="4">
+  <w:num w:numId="4" w16cid:durableId="47342506">
     <w:abstractNumId w:val="3"/>
   </w:num>
 </w:numbering>

</xml_diff>